<commit_message>
Add harmonic and LC filter analysis for 12V-to-1.2V, 20A buck converter. Include power and ripple calculations, test plan, and cabling/coupling guidelines for high-current operation.
</commit_message>
<xml_diff>
--- a/00_Design_Calculations/Components_Nominal_Values.docx
+++ b/00_Design_Calculations/Components_Nominal_Values.docx
@@ -49,26 +49,6 @@
           <w14:ligatures w14:val="none"/>
         </w:rPr>
         <w:t>This buck converter is designed to deliver a stable and efficient 3.3 V power rail suitable for powering Intel® Xeon® processors, which require precise and reliable voltage supplies for optimal operation. The wide input voltage range from 4.5 V to 24 V allows compatibility with various power sources commonly found in server and enterprise environments where Xeon processors are deployed. Supporting a high load current of up to 20 A ensures the converter can meet the substantial power demands of multi-core Xeon CPUs during peak processing loads. The 500 kHz switching frequency balances efficiency and output ripple, aligning with the stringent voltage regulation and noise immunity requirements typical of Intel® Xeon® voltage regulator modules (VRMs), thereby ensuring processor stability, performance, and longevity in demanding applications.</w:t>
-      </w:r>
-    </w:p>
-    <w:p>
-      <w:pPr>
-        <w:spacing w:before="100" w:beforeAutospacing="1" w:after="100" w:afterAutospacing="1" w:line="240" w:lineRule="auto"/>
-        <w:jc w:val="both"/>
-        <w:rPr>
-          <w:b/>
-          <w:bCs/>
-        </w:rPr>
-      </w:pPr>
-      <w:r>
-        <w:rPr>
-          <w:rFonts w:ascii="Times New Roman" w:eastAsia="Times New Roman" w:hAnsi="Times New Roman" w:cs="Times New Roman"/>
-          <w:kern w:val="0"/>
-          <w14:ligatures w14:val="none"/>
-        </w:rPr>
-        <w:pict w14:anchorId="64E1EDF6">
-          <v:rect id="_x0000_i1025" style="width:0;height:1.5pt" o:hralign="center" o:hrstd="t" o:hr="t" fillcolor="#a0a0a0" stroked="f"/>
-        </w:pict>
       </w:r>
     </w:p>
     <w:p>
@@ -324,18 +304,7 @@
             <w:kern w:val="0"/>
             <w14:ligatures w14:val="none"/>
           </w:rPr>
-          <m:t>=4A</m:t>
-        </m:r>
-        <m:r>
-          <m:rPr>
-            <m:sty m:val="p"/>
-          </m:rPr>
-          <w:rPr>
-            <w:rFonts w:ascii="Cambria Math" w:eastAsia="Times New Roman" w:hAnsi="Cambria Math" w:cs="Times New Roman"/>
-            <w:kern w:val="0"/>
-            <w14:ligatures w14:val="none"/>
-          </w:rPr>
-          <m:t xml:space="preserve"> </m:t>
+          <m:t xml:space="preserve">=4A </m:t>
         </m:r>
         <m:d>
           <m:dPr>
@@ -465,18 +434,7 @@
             <w:kern w:val="0"/>
             <w14:ligatures w14:val="none"/>
           </w:rPr>
-          <m:t xml:space="preserve"> </m:t>
-        </m:r>
-        <m:r>
-          <m:rPr>
-            <m:sty m:val="p"/>
-          </m:rPr>
-          <w:rPr>
-            <w:rFonts w:ascii="Cambria Math" w:eastAsia="Times New Roman" w:hAnsi="Cambria Math" w:cs="Times New Roman"/>
-            <w:kern w:val="0"/>
-            <w14:ligatures w14:val="none"/>
-          </w:rPr>
-          <m:t>=0.5V</m:t>
+          <m:t xml:space="preserve"> =0.5V</m:t>
         </m:r>
         <m:d>
           <m:dPr>
@@ -499,119 +457,11 @@
                 <w:kern w:val="0"/>
                 <w14:ligatures w14:val="none"/>
               </w:rPr>
-              <m:t>peak</m:t>
-            </m:r>
-            <m:r>
-              <m:rPr>
-                <m:sty m:val="p"/>
-              </m:rPr>
-              <w:rPr>
-                <w:rFonts w:ascii="Cambria Math" w:eastAsia="Times New Roman" w:hAnsi="Cambria Math" w:cs="Times New Roman"/>
-                <w:kern w:val="0"/>
-                <w14:ligatures w14:val="none"/>
-              </w:rPr>
-              <m:t xml:space="preserve"> </m:t>
-            </m:r>
-            <m:r>
-              <m:rPr>
-                <m:sty m:val="p"/>
-              </m:rPr>
-              <w:rPr>
-                <w:rFonts w:ascii="Cambria Math" w:eastAsia="Times New Roman" w:hAnsi="Cambria Math" w:cs="Times New Roman"/>
-                <w:kern w:val="0"/>
-                <w14:ligatures w14:val="none"/>
-              </w:rPr>
-              <m:t>to</m:t>
-            </m:r>
-            <m:r>
-              <m:rPr>
-                <m:sty m:val="p"/>
-              </m:rPr>
-              <w:rPr>
-                <w:rFonts w:ascii="Cambria Math" w:eastAsia="Times New Roman" w:hAnsi="Cambria Math" w:cs="Times New Roman"/>
-                <w:kern w:val="0"/>
-                <w14:ligatures w14:val="none"/>
-              </w:rPr>
-              <m:t xml:space="preserve"> </m:t>
-            </m:r>
-            <m:r>
-              <m:rPr>
-                <m:sty m:val="p"/>
-              </m:rPr>
-              <w:rPr>
-                <w:rFonts w:ascii="Cambria Math" w:eastAsia="Times New Roman" w:hAnsi="Cambria Math" w:cs="Times New Roman"/>
-                <w:kern w:val="0"/>
-                <w14:ligatures w14:val="none"/>
-              </w:rPr>
-              <m:t>peak</m:t>
-            </m:r>
-            <m:r>
-              <m:rPr>
-                <m:sty m:val="p"/>
-              </m:rPr>
-              <w:rPr>
-                <w:rFonts w:ascii="Cambria Math" w:eastAsia="Times New Roman" w:hAnsi="Cambria Math" w:cs="Times New Roman"/>
-                <w:kern w:val="0"/>
-                <w14:ligatures w14:val="none"/>
-              </w:rPr>
-              <m:t xml:space="preserve"> </m:t>
-            </m:r>
-            <m:r>
-              <m:rPr>
-                <m:sty m:val="p"/>
-              </m:rPr>
-              <w:rPr>
-                <w:rFonts w:ascii="Cambria Math" w:eastAsia="Times New Roman" w:hAnsi="Cambria Math" w:cs="Times New Roman"/>
-                <w:kern w:val="0"/>
-                <w14:ligatures w14:val="none"/>
-              </w:rPr>
-              <m:t>in</m:t>
-            </m:r>
-            <m:r>
-              <m:rPr>
-                <m:sty m:val="p"/>
-              </m:rPr>
-              <w:rPr>
-                <w:rFonts w:ascii="Cambria Math" w:eastAsia="Times New Roman" w:hAnsi="Cambria Math" w:cs="Times New Roman"/>
-                <w:kern w:val="0"/>
-                <w14:ligatures w14:val="none"/>
-              </w:rPr>
-              <m:t xml:space="preserve"> </m:t>
-            </m:r>
-            <m:r>
-              <m:rPr>
-                <m:sty m:val="p"/>
-              </m:rPr>
-              <w:rPr>
-                <w:rFonts w:ascii="Cambria Math" w:eastAsia="Times New Roman" w:hAnsi="Cambria Math" w:cs="Times New Roman"/>
-                <w:kern w:val="0"/>
-                <w14:ligatures w14:val="none"/>
-              </w:rPr>
-              <m:t>putripple</m:t>
+              <m:t>peak to peak in putripple</m:t>
             </m:r>
           </m:e>
         </m:d>
       </m:oMath>
-    </w:p>
-    <w:p>
-      <w:pPr>
-        <w:spacing w:after="0" w:line="240" w:lineRule="auto"/>
-        <w:rPr>
-          <w:rFonts w:ascii="Times New Roman" w:eastAsia="Times New Roman" w:hAnsi="Times New Roman" w:cs="Times New Roman"/>
-          <w:kern w:val="0"/>
-          <w14:ligatures w14:val="none"/>
-        </w:rPr>
-      </w:pPr>
-      <w:r>
-        <w:rPr>
-          <w:rFonts w:ascii="Times New Roman" w:eastAsia="Times New Roman" w:hAnsi="Times New Roman" w:cs="Times New Roman"/>
-          <w:kern w:val="0"/>
-          <w14:ligatures w14:val="none"/>
-        </w:rPr>
-        <w:pict w14:anchorId="37FC8E56">
-          <v:rect id="_x0000_i1026" style="width:0;height:1.5pt" o:hralign="center" o:hrstd="t" o:hr="t" fillcolor="#a0a0a0" stroked="f"/>
-        </w:pict>
-      </w:r>
     </w:p>
     <w:p>
       <w:pPr>
@@ -971,16 +821,6 @@
           <w14:ligatures w14:val="none"/>
         </w:rPr>
       </w:pPr>
-      <w:r>
-        <w:rPr>
-          <w:rFonts w:ascii="Times New Roman" w:eastAsia="Times New Roman" w:hAnsi="Times New Roman" w:cs="Times New Roman"/>
-          <w:kern w:val="0"/>
-          <w14:ligatures w14:val="none"/>
-        </w:rPr>
-        <w:pict w14:anchorId="6EED5926">
-          <v:rect id="_x0000_i1027" style="width:0;height:1.5pt" o:hralign="center" o:hrstd="t" o:hr="t" fillcolor="#a0a0a0" stroked="f"/>
-        </w:pict>
-      </w:r>
     </w:p>
     <w:p>
       <w:pPr>
@@ -1239,7 +1079,6 @@
             <w:rPr>
               <w:rFonts w:ascii="Cambria Math" w:hAnsi="Cambria Math"/>
             </w:rPr>
-            <w:lastRenderedPageBreak/>
             <m:t>L=</m:t>
           </m:r>
           <m:f>
@@ -1453,19 +1292,7 @@
             <w:rPr>
               <w:rFonts w:ascii="Cambria Math" w:hAnsi="Cambria Math"/>
             </w:rPr>
-            <m:t xml:space="preserve">L ≈ </m:t>
-          </m:r>
-          <m:r>
-            <w:rPr>
-              <w:rFonts w:ascii="Cambria Math" w:hAnsi="Cambria Math"/>
-            </w:rPr>
-            <m:t>560</m:t>
-          </m:r>
-          <m:r>
-            <w:rPr>
-              <w:rFonts w:ascii="Cambria Math" w:hAnsi="Cambria Math"/>
-            </w:rPr>
-            <m:t xml:space="preserve"> nH</m:t>
+            <m:t>L ≈ 560 nH</m:t>
           </m:r>
         </m:oMath>
       </m:oMathPara>
@@ -1677,15 +1504,7 @@
             <w:kern w:val="0"/>
             <w14:ligatures w14:val="none"/>
           </w:rPr>
-          <m:t>=500</m:t>
-        </m:r>
-        <m:r>
-          <w:rPr>
-            <w:rFonts w:ascii="Cambria Math" w:eastAsia="Times New Roman" w:hAnsi="Cambria Math" w:cs="Times New Roman"/>
-            <w:kern w:val="0"/>
-            <w14:ligatures w14:val="none"/>
-          </w:rPr>
-          <m:t>KHZ</m:t>
+          <m:t>=500KHZ</m:t>
         </m:r>
       </m:oMath>
     </w:p>
@@ -1969,7 +1788,7 @@
           <w14:ligatures w14:val="none"/>
         </w:rPr>
         <w:pict w14:anchorId="5F607EA0">
-          <v:rect id="_x0000_i1053" style="width:0;height:1.5pt" o:hralign="center" o:hrstd="t" o:hr="t" fillcolor="#a0a0a0" stroked="f"/>
+          <v:rect id="_x0000_i1028" style="width:0;height:1.5pt" o:hralign="center" o:hrstd="t" o:hr="t" fillcolor="#a0a0a0" stroked="f"/>
         </w:pict>
       </w:r>
     </w:p>
@@ -2298,7 +2117,7 @@
                     </pic:cNvPicPr>
                   </pic:nvPicPr>
                   <pic:blipFill>
-                    <a:blip r:embed="rId5">
+                    <a:blip r:embed="rId7">
                       <a:extLst>
                         <a:ext uri="{28A0092B-C50C-407E-A947-70E740481C1C}">
                           <a14:useLocalDpi xmlns:a14="http://schemas.microsoft.com/office/drawing/2010/main" val="0"/>
@@ -2960,6 +2779,9 @@
       </w:pPr>
     </w:p>
     <w:p/>
+    <w:p/>
+    <w:p/>
+    <w:p/>
     <w:p>
       <w:pPr>
         <w:spacing w:before="100" w:beforeAutospacing="1" w:after="100" w:afterAutospacing="1" w:line="240" w:lineRule="auto"/>
@@ -2987,11 +2809,6 @@
         <w:lastRenderedPageBreak/>
         <w:t>Input Capacitor RMS Current</w:t>
       </w:r>
-    </w:p>
-    <w:p>
-      <w:pPr>
-        <w:pStyle w:val="NoSpacing"/>
-      </w:pPr>
     </w:p>
     <w:p>
       <w:pPr>
@@ -5514,6 +5331,9 @@
     <w:p>
       <w:pPr>
         <w:pStyle w:val="NoSpacing"/>
+        <w:rPr>
+          <w:rFonts w:eastAsiaTheme="minorEastAsia"/>
+        </w:rPr>
       </w:pPr>
       <m:oMathPara>
         <m:oMath>
@@ -5624,6 +5444,3223 @@
         </m:oMath>
       </m:oMathPara>
     </w:p>
+    <w:p/>
+    <w:p/>
+    <w:p/>
+    <w:p/>
+    <w:p/>
+    <w:p>
+      <w:pPr>
+        <w:rPr>
+          <w:rFonts w:eastAsiaTheme="minorEastAsia"/>
+        </w:rPr>
+      </w:pPr>
+    </w:p>
+    <w:p>
+      <w:pPr>
+        <w:tabs>
+          <w:tab w:val="left" w:pos="1778"/>
+        </w:tabs>
+      </w:pPr>
+      <w:r>
+        <w:tab/>
+      </w:r>
+    </w:p>
+    <w:p>
+      <w:pPr>
+        <w:tabs>
+          <w:tab w:val="left" w:pos="1778"/>
+        </w:tabs>
+      </w:pPr>
+    </w:p>
+    <w:p>
+      <w:pPr>
+        <w:tabs>
+          <w:tab w:val="left" w:pos="1778"/>
+        </w:tabs>
+      </w:pPr>
+    </w:p>
+    <w:p>
+      <w:pPr>
+        <w:tabs>
+          <w:tab w:val="left" w:pos="1778"/>
+        </w:tabs>
+      </w:pPr>
+    </w:p>
+    <w:p>
+      <w:pPr>
+        <w:tabs>
+          <w:tab w:val="left" w:pos="1778"/>
+        </w:tabs>
+      </w:pPr>
+    </w:p>
+    <w:p>
+      <w:pPr>
+        <w:tabs>
+          <w:tab w:val="left" w:pos="1778"/>
+        </w:tabs>
+      </w:pPr>
+    </w:p>
+    <w:p>
+      <w:pPr>
+        <w:tabs>
+          <w:tab w:val="left" w:pos="1778"/>
+        </w:tabs>
+      </w:pPr>
+    </w:p>
+    <w:p>
+      <w:pPr>
+        <w:tabs>
+          <w:tab w:val="left" w:pos="1778"/>
+        </w:tabs>
+      </w:pPr>
+    </w:p>
+    <w:p>
+      <w:pPr>
+        <w:tabs>
+          <w:tab w:val="left" w:pos="1778"/>
+        </w:tabs>
+      </w:pPr>
+    </w:p>
+    <w:p>
+      <w:pPr>
+        <w:tabs>
+          <w:tab w:val="left" w:pos="1778"/>
+        </w:tabs>
+      </w:pPr>
+    </w:p>
+    <w:p>
+      <w:pPr>
+        <w:tabs>
+          <w:tab w:val="left" w:pos="1778"/>
+        </w:tabs>
+      </w:pPr>
+    </w:p>
+    <w:p>
+      <w:pPr>
+        <w:tabs>
+          <w:tab w:val="left" w:pos="1778"/>
+        </w:tabs>
+      </w:pPr>
+    </w:p>
+    <w:p>
+      <w:pPr>
+        <w:tabs>
+          <w:tab w:val="left" w:pos="1778"/>
+        </w:tabs>
+      </w:pPr>
+    </w:p>
+    <w:p>
+      <w:pPr>
+        <w:tabs>
+          <w:tab w:val="left" w:pos="1778"/>
+        </w:tabs>
+      </w:pPr>
+    </w:p>
+    <w:p>
+      <w:pPr>
+        <w:tabs>
+          <w:tab w:val="left" w:pos="1778"/>
+        </w:tabs>
+      </w:pPr>
+    </w:p>
+    <w:p>
+      <w:pPr>
+        <w:spacing w:before="100" w:beforeAutospacing="1" w:after="100" w:afterAutospacing="1" w:line="240" w:lineRule="auto"/>
+        <w:outlineLvl w:val="1"/>
+        <w:rPr>
+          <w:rFonts w:ascii="Times New Roman" w:eastAsia="Times New Roman" w:hAnsi="Times New Roman" w:cs="Times New Roman"/>
+          <w:b/>
+          <w:bCs/>
+          <w:kern w:val="0"/>
+          <w:sz w:val="36"/>
+          <w:szCs w:val="36"/>
+          <w14:ligatures w14:val="none"/>
+        </w:rPr>
+      </w:pPr>
+      <w:r>
+        <w:rPr>
+          <w:rFonts w:ascii="Times New Roman" w:eastAsia="Times New Roman" w:hAnsi="Times New Roman" w:cs="Times New Roman"/>
+          <w:b/>
+          <w:bCs/>
+          <w:kern w:val="0"/>
+          <w:sz w:val="36"/>
+          <w:szCs w:val="36"/>
+          <w14:ligatures w14:val="none"/>
+        </w:rPr>
+        <w:lastRenderedPageBreak/>
+        <w:t xml:space="preserve">2. Harmonic and LC Filter Analysis </w:t>
+      </w:r>
+    </w:p>
+    <w:p>
+      <w:pPr>
+        <w:spacing w:before="100" w:beforeAutospacing="1" w:after="100" w:afterAutospacing="1" w:line="240" w:lineRule="auto"/>
+        <w:jc w:val="both"/>
+        <w:rPr>
+          <w:rFonts w:ascii="Times New Roman" w:eastAsia="Times New Roman" w:hAnsi="Times New Roman" w:cs="Times New Roman"/>
+          <w:kern w:val="0"/>
+          <w14:ligatures w14:val="none"/>
+        </w:rPr>
+      </w:pPr>
+      <w:r>
+        <w:rPr>
+          <w:rFonts w:ascii="Times New Roman" w:eastAsia="Times New Roman" w:hAnsi="Times New Roman" w:cs="Times New Roman"/>
+          <w:kern w:val="0"/>
+          <w14:ligatures w14:val="none"/>
+        </w:rPr>
+        <w:t xml:space="preserve">This section presents a detailed analysis of the harmonic content and output filter design for a 12 V to 1.2 V buck converter supplying 20 A load current. The converter operates at 500 kHz switching frequency with an efficiency of 88%, utilizing a 560 </w:t>
+      </w:r>
+      <w:proofErr w:type="spellStart"/>
+      <w:r>
+        <w:rPr>
+          <w:rFonts w:ascii="Times New Roman" w:eastAsia="Times New Roman" w:hAnsi="Times New Roman" w:cs="Times New Roman"/>
+          <w:kern w:val="0"/>
+          <w14:ligatures w14:val="none"/>
+        </w:rPr>
+        <w:t>nH</w:t>
+      </w:r>
+      <w:proofErr w:type="spellEnd"/>
+      <w:r>
+        <w:rPr>
+          <w:rFonts w:ascii="Times New Roman" w:eastAsia="Times New Roman" w:hAnsi="Times New Roman" w:cs="Times New Roman"/>
+          <w:kern w:val="0"/>
+          <w14:ligatures w14:val="none"/>
+        </w:rPr>
+        <w:t xml:space="preserve"> inductor optimized for fast transient response in point-of-load applications.</w:t>
+      </w:r>
+    </w:p>
+    <w:p>
+      <w:pPr>
+        <w:spacing w:before="100" w:beforeAutospacing="1" w:after="100" w:afterAutospacing="1" w:line="240" w:lineRule="auto"/>
+        <w:outlineLvl w:val="2"/>
+        <w:rPr>
+          <w:rFonts w:ascii="Times New Roman" w:eastAsia="Times New Roman" w:hAnsi="Times New Roman" w:cs="Times New Roman"/>
+          <w:b/>
+          <w:bCs/>
+          <w:kern w:val="0"/>
+          <w:sz w:val="27"/>
+          <w:szCs w:val="27"/>
+          <w14:ligatures w14:val="none"/>
+        </w:rPr>
+      </w:pPr>
+      <w:r>
+        <w:rPr>
+          <w:rFonts w:ascii="Times New Roman" w:eastAsia="Times New Roman" w:hAnsi="Times New Roman" w:cs="Times New Roman"/>
+          <w:b/>
+          <w:bCs/>
+          <w:kern w:val="0"/>
+          <w:sz w:val="27"/>
+          <w:szCs w:val="27"/>
+          <w14:ligatures w14:val="none"/>
+        </w:rPr>
+        <w:t>2.1 Power Calculations</w:t>
+      </w:r>
+    </w:p>
+    <w:p>
+      <w:pPr>
+        <w:spacing w:before="100" w:beforeAutospacing="1" w:after="100" w:afterAutospacing="1" w:line="240" w:lineRule="auto"/>
+        <w:rPr>
+          <w:rFonts w:ascii="Times New Roman" w:eastAsia="Times New Roman" w:hAnsi="Times New Roman" w:cs="Times New Roman"/>
+          <w:kern w:val="0"/>
+          <w14:ligatures w14:val="none"/>
+        </w:rPr>
+      </w:pPr>
+      <w:r>
+        <w:rPr>
+          <w:rFonts w:ascii="Times New Roman" w:eastAsia="Times New Roman" w:hAnsi="Times New Roman" w:cs="Times New Roman"/>
+          <w:kern w:val="0"/>
+          <w14:ligatures w14:val="none"/>
+        </w:rPr>
+        <w:t>Output power is calculated as:</w:t>
+      </w:r>
+    </w:p>
+    <w:p>
+      <w:pPr>
+        <w:spacing w:after="0" w:line="240" w:lineRule="auto"/>
+        <w:rPr>
+          <w:rFonts w:ascii="Times New Roman" w:eastAsia="Times New Roman" w:hAnsi="Times New Roman" w:cs="Times New Roman"/>
+          <w:kern w:val="0"/>
+          <w14:ligatures w14:val="none"/>
+        </w:rPr>
+      </w:pPr>
+      <m:oMathPara>
+        <m:oMath>
+          <m:r>
+            <w:rPr>
+              <w:rFonts w:ascii="Cambria Math" w:eastAsia="Times New Roman" w:hAnsi="Cambria Math" w:cs="Times New Roman"/>
+              <w:kern w:val="0"/>
+              <w14:ligatures w14:val="none"/>
+            </w:rPr>
+            <m:t xml:space="preserve">Pout=Vout×Iout=1.2 V×20 A=24 W </m:t>
+          </m:r>
+        </m:oMath>
+      </m:oMathPara>
+    </w:p>
+    <w:p>
+      <w:pPr>
+        <w:spacing w:before="100" w:beforeAutospacing="1" w:after="100" w:afterAutospacing="1" w:line="240" w:lineRule="auto"/>
+        <w:rPr>
+          <w:rFonts w:ascii="Times New Roman" w:eastAsia="Times New Roman" w:hAnsi="Times New Roman" w:cs="Times New Roman"/>
+          <w:kern w:val="0"/>
+          <w14:ligatures w14:val="none"/>
+        </w:rPr>
+      </w:pPr>
+      <w:r>
+        <w:rPr>
+          <w:rFonts w:ascii="Times New Roman" w:eastAsia="Times New Roman" w:hAnsi="Times New Roman" w:cs="Times New Roman"/>
+          <w:kern w:val="0"/>
+          <w14:ligatures w14:val="none"/>
+        </w:rPr>
+        <w:t xml:space="preserve">Input power, considering efficiency </w:t>
+      </w:r>
+      <m:oMath>
+        <m:r>
+          <w:rPr>
+            <w:rFonts w:ascii="Cambria Math" w:eastAsia="Times New Roman" w:hAnsi="Cambria Math" w:cs="Times New Roman"/>
+            <w:kern w:val="0"/>
+            <w14:ligatures w14:val="none"/>
+          </w:rPr>
+          <m:t>η=0.88</m:t>
+        </m:r>
+      </m:oMath>
+      <w:r>
+        <w:rPr>
+          <w:rFonts w:ascii="Times New Roman" w:eastAsia="Times New Roman" w:hAnsi="Times New Roman" w:cs="Times New Roman"/>
+          <w:kern w:val="0"/>
+          <w14:ligatures w14:val="none"/>
+        </w:rPr>
+        <w:t>, is:</w:t>
+      </w:r>
+    </w:p>
+    <w:p>
+      <w:pPr>
+        <w:spacing w:after="0" w:line="240" w:lineRule="auto"/>
+        <w:rPr>
+          <w:rFonts w:ascii="Times New Roman" w:eastAsia="Times New Roman" w:hAnsi="Times New Roman" w:cs="Times New Roman"/>
+          <w:kern w:val="0"/>
+          <w14:ligatures w14:val="none"/>
+        </w:rPr>
+      </w:pPr>
+      <m:oMathPara>
+        <m:oMath>
+          <m:sSub>
+            <m:sSubPr>
+              <m:ctrlPr>
+                <w:rPr>
+                  <w:rFonts w:ascii="Cambria Math" w:eastAsia="Times New Roman" w:hAnsi="Cambria Math" w:cs="Times New Roman"/>
+                  <w:i/>
+                  <w:kern w:val="0"/>
+                  <w14:ligatures w14:val="none"/>
+                </w:rPr>
+              </m:ctrlPr>
+            </m:sSubPr>
+            <m:e>
+              <m:r>
+                <w:rPr>
+                  <w:rFonts w:ascii="Cambria Math" w:eastAsia="Times New Roman" w:hAnsi="Cambria Math" w:cs="Times New Roman"/>
+                  <w:kern w:val="0"/>
+                  <w14:ligatures w14:val="none"/>
+                </w:rPr>
+                <m:t>P</m:t>
+              </m:r>
+            </m:e>
+            <m:sub>
+              <m:r>
+                <w:rPr>
+                  <w:rFonts w:ascii="Cambria Math" w:eastAsia="Times New Roman" w:hAnsi="Cambria Math" w:cs="Times New Roman"/>
+                  <w:kern w:val="0"/>
+                  <w14:ligatures w14:val="none"/>
+                </w:rPr>
+                <m:t>in</m:t>
+              </m:r>
+            </m:sub>
+          </m:sSub>
+          <m:r>
+            <w:rPr>
+              <w:rFonts w:ascii="Cambria Math" w:eastAsia="Times New Roman" w:hAnsi="Cambria Math" w:cs="Times New Roman"/>
+              <w:kern w:val="0"/>
+              <w14:ligatures w14:val="none"/>
+            </w:rPr>
+            <m:t>=</m:t>
+          </m:r>
+          <m:f>
+            <m:fPr>
+              <m:ctrlPr>
+                <w:rPr>
+                  <w:rFonts w:ascii="Cambria Math" w:eastAsia="Times New Roman" w:hAnsi="Cambria Math" w:cs="Times New Roman"/>
+                  <w:kern w:val="0"/>
+                  <w14:ligatures w14:val="none"/>
+                </w:rPr>
+              </m:ctrlPr>
+            </m:fPr>
+            <m:num>
+              <m:sSub>
+                <m:sSubPr>
+                  <m:ctrlPr>
+                    <w:rPr>
+                      <w:rFonts w:ascii="Cambria Math" w:eastAsia="Times New Roman" w:hAnsi="Cambria Math" w:cs="Times New Roman"/>
+                      <w:i/>
+                      <w:kern w:val="0"/>
+                      <w14:ligatures w14:val="none"/>
+                    </w:rPr>
+                  </m:ctrlPr>
+                </m:sSubPr>
+                <m:e>
+                  <m:r>
+                    <w:rPr>
+                      <w:rFonts w:ascii="Cambria Math" w:eastAsia="Times New Roman" w:hAnsi="Cambria Math" w:cs="Times New Roman"/>
+                      <w:kern w:val="0"/>
+                      <w14:ligatures w14:val="none"/>
+                    </w:rPr>
+                    <m:t>P</m:t>
+                  </m:r>
+                </m:e>
+                <m:sub>
+                  <m:r>
+                    <w:rPr>
+                      <w:rFonts w:ascii="Cambria Math" w:eastAsia="Times New Roman" w:hAnsi="Cambria Math" w:cs="Times New Roman"/>
+                      <w:kern w:val="0"/>
+                      <w14:ligatures w14:val="none"/>
+                    </w:rPr>
+                    <m:t>out</m:t>
+                  </m:r>
+                </m:sub>
+              </m:sSub>
+              <m:ctrlPr>
+                <w:rPr>
+                  <w:rFonts w:ascii="Cambria Math" w:eastAsia="Times New Roman" w:hAnsi="Cambria Math" w:cs="Times New Roman"/>
+                  <w:i/>
+                  <w:kern w:val="0"/>
+                  <w14:ligatures w14:val="none"/>
+                </w:rPr>
+              </m:ctrlPr>
+            </m:num>
+            <m:den>
+              <m:r>
+                <m:rPr>
+                  <m:sty m:val="p"/>
+                </m:rPr>
+                <w:rPr>
+                  <w:rFonts w:ascii="Cambria Math" w:eastAsia="Times New Roman" w:hAnsi="Cambria Math" w:cs="Times New Roman"/>
+                  <w:kern w:val="0"/>
+                  <w14:ligatures w14:val="none"/>
+                </w:rPr>
+                <m:t>η</m:t>
+              </m:r>
+              <m:ctrlPr>
+                <w:rPr>
+                  <w:rFonts w:ascii="Cambria Math" w:eastAsia="Times New Roman" w:hAnsi="Cambria Math" w:cs="Times New Roman"/>
+                  <w:i/>
+                  <w:kern w:val="0"/>
+                  <w14:ligatures w14:val="none"/>
+                </w:rPr>
+              </m:ctrlPr>
+            </m:den>
+          </m:f>
+          <m:r>
+            <w:rPr>
+              <w:rFonts w:ascii="Cambria Math" w:eastAsia="Times New Roman" w:hAnsi="Cambria Math" w:cs="Times New Roman"/>
+              <w:kern w:val="0"/>
+              <w14:ligatures w14:val="none"/>
+            </w:rPr>
+            <m:t>=</m:t>
+          </m:r>
+          <m:f>
+            <m:fPr>
+              <m:ctrlPr>
+                <w:rPr>
+                  <w:rFonts w:ascii="Cambria Math" w:eastAsia="Times New Roman" w:hAnsi="Cambria Math" w:cs="Times New Roman"/>
+                  <w:kern w:val="0"/>
+                  <w14:ligatures w14:val="none"/>
+                </w:rPr>
+              </m:ctrlPr>
+            </m:fPr>
+            <m:num>
+              <m:r>
+                <w:rPr>
+                  <w:rFonts w:ascii="Cambria Math" w:eastAsia="Times New Roman" w:hAnsi="Cambria Math" w:cs="Times New Roman"/>
+                  <w:kern w:val="0"/>
+                  <w14:ligatures w14:val="none"/>
+                </w:rPr>
+                <m:t>24</m:t>
+              </m:r>
+              <m:r>
+                <w:rPr>
+                  <w:rFonts w:ascii="Cambria Math" w:eastAsia="Times New Roman" w:hAnsi="Cambria Math" w:cs="Times New Roman"/>
+                  <w:kern w:val="0"/>
+                  <w14:ligatures w14:val="none"/>
+                </w:rPr>
+                <m:t> </m:t>
+              </m:r>
+              <m:r>
+                <m:rPr>
+                  <m:nor/>
+                </m:rPr>
+                <w:rPr>
+                  <w:rFonts w:ascii="Cambria Math" w:eastAsia="Times New Roman" w:hAnsi="Cambria Math" w:cs="Times New Roman"/>
+                  <w:kern w:val="0"/>
+                  <w14:ligatures w14:val="none"/>
+                </w:rPr>
+                <m:t>W</m:t>
+              </m:r>
+              <m:ctrlPr>
+                <w:rPr>
+                  <w:rFonts w:ascii="Cambria Math" w:eastAsia="Times New Roman" w:hAnsi="Cambria Math" w:cs="Times New Roman"/>
+                  <w:i/>
+                  <w:kern w:val="0"/>
+                  <w14:ligatures w14:val="none"/>
+                </w:rPr>
+              </m:ctrlPr>
+            </m:num>
+            <m:den>
+              <m:r>
+                <w:rPr>
+                  <w:rFonts w:ascii="Cambria Math" w:eastAsia="Times New Roman" w:hAnsi="Cambria Math" w:cs="Times New Roman"/>
+                  <w:kern w:val="0"/>
+                  <w14:ligatures w14:val="none"/>
+                </w:rPr>
+                <m:t>0.88</m:t>
+              </m:r>
+              <m:ctrlPr>
+                <w:rPr>
+                  <w:rFonts w:ascii="Cambria Math" w:eastAsia="Times New Roman" w:hAnsi="Cambria Math" w:cs="Times New Roman"/>
+                  <w:i/>
+                  <w:kern w:val="0"/>
+                  <w14:ligatures w14:val="none"/>
+                </w:rPr>
+              </m:ctrlPr>
+            </m:den>
+          </m:f>
+          <m:r>
+            <m:rPr>
+              <m:sty m:val="p"/>
+            </m:rPr>
+            <w:rPr>
+              <w:rFonts w:ascii="Cambria Math" w:eastAsia="Times New Roman" w:hAnsi="Cambria Math" w:cs="Times New Roman"/>
+              <w:kern w:val="0"/>
+              <w14:ligatures w14:val="none"/>
+            </w:rPr>
+            <m:t>≈</m:t>
+          </m:r>
+          <m:r>
+            <w:rPr>
+              <w:rFonts w:ascii="Cambria Math" w:eastAsia="Times New Roman" w:hAnsi="Cambria Math" w:cs="Times New Roman"/>
+              <w:kern w:val="0"/>
+              <w14:ligatures w14:val="none"/>
+            </w:rPr>
+            <m:t>27.27</m:t>
+          </m:r>
+          <m:r>
+            <w:rPr>
+              <w:rFonts w:ascii="Cambria Math" w:eastAsia="Times New Roman" w:hAnsi="Cambria Math" w:cs="Times New Roman"/>
+              <w:kern w:val="0"/>
+              <w14:ligatures w14:val="none"/>
+            </w:rPr>
+            <m:t> </m:t>
+          </m:r>
+          <m:r>
+            <m:rPr>
+              <m:nor/>
+            </m:rPr>
+            <w:rPr>
+              <w:rFonts w:ascii="Cambria Math" w:eastAsia="Times New Roman" w:hAnsi="Cambria Math" w:cs="Times New Roman"/>
+              <w:kern w:val="0"/>
+              <w14:ligatures w14:val="none"/>
+            </w:rPr>
+            <m:t>W</m:t>
+          </m:r>
+        </m:oMath>
+      </m:oMathPara>
+    </w:p>
+    <w:p>
+      <w:pPr>
+        <w:spacing w:before="100" w:beforeAutospacing="1" w:after="100" w:afterAutospacing="1" w:line="240" w:lineRule="auto"/>
+        <w:rPr>
+          <w:rFonts w:ascii="Times New Roman" w:eastAsia="Times New Roman" w:hAnsi="Times New Roman" w:cs="Times New Roman"/>
+          <w:kern w:val="0"/>
+          <w14:ligatures w14:val="none"/>
+        </w:rPr>
+      </w:pPr>
+      <w:r>
+        <w:rPr>
+          <w:rFonts w:ascii="Times New Roman" w:eastAsia="Times New Roman" w:hAnsi="Times New Roman" w:cs="Times New Roman"/>
+          <w:kern w:val="0"/>
+          <w14:ligatures w14:val="none"/>
+        </w:rPr>
+        <w:t>Power loss in the converter is thus:</w:t>
+      </w:r>
+    </w:p>
+    <w:p>
+      <w:pPr>
+        <w:spacing w:after="0" w:line="240" w:lineRule="auto"/>
+        <w:rPr>
+          <w:rFonts w:ascii="Times New Roman" w:eastAsia="Times New Roman" w:hAnsi="Times New Roman" w:cs="Times New Roman"/>
+          <w:kern w:val="0"/>
+          <w14:ligatures w14:val="none"/>
+        </w:rPr>
+      </w:pPr>
+      <m:oMathPara>
+        <m:oMath>
+          <m:sSub>
+            <m:sSubPr>
+              <m:ctrlPr>
+                <w:rPr>
+                  <w:rFonts w:ascii="Cambria Math" w:eastAsia="Times New Roman" w:hAnsi="Cambria Math" w:cs="Times New Roman"/>
+                  <w:i/>
+                  <w:kern w:val="0"/>
+                  <w14:ligatures w14:val="none"/>
+                </w:rPr>
+              </m:ctrlPr>
+            </m:sSubPr>
+            <m:e>
+              <m:r>
+                <w:rPr>
+                  <w:rFonts w:ascii="Cambria Math" w:eastAsia="Times New Roman" w:hAnsi="Cambria Math" w:cs="Times New Roman"/>
+                  <w:kern w:val="0"/>
+                  <w14:ligatures w14:val="none"/>
+                </w:rPr>
+                <m:t>P</m:t>
+              </m:r>
+            </m:e>
+            <m:sub>
+              <m:r>
+                <w:rPr>
+                  <w:rFonts w:ascii="Cambria Math" w:eastAsia="Times New Roman" w:hAnsi="Cambria Math" w:cs="Times New Roman"/>
+                  <w:kern w:val="0"/>
+                  <w14:ligatures w14:val="none"/>
+                </w:rPr>
+                <m:t>loss</m:t>
+              </m:r>
+            </m:sub>
+          </m:sSub>
+          <m:r>
+            <w:rPr>
+              <w:rFonts w:ascii="Cambria Math" w:eastAsia="Times New Roman" w:hAnsi="Cambria Math" w:cs="Times New Roman"/>
+              <w:kern w:val="0"/>
+              <w14:ligatures w14:val="none"/>
+            </w:rPr>
+            <m:t>=</m:t>
+          </m:r>
+          <m:sSub>
+            <m:sSubPr>
+              <m:ctrlPr>
+                <w:rPr>
+                  <w:rFonts w:ascii="Cambria Math" w:eastAsia="Times New Roman" w:hAnsi="Cambria Math" w:cs="Times New Roman"/>
+                  <w:i/>
+                  <w:kern w:val="0"/>
+                  <w14:ligatures w14:val="none"/>
+                </w:rPr>
+              </m:ctrlPr>
+            </m:sSubPr>
+            <m:e>
+              <m:r>
+                <w:rPr>
+                  <w:rFonts w:ascii="Cambria Math" w:eastAsia="Times New Roman" w:hAnsi="Cambria Math" w:cs="Times New Roman"/>
+                  <w:kern w:val="0"/>
+                  <w14:ligatures w14:val="none"/>
+                </w:rPr>
+                <m:t>P</m:t>
+              </m:r>
+            </m:e>
+            <m:sub>
+              <m:r>
+                <w:rPr>
+                  <w:rFonts w:ascii="Cambria Math" w:eastAsia="Times New Roman" w:hAnsi="Cambria Math" w:cs="Times New Roman"/>
+                  <w:kern w:val="0"/>
+                  <w14:ligatures w14:val="none"/>
+                </w:rPr>
+                <m:t>in</m:t>
+              </m:r>
+            </m:sub>
+          </m:sSub>
+          <m:r>
+            <w:rPr>
+              <w:rFonts w:ascii="Cambria Math" w:eastAsia="Times New Roman" w:hAnsi="Cambria Math" w:cs="Times New Roman"/>
+              <w:kern w:val="0"/>
+              <w14:ligatures w14:val="none"/>
+            </w:rPr>
+            <m:t>-</m:t>
+          </m:r>
+          <m:sSub>
+            <m:sSubPr>
+              <m:ctrlPr>
+                <w:rPr>
+                  <w:rFonts w:ascii="Cambria Math" w:eastAsia="Times New Roman" w:hAnsi="Cambria Math" w:cs="Times New Roman"/>
+                  <w:i/>
+                  <w:kern w:val="0"/>
+                  <w14:ligatures w14:val="none"/>
+                </w:rPr>
+              </m:ctrlPr>
+            </m:sSubPr>
+            <m:e>
+              <m:r>
+                <w:rPr>
+                  <w:rFonts w:ascii="Cambria Math" w:eastAsia="Times New Roman" w:hAnsi="Cambria Math" w:cs="Times New Roman"/>
+                  <w:kern w:val="0"/>
+                  <w14:ligatures w14:val="none"/>
+                </w:rPr>
+                <m:t>P</m:t>
+              </m:r>
+            </m:e>
+            <m:sub>
+              <m:r>
+                <w:rPr>
+                  <w:rFonts w:ascii="Cambria Math" w:eastAsia="Times New Roman" w:hAnsi="Cambria Math" w:cs="Times New Roman"/>
+                  <w:kern w:val="0"/>
+                  <w14:ligatures w14:val="none"/>
+                </w:rPr>
+                <m:t>out</m:t>
+              </m:r>
+            </m:sub>
+          </m:sSub>
+          <m:r>
+            <w:rPr>
+              <w:rFonts w:ascii="Cambria Math" w:eastAsia="Times New Roman" w:hAnsi="Cambria Math" w:cs="Times New Roman"/>
+              <w:kern w:val="0"/>
+              <w14:ligatures w14:val="none"/>
+            </w:rPr>
+            <m:t>=3.27</m:t>
+          </m:r>
+          <m:r>
+            <w:rPr>
+              <w:rFonts w:ascii="Cambria Math" w:eastAsia="Times New Roman" w:hAnsi="Cambria Math" w:cs="Times New Roman"/>
+              <w:kern w:val="0"/>
+              <w14:ligatures w14:val="none"/>
+            </w:rPr>
+            <m:t> </m:t>
+          </m:r>
+          <m:r>
+            <m:rPr>
+              <m:nor/>
+            </m:rPr>
+            <w:rPr>
+              <w:rFonts w:ascii="Cambria Math" w:eastAsia="Times New Roman" w:hAnsi="Cambria Math" w:cs="Times New Roman"/>
+              <w:kern w:val="0"/>
+              <w14:ligatures w14:val="none"/>
+            </w:rPr>
+            <m:t>W</m:t>
+          </m:r>
+        </m:oMath>
+      </m:oMathPara>
+    </w:p>
+    <w:p>
+      <w:pPr>
+        <w:spacing w:before="100" w:beforeAutospacing="1" w:after="100" w:afterAutospacing="1" w:line="240" w:lineRule="auto"/>
+        <w:outlineLvl w:val="2"/>
+        <w:rPr>
+          <w:rFonts w:ascii="Times New Roman" w:eastAsia="Times New Roman" w:hAnsi="Times New Roman" w:cs="Times New Roman"/>
+          <w:b/>
+          <w:bCs/>
+          <w:kern w:val="0"/>
+          <w:sz w:val="27"/>
+          <w:szCs w:val="27"/>
+          <w14:ligatures w14:val="none"/>
+        </w:rPr>
+      </w:pPr>
+      <w:r>
+        <w:rPr>
+          <w:rFonts w:ascii="Times New Roman" w:eastAsia="Times New Roman" w:hAnsi="Times New Roman" w:cs="Times New Roman"/>
+          <w:b/>
+          <w:bCs/>
+          <w:kern w:val="0"/>
+          <w:sz w:val="27"/>
+          <w:szCs w:val="27"/>
+          <w14:ligatures w14:val="none"/>
+        </w:rPr>
+        <w:t>2.2 Switch Node Harmonics</w:t>
+      </w:r>
+    </w:p>
+    <w:p>
+      <w:pPr>
+        <w:spacing w:before="100" w:beforeAutospacing="1" w:after="100" w:afterAutospacing="1" w:line="240" w:lineRule="auto"/>
+        <w:jc w:val="both"/>
+        <w:rPr>
+          <w:rFonts w:ascii="Times New Roman" w:eastAsia="Times New Roman" w:hAnsi="Times New Roman" w:cs="Times New Roman"/>
+          <w:kern w:val="0"/>
+          <w14:ligatures w14:val="none"/>
+        </w:rPr>
+      </w:pPr>
+      <w:r>
+        <w:rPr>
+          <w:rFonts w:ascii="Times New Roman" w:eastAsia="Times New Roman" w:hAnsi="Times New Roman" w:cs="Times New Roman"/>
+          <w:kern w:val="0"/>
+          <w14:ligatures w14:val="none"/>
+        </w:rPr>
+        <w:t>The switch node waveform is a PWM signal with amplitude 12 V and duty cycle D=0.1. The Fourier series analysis of a rectangular pulse waveform yields harmonic amplitudes as:</w:t>
+      </w:r>
+    </w:p>
+    <w:p>
+      <w:pPr>
+        <w:spacing w:after="0" w:line="240" w:lineRule="auto"/>
+        <w:rPr>
+          <w:rFonts w:ascii="Times New Roman" w:eastAsia="Times New Roman" w:hAnsi="Times New Roman" w:cs="Times New Roman"/>
+          <w:kern w:val="0"/>
+          <w14:ligatures w14:val="none"/>
+        </w:rPr>
+      </w:pPr>
+      <m:oMathPara>
+        <m:oMath>
+          <m:sSub>
+            <m:sSubPr>
+              <m:ctrlPr>
+                <w:rPr>
+                  <w:rFonts w:ascii="Cambria Math" w:eastAsia="Times New Roman" w:hAnsi="Cambria Math" w:cs="Times New Roman"/>
+                  <w:i/>
+                  <w:kern w:val="0"/>
+                  <w14:ligatures w14:val="none"/>
+                </w:rPr>
+              </m:ctrlPr>
+            </m:sSubPr>
+            <m:e>
+              <m:r>
+                <w:rPr>
+                  <w:rFonts w:ascii="Cambria Math" w:eastAsia="Times New Roman" w:hAnsi="Cambria Math" w:cs="Times New Roman"/>
+                  <w:kern w:val="0"/>
+                  <w14:ligatures w14:val="none"/>
+                </w:rPr>
+                <m:t>V</m:t>
+              </m:r>
+            </m:e>
+            <m:sub>
+              <m:r>
+                <w:rPr>
+                  <w:rFonts w:ascii="Cambria Math" w:eastAsia="Times New Roman" w:hAnsi="Cambria Math" w:cs="Times New Roman"/>
+                  <w:kern w:val="0"/>
+                  <w14:ligatures w14:val="none"/>
+                </w:rPr>
+                <m:t>n</m:t>
+              </m:r>
+            </m:sub>
+          </m:sSub>
+          <m:r>
+            <w:rPr>
+              <w:rFonts w:ascii="Cambria Math" w:eastAsia="Times New Roman" w:hAnsi="Cambria Math" w:cs="Times New Roman"/>
+              <w:kern w:val="0"/>
+              <w14:ligatures w14:val="none"/>
+            </w:rPr>
+            <m:t>=</m:t>
+          </m:r>
+          <m:sSub>
+            <m:sSubPr>
+              <m:ctrlPr>
+                <w:rPr>
+                  <w:rFonts w:ascii="Cambria Math" w:eastAsia="Times New Roman" w:hAnsi="Cambria Math" w:cs="Times New Roman"/>
+                  <w:kern w:val="0"/>
+                  <w14:ligatures w14:val="none"/>
+                </w:rPr>
+              </m:ctrlPr>
+            </m:sSubPr>
+            <m:e>
+              <m:r>
+                <m:rPr>
+                  <m:sty m:val="p"/>
+                </m:rPr>
+                <w:rPr>
+                  <w:rFonts w:ascii="Cambria Math" w:eastAsia="Times New Roman" w:hAnsi="Cambria Math" w:cs="Times New Roman"/>
+                  <w:kern w:val="0"/>
+                  <w14:ligatures w14:val="none"/>
+                </w:rPr>
+                <m:t>V</m:t>
+              </m:r>
+              <m:ctrlPr>
+                <w:rPr>
+                  <w:rFonts w:ascii="Cambria Math" w:eastAsia="Times New Roman" w:hAnsi="Cambria Math" w:cs="Times New Roman"/>
+                  <w:i/>
+                  <w:kern w:val="0"/>
+                  <w14:ligatures w14:val="none"/>
+                </w:rPr>
+              </m:ctrlPr>
+            </m:e>
+            <m:sub>
+              <m:r>
+                <m:rPr>
+                  <m:sty m:val="p"/>
+                </m:rPr>
+                <w:rPr>
+                  <w:rFonts w:ascii="Cambria Math" w:eastAsia="Times New Roman" w:hAnsi="Cambria Math" w:cs="Times New Roman"/>
+                  <w:kern w:val="0"/>
+                  <w14:ligatures w14:val="none"/>
+                </w:rPr>
+                <m:t>peak</m:t>
+              </m:r>
+            </m:sub>
+          </m:sSub>
+          <m:r>
+            <w:rPr>
+              <w:rFonts w:ascii="Cambria Math" w:eastAsia="Times New Roman" w:hAnsi="Cambria Math" w:cs="Times New Roman"/>
+              <w:kern w:val="0"/>
+              <w14:ligatures w14:val="none"/>
+            </w:rPr>
+            <m:t>​×D×sinc</m:t>
+          </m:r>
+          <m:d>
+            <m:dPr>
+              <m:ctrlPr>
+                <w:rPr>
+                  <w:rFonts w:ascii="Cambria Math" w:eastAsia="Times New Roman" w:hAnsi="Cambria Math" w:cs="Times New Roman"/>
+                  <w:i/>
+                  <w:kern w:val="0"/>
+                  <w14:ligatures w14:val="none"/>
+                </w:rPr>
+              </m:ctrlPr>
+            </m:dPr>
+            <m:e>
+              <m:r>
+                <w:rPr>
+                  <w:rFonts w:ascii="Cambria Math" w:eastAsia="Times New Roman" w:hAnsi="Cambria Math" w:cs="Times New Roman"/>
+                  <w:kern w:val="0"/>
+                  <w14:ligatures w14:val="none"/>
+                </w:rPr>
+                <m:t>nπD</m:t>
+              </m:r>
+            </m:e>
+          </m:d>
+        </m:oMath>
+      </m:oMathPara>
+    </w:p>
+    <w:p>
+      <w:pPr>
+        <w:spacing w:before="100" w:beforeAutospacing="1" w:after="100" w:afterAutospacing="1" w:line="240" w:lineRule="auto"/>
+        <w:rPr>
+          <w:rFonts w:ascii="Times New Roman" w:eastAsia="Times New Roman" w:hAnsi="Times New Roman" w:cs="Times New Roman"/>
+          <w:kern w:val="0"/>
+          <w14:ligatures w14:val="none"/>
+        </w:rPr>
+      </w:pPr>
+      <w:r>
+        <w:rPr>
+          <w:rFonts w:ascii="Times New Roman" w:eastAsia="Times New Roman" w:hAnsi="Times New Roman" w:cs="Times New Roman"/>
+          <w:kern w:val="0"/>
+          <w14:ligatures w14:val="none"/>
+        </w:rPr>
+        <w:t>W</w:t>
+      </w:r>
+      <w:r>
+        <w:rPr>
+          <w:rFonts w:ascii="Times New Roman" w:eastAsia="Times New Roman" w:hAnsi="Times New Roman" w:cs="Times New Roman"/>
+          <w:kern w:val="0"/>
+          <w14:ligatures w14:val="none"/>
+        </w:rPr>
+        <w:t>here</w:t>
+      </w:r>
+      <w:r>
+        <w:rPr>
+          <w:rFonts w:ascii="Times New Roman" w:eastAsia="Times New Roman" w:hAnsi="Times New Roman" w:cs="Times New Roman"/>
+          <w:kern w:val="0"/>
+          <w14:ligatures w14:val="none"/>
+        </w:rPr>
+        <w:t>:</w:t>
+      </w:r>
+      <w:r>
+        <w:rPr>
+          <w:rFonts w:ascii="Times New Roman" w:eastAsia="Times New Roman" w:hAnsi="Times New Roman" w:cs="Times New Roman"/>
+          <w:kern w:val="0"/>
+          <w14:ligatures w14:val="none"/>
+        </w:rPr>
+        <w:t xml:space="preserve"> </w:t>
+      </w:r>
+      <m:oMath>
+        <m:r>
+          <w:rPr>
+            <w:rFonts w:ascii="Cambria Math" w:eastAsia="Times New Roman" w:hAnsi="Cambria Math" w:cs="Times New Roman"/>
+            <w:kern w:val="0"/>
+            <w14:ligatures w14:val="none"/>
+          </w:rPr>
+          <m:t>sinc</m:t>
+        </m:r>
+        <m:d>
+          <m:dPr>
+            <m:ctrlPr>
+              <w:rPr>
+                <w:rFonts w:ascii="Cambria Math" w:eastAsia="Times New Roman" w:hAnsi="Cambria Math" w:cs="Times New Roman"/>
+                <w:i/>
+                <w:kern w:val="0"/>
+                <w14:ligatures w14:val="none"/>
+              </w:rPr>
+            </m:ctrlPr>
+          </m:dPr>
+          <m:e>
+            <m:r>
+              <w:rPr>
+                <w:rFonts w:ascii="Cambria Math" w:eastAsia="Times New Roman" w:hAnsi="Cambria Math" w:cs="Times New Roman"/>
+                <w:kern w:val="0"/>
+                <w14:ligatures w14:val="none"/>
+              </w:rPr>
+              <m:t>x</m:t>
+            </m:r>
+          </m:e>
+        </m:d>
+        <m:r>
+          <w:rPr>
+            <w:rFonts w:ascii="Cambria Math" w:eastAsia="Times New Roman" w:hAnsi="Cambria Math" w:cs="Times New Roman"/>
+            <w:kern w:val="0"/>
+            <w14:ligatures w14:val="none"/>
+          </w:rPr>
+          <m:t>=</m:t>
+        </m:r>
+        <m:f>
+          <m:fPr>
+            <m:ctrlPr>
+              <w:rPr>
+                <w:rFonts w:ascii="Cambria Math" w:eastAsia="Times New Roman" w:hAnsi="Cambria Math" w:cs="Times New Roman"/>
+                <w:kern w:val="0"/>
+                <w14:ligatures w14:val="none"/>
+              </w:rPr>
+            </m:ctrlPr>
+          </m:fPr>
+          <m:num>
+            <m:func>
+              <m:funcPr>
+                <m:ctrlPr>
+                  <w:rPr>
+                    <w:rFonts w:ascii="Cambria Math" w:eastAsia="Times New Roman" w:hAnsi="Cambria Math" w:cs="Times New Roman"/>
+                    <w:kern w:val="0"/>
+                    <w14:ligatures w14:val="none"/>
+                  </w:rPr>
+                </m:ctrlPr>
+              </m:funcPr>
+              <m:fName>
+                <m:r>
+                  <m:rPr>
+                    <m:sty m:val="p"/>
+                  </m:rPr>
+                  <w:rPr>
+                    <w:rFonts w:ascii="Cambria Math" w:eastAsia="Times New Roman" w:hAnsi="Cambria Math" w:cs="Times New Roman"/>
+                    <w:kern w:val="0"/>
+                    <w14:ligatures w14:val="none"/>
+                  </w:rPr>
+                  <m:t>sin</m:t>
+                </m:r>
+                <m:ctrlPr>
+                  <w:rPr>
+                    <w:rFonts w:ascii="Cambria Math" w:eastAsia="Times New Roman" w:hAnsi="Cambria Math" w:cs="Times New Roman"/>
+                    <w:i/>
+                    <w:kern w:val="0"/>
+                    <w14:ligatures w14:val="none"/>
+                  </w:rPr>
+                </m:ctrlPr>
+              </m:fName>
+              <m:e>
+                <m:r>
+                  <w:rPr>
+                    <w:rFonts w:ascii="Cambria Math" w:eastAsia="Times New Roman" w:hAnsi="Cambria Math" w:cs="Times New Roman"/>
+                    <w:kern w:val="0"/>
+                    <w14:ligatures w14:val="none"/>
+                  </w:rPr>
+                  <m:t>x</m:t>
+                </m:r>
+              </m:e>
+            </m:func>
+            <m:ctrlPr>
+              <w:rPr>
+                <w:rFonts w:ascii="Cambria Math" w:eastAsia="Times New Roman" w:hAnsi="Cambria Math" w:cs="Times New Roman"/>
+                <w:i/>
+                <w:kern w:val="0"/>
+                <w14:ligatures w14:val="none"/>
+              </w:rPr>
+            </m:ctrlPr>
+          </m:num>
+          <m:den>
+            <m:r>
+              <w:rPr>
+                <w:rFonts w:ascii="Cambria Math" w:eastAsia="Times New Roman" w:hAnsi="Cambria Math" w:cs="Times New Roman"/>
+                <w:kern w:val="0"/>
+                <w14:ligatures w14:val="none"/>
+              </w:rPr>
+              <m:t>x</m:t>
+            </m:r>
+            <m:ctrlPr>
+              <w:rPr>
+                <w:rFonts w:ascii="Cambria Math" w:eastAsia="Times New Roman" w:hAnsi="Cambria Math" w:cs="Times New Roman"/>
+                <w:i/>
+                <w:kern w:val="0"/>
+                <w14:ligatures w14:val="none"/>
+              </w:rPr>
+            </m:ctrlPr>
+          </m:den>
+        </m:f>
+        <m:r>
+          <w:rPr>
+            <w:rFonts w:ascii="Cambria Math" w:eastAsia="Times New Roman" w:hAnsi="Cambria Math" w:cs="Times New Roman"/>
+            <w:kern w:val="0"/>
+            <w14:ligatures w14:val="none"/>
+          </w:rPr>
+          <m:t>​,and</m:t>
+        </m:r>
+        <m:r>
+          <w:rPr>
+            <w:rFonts w:ascii="Cambria Math" w:eastAsia="Times New Roman" w:hAnsi="Cambria Math" w:cs="Times New Roman"/>
+            <w:kern w:val="0"/>
+            <w14:ligatures w14:val="none"/>
+          </w:rPr>
+          <m:t xml:space="preserve"> </m:t>
+        </m:r>
+        <m:r>
+          <w:rPr>
+            <w:rFonts w:ascii="Cambria Math" w:eastAsia="Times New Roman" w:hAnsi="Cambria Math" w:cs="Times New Roman"/>
+            <w:kern w:val="0"/>
+            <w14:ligatures w14:val="none"/>
+          </w:rPr>
+          <m:t>n</m:t>
+        </m:r>
+      </m:oMath>
+      <w:r>
+        <w:rPr>
+          <w:rFonts w:ascii="Times New Roman" w:eastAsia="Times New Roman" w:hAnsi="Times New Roman" w:cs="Times New Roman"/>
+          <w:kern w:val="0"/>
+          <w14:ligatures w14:val="none"/>
+        </w:rPr>
+        <w:t xml:space="preserve"> is the harmonic number.</w:t>
+      </w:r>
+    </w:p>
+    <w:p>
+      <w:pPr>
+        <w:spacing w:before="100" w:beforeAutospacing="1" w:after="100" w:afterAutospacing="1" w:line="240" w:lineRule="auto"/>
+        <w:rPr>
+          <w:rFonts w:ascii="Times New Roman" w:eastAsia="Times New Roman" w:hAnsi="Times New Roman" w:cs="Times New Roman"/>
+          <w:kern w:val="0"/>
+          <w14:ligatures w14:val="none"/>
+        </w:rPr>
+      </w:pPr>
+      <w:r>
+        <w:rPr>
+          <w:rFonts w:ascii="Times New Roman" w:eastAsia="Times New Roman" w:hAnsi="Times New Roman" w:cs="Times New Roman"/>
+          <w:kern w:val="0"/>
+          <w14:ligatures w14:val="none"/>
+        </w:rPr>
+        <w:t>Calculated amplitudes for the first three harmonics are approximately:</w:t>
+      </w:r>
+    </w:p>
+    <w:tbl>
+      <w:tblPr>
+        <w:tblStyle w:val="TableGrid"/>
+        <w:tblW w:w="6577" w:type="dxa"/>
+        <w:jc w:val="center"/>
+        <w:tblLook w:val="04A0" w:firstRow="1" w:lastRow="0" w:firstColumn="1" w:lastColumn="0" w:noHBand="0" w:noVBand="1"/>
+      </w:tblPr>
+      <w:tblGrid>
+        <w:gridCol w:w="2155"/>
+        <w:gridCol w:w="1434"/>
+        <w:gridCol w:w="2988"/>
+      </w:tblGrid>
+      <w:tr>
+        <w:trPr>
+          <w:trHeight w:val="274"/>
+          <w:jc w:val="center"/>
+        </w:trPr>
+        <w:tc>
+          <w:tcPr>
+            <w:tcW w:w="0" w:type="auto"/>
+            <w:hideMark/>
+          </w:tcPr>
+          <w:p>
+            <w:pPr>
+              <w:jc w:val="center"/>
+              <w:rPr>
+                <w:rFonts w:ascii="Times New Roman" w:eastAsia="Times New Roman" w:hAnsi="Times New Roman" w:cs="Times New Roman"/>
+                <w:b/>
+                <w:bCs/>
+                <w:kern w:val="0"/>
+                <w14:ligatures w14:val="none"/>
+              </w:rPr>
+            </w:pPr>
+            <w:r>
+              <w:rPr>
+                <w:rFonts w:ascii="Times New Roman" w:eastAsia="Times New Roman" w:hAnsi="Times New Roman" w:cs="Times New Roman"/>
+                <w:b/>
+                <w:bCs/>
+                <w:kern w:val="0"/>
+                <w14:ligatures w14:val="none"/>
+              </w:rPr>
+              <w:t>Harmonic Order</w:t>
+            </w:r>
+          </w:p>
+        </w:tc>
+        <w:tc>
+          <w:tcPr>
+            <w:tcW w:w="0" w:type="auto"/>
+            <w:hideMark/>
+          </w:tcPr>
+          <w:p>
+            <w:pPr>
+              <w:jc w:val="center"/>
+              <w:rPr>
+                <w:rFonts w:ascii="Times New Roman" w:eastAsia="Times New Roman" w:hAnsi="Times New Roman" w:cs="Times New Roman"/>
+                <w:b/>
+                <w:bCs/>
+                <w:kern w:val="0"/>
+                <w14:ligatures w14:val="none"/>
+              </w:rPr>
+            </w:pPr>
+            <w:r>
+              <w:rPr>
+                <w:rFonts w:ascii="Times New Roman" w:eastAsia="Times New Roman" w:hAnsi="Times New Roman" w:cs="Times New Roman"/>
+                <w:b/>
+                <w:bCs/>
+                <w:kern w:val="0"/>
+                <w14:ligatures w14:val="none"/>
+              </w:rPr>
+              <w:t>Frequency</w:t>
+            </w:r>
+          </w:p>
+        </w:tc>
+        <w:tc>
+          <w:tcPr>
+            <w:tcW w:w="0" w:type="auto"/>
+            <w:hideMark/>
+          </w:tcPr>
+          <w:p>
+            <w:pPr>
+              <w:jc w:val="center"/>
+              <w:rPr>
+                <w:rFonts w:ascii="Times New Roman" w:eastAsia="Times New Roman" w:hAnsi="Times New Roman" w:cs="Times New Roman"/>
+                <w:b/>
+                <w:bCs/>
+                <w:kern w:val="0"/>
+                <w14:ligatures w14:val="none"/>
+              </w:rPr>
+            </w:pPr>
+            <w:r>
+              <w:rPr>
+                <w:rFonts w:ascii="Times New Roman" w:eastAsia="Times New Roman" w:hAnsi="Times New Roman" w:cs="Times New Roman"/>
+                <w:b/>
+                <w:bCs/>
+                <w:kern w:val="0"/>
+                <w14:ligatures w14:val="none"/>
+              </w:rPr>
+              <w:t>Approximate Amplitude</w:t>
+            </w:r>
+          </w:p>
+        </w:tc>
+      </w:tr>
+      <w:tr>
+        <w:trPr>
+          <w:trHeight w:val="274"/>
+          <w:jc w:val="center"/>
+        </w:trPr>
+        <w:tc>
+          <w:tcPr>
+            <w:tcW w:w="0" w:type="auto"/>
+            <w:hideMark/>
+          </w:tcPr>
+          <w:p>
+            <w:pPr>
+              <w:jc w:val="center"/>
+              <w:rPr>
+                <w:rFonts w:ascii="Times New Roman" w:eastAsia="Times New Roman" w:hAnsi="Times New Roman" w:cs="Times New Roman"/>
+                <w:kern w:val="0"/>
+                <w14:ligatures w14:val="none"/>
+              </w:rPr>
+            </w:pPr>
+            <w:r>
+              <w:rPr>
+                <w:rFonts w:ascii="Times New Roman" w:eastAsia="Times New Roman" w:hAnsi="Times New Roman" w:cs="Times New Roman"/>
+                <w:kern w:val="0"/>
+                <w14:ligatures w14:val="none"/>
+              </w:rPr>
+              <w:t>1st (Fundamental)</w:t>
+            </w:r>
+          </w:p>
+        </w:tc>
+        <w:tc>
+          <w:tcPr>
+            <w:tcW w:w="0" w:type="auto"/>
+            <w:hideMark/>
+          </w:tcPr>
+          <w:p>
+            <w:pPr>
+              <w:jc w:val="center"/>
+              <w:rPr>
+                <w:rFonts w:ascii="Times New Roman" w:eastAsia="Times New Roman" w:hAnsi="Times New Roman" w:cs="Times New Roman"/>
+                <w:kern w:val="0"/>
+                <w14:ligatures w14:val="none"/>
+              </w:rPr>
+            </w:pPr>
+            <w:r>
+              <w:rPr>
+                <w:rFonts w:ascii="Times New Roman" w:eastAsia="Times New Roman" w:hAnsi="Times New Roman" w:cs="Times New Roman"/>
+                <w:kern w:val="0"/>
+                <w14:ligatures w14:val="none"/>
+              </w:rPr>
+              <w:t>500 kHz</w:t>
+            </w:r>
+          </w:p>
+        </w:tc>
+        <w:tc>
+          <w:tcPr>
+            <w:tcW w:w="0" w:type="auto"/>
+            <w:hideMark/>
+          </w:tcPr>
+          <w:p>
+            <w:pPr>
+              <w:jc w:val="center"/>
+              <w:rPr>
+                <w:rFonts w:ascii="Times New Roman" w:eastAsia="Times New Roman" w:hAnsi="Times New Roman" w:cs="Times New Roman"/>
+                <w:kern w:val="0"/>
+                <w14:ligatures w14:val="none"/>
+              </w:rPr>
+            </w:pPr>
+            <w:r>
+              <w:rPr>
+                <w:rFonts w:ascii="Times New Roman" w:eastAsia="Times New Roman" w:hAnsi="Times New Roman" w:cs="Times New Roman"/>
+                <w:kern w:val="0"/>
+                <w14:ligatures w14:val="none"/>
+              </w:rPr>
+              <w:t>2.36 V</w:t>
+            </w:r>
+          </w:p>
+        </w:tc>
+      </w:tr>
+      <w:tr>
+        <w:trPr>
+          <w:trHeight w:val="274"/>
+          <w:jc w:val="center"/>
+        </w:trPr>
+        <w:tc>
+          <w:tcPr>
+            <w:tcW w:w="0" w:type="auto"/>
+            <w:hideMark/>
+          </w:tcPr>
+          <w:p>
+            <w:pPr>
+              <w:jc w:val="center"/>
+              <w:rPr>
+                <w:rFonts w:ascii="Times New Roman" w:eastAsia="Times New Roman" w:hAnsi="Times New Roman" w:cs="Times New Roman"/>
+                <w:kern w:val="0"/>
+                <w14:ligatures w14:val="none"/>
+              </w:rPr>
+            </w:pPr>
+            <w:r>
+              <w:rPr>
+                <w:rFonts w:ascii="Times New Roman" w:eastAsia="Times New Roman" w:hAnsi="Times New Roman" w:cs="Times New Roman"/>
+                <w:kern w:val="0"/>
+                <w14:ligatures w14:val="none"/>
+              </w:rPr>
+              <w:t>2nd</w:t>
+            </w:r>
+          </w:p>
+        </w:tc>
+        <w:tc>
+          <w:tcPr>
+            <w:tcW w:w="0" w:type="auto"/>
+            <w:hideMark/>
+          </w:tcPr>
+          <w:p>
+            <w:pPr>
+              <w:jc w:val="center"/>
+              <w:rPr>
+                <w:rFonts w:ascii="Times New Roman" w:eastAsia="Times New Roman" w:hAnsi="Times New Roman" w:cs="Times New Roman"/>
+                <w:kern w:val="0"/>
+                <w14:ligatures w14:val="none"/>
+              </w:rPr>
+            </w:pPr>
+            <w:r>
+              <w:rPr>
+                <w:rFonts w:ascii="Times New Roman" w:eastAsia="Times New Roman" w:hAnsi="Times New Roman" w:cs="Times New Roman"/>
+                <w:kern w:val="0"/>
+                <w14:ligatures w14:val="none"/>
+              </w:rPr>
+              <w:t>1.0 MHz</w:t>
+            </w:r>
+          </w:p>
+        </w:tc>
+        <w:tc>
+          <w:tcPr>
+            <w:tcW w:w="0" w:type="auto"/>
+            <w:hideMark/>
+          </w:tcPr>
+          <w:p>
+            <w:pPr>
+              <w:jc w:val="center"/>
+              <w:rPr>
+                <w:rFonts w:ascii="Times New Roman" w:eastAsia="Times New Roman" w:hAnsi="Times New Roman" w:cs="Times New Roman"/>
+                <w:kern w:val="0"/>
+                <w14:ligatures w14:val="none"/>
+              </w:rPr>
+            </w:pPr>
+            <w:r>
+              <w:rPr>
+                <w:rFonts w:ascii="Times New Roman" w:eastAsia="Times New Roman" w:hAnsi="Times New Roman" w:cs="Times New Roman"/>
+                <w:kern w:val="0"/>
+                <w14:ligatures w14:val="none"/>
+              </w:rPr>
+              <w:t>2.24 V</w:t>
+            </w:r>
+          </w:p>
+        </w:tc>
+      </w:tr>
+      <w:tr>
+        <w:trPr>
+          <w:trHeight w:val="274"/>
+          <w:jc w:val="center"/>
+        </w:trPr>
+        <w:tc>
+          <w:tcPr>
+            <w:tcW w:w="0" w:type="auto"/>
+            <w:hideMark/>
+          </w:tcPr>
+          <w:p>
+            <w:pPr>
+              <w:jc w:val="center"/>
+              <w:rPr>
+                <w:rFonts w:ascii="Times New Roman" w:eastAsia="Times New Roman" w:hAnsi="Times New Roman" w:cs="Times New Roman"/>
+                <w:kern w:val="0"/>
+                <w14:ligatures w14:val="none"/>
+              </w:rPr>
+            </w:pPr>
+            <w:r>
+              <w:rPr>
+                <w:rFonts w:ascii="Times New Roman" w:eastAsia="Times New Roman" w:hAnsi="Times New Roman" w:cs="Times New Roman"/>
+                <w:kern w:val="0"/>
+                <w14:ligatures w14:val="none"/>
+              </w:rPr>
+              <w:t>3rd</w:t>
+            </w:r>
+          </w:p>
+        </w:tc>
+        <w:tc>
+          <w:tcPr>
+            <w:tcW w:w="0" w:type="auto"/>
+            <w:hideMark/>
+          </w:tcPr>
+          <w:p>
+            <w:pPr>
+              <w:jc w:val="center"/>
+              <w:rPr>
+                <w:rFonts w:ascii="Times New Roman" w:eastAsia="Times New Roman" w:hAnsi="Times New Roman" w:cs="Times New Roman"/>
+                <w:kern w:val="0"/>
+                <w14:ligatures w14:val="none"/>
+              </w:rPr>
+            </w:pPr>
+            <w:r>
+              <w:rPr>
+                <w:rFonts w:ascii="Times New Roman" w:eastAsia="Times New Roman" w:hAnsi="Times New Roman" w:cs="Times New Roman"/>
+                <w:kern w:val="0"/>
+                <w14:ligatures w14:val="none"/>
+              </w:rPr>
+              <w:t>1.5 MHz</w:t>
+            </w:r>
+          </w:p>
+        </w:tc>
+        <w:tc>
+          <w:tcPr>
+            <w:tcW w:w="0" w:type="auto"/>
+            <w:hideMark/>
+          </w:tcPr>
+          <w:p>
+            <w:pPr>
+              <w:jc w:val="center"/>
+              <w:rPr>
+                <w:rFonts w:ascii="Times New Roman" w:eastAsia="Times New Roman" w:hAnsi="Times New Roman" w:cs="Times New Roman"/>
+                <w:kern w:val="0"/>
+                <w14:ligatures w14:val="none"/>
+              </w:rPr>
+            </w:pPr>
+            <w:r>
+              <w:rPr>
+                <w:rFonts w:ascii="Times New Roman" w:eastAsia="Times New Roman" w:hAnsi="Times New Roman" w:cs="Times New Roman"/>
+                <w:kern w:val="0"/>
+                <w14:ligatures w14:val="none"/>
+              </w:rPr>
+              <w:t>2.06 V</w:t>
+            </w:r>
+          </w:p>
+        </w:tc>
+      </w:tr>
+    </w:tbl>
+    <w:p>
+      <w:pPr>
+        <w:spacing w:before="100" w:beforeAutospacing="1" w:after="100" w:afterAutospacing="1" w:line="240" w:lineRule="auto"/>
+        <w:jc w:val="both"/>
+        <w:rPr>
+          <w:rFonts w:ascii="Times New Roman" w:eastAsia="Times New Roman" w:hAnsi="Times New Roman" w:cs="Times New Roman"/>
+          <w:kern w:val="0"/>
+          <w14:ligatures w14:val="none"/>
+        </w:rPr>
+      </w:pPr>
+      <w:r>
+        <w:rPr>
+          <w:rFonts w:ascii="Times New Roman" w:eastAsia="Times New Roman" w:hAnsi="Times New Roman" w:cs="Times New Roman"/>
+          <w:kern w:val="0"/>
+          <w14:ligatures w14:val="none"/>
+        </w:rPr>
+        <w:t>These harmonics must be attenuated by the output filter to ensure low ripple voltage and electromagnetic interference (EMI) compliance.</w:t>
+      </w:r>
+    </w:p>
+    <w:p>
+      <w:pPr>
+        <w:spacing w:before="100" w:beforeAutospacing="1" w:after="100" w:afterAutospacing="1" w:line="240" w:lineRule="auto"/>
+        <w:rPr>
+          <w:rFonts w:ascii="Times New Roman" w:eastAsia="Times New Roman" w:hAnsi="Times New Roman" w:cs="Times New Roman"/>
+          <w:kern w:val="0"/>
+          <w14:ligatures w14:val="none"/>
+        </w:rPr>
+      </w:pPr>
+    </w:p>
+    <w:p>
+      <w:pPr>
+        <w:spacing w:before="100" w:beforeAutospacing="1" w:after="100" w:afterAutospacing="1" w:line="240" w:lineRule="auto"/>
+        <w:rPr>
+          <w:rFonts w:ascii="Times New Roman" w:eastAsia="Times New Roman" w:hAnsi="Times New Roman" w:cs="Times New Roman"/>
+          <w:kern w:val="0"/>
+          <w14:ligatures w14:val="none"/>
+        </w:rPr>
+      </w:pPr>
+    </w:p>
+    <w:p>
+      <w:pPr>
+        <w:spacing w:before="100" w:beforeAutospacing="1" w:after="100" w:afterAutospacing="1" w:line="240" w:lineRule="auto"/>
+        <w:outlineLvl w:val="2"/>
+        <w:rPr>
+          <w:rFonts w:ascii="Times New Roman" w:eastAsia="Times New Roman" w:hAnsi="Times New Roman" w:cs="Times New Roman"/>
+          <w:b/>
+          <w:bCs/>
+          <w:kern w:val="0"/>
+          <w:sz w:val="27"/>
+          <w:szCs w:val="27"/>
+          <w14:ligatures w14:val="none"/>
+        </w:rPr>
+      </w:pPr>
+      <w:r>
+        <w:rPr>
+          <w:rFonts w:ascii="Times New Roman" w:eastAsia="Times New Roman" w:hAnsi="Times New Roman" w:cs="Times New Roman"/>
+          <w:b/>
+          <w:bCs/>
+          <w:kern w:val="0"/>
+          <w:sz w:val="27"/>
+          <w:szCs w:val="27"/>
+          <w14:ligatures w14:val="none"/>
+        </w:rPr>
+        <w:lastRenderedPageBreak/>
+        <w:t>2.</w:t>
+      </w:r>
+      <w:r>
+        <w:rPr>
+          <w:rFonts w:ascii="Times New Roman" w:eastAsia="Times New Roman" w:hAnsi="Times New Roman" w:cs="Times New Roman"/>
+          <w:b/>
+          <w:bCs/>
+          <w:kern w:val="0"/>
+          <w:sz w:val="27"/>
+          <w:szCs w:val="27"/>
+          <w14:ligatures w14:val="none"/>
+        </w:rPr>
+        <w:t>3</w:t>
+      </w:r>
+      <w:r>
+        <w:rPr>
+          <w:rFonts w:ascii="Times New Roman" w:eastAsia="Times New Roman" w:hAnsi="Times New Roman" w:cs="Times New Roman"/>
+          <w:b/>
+          <w:bCs/>
+          <w:kern w:val="0"/>
+          <w:sz w:val="27"/>
+          <w:szCs w:val="27"/>
+          <w14:ligatures w14:val="none"/>
+        </w:rPr>
+        <w:t xml:space="preserve"> Output Filter Cutoff Frequency and Attenuation</w:t>
+      </w:r>
+    </w:p>
+    <w:p>
+      <w:pPr>
+        <w:spacing w:before="100" w:beforeAutospacing="1" w:after="100" w:afterAutospacing="1" w:line="240" w:lineRule="auto"/>
+        <w:rPr>
+          <w:rFonts w:ascii="Times New Roman" w:eastAsia="Times New Roman" w:hAnsi="Times New Roman" w:cs="Times New Roman"/>
+          <w:kern w:val="0"/>
+          <w14:ligatures w14:val="none"/>
+        </w:rPr>
+      </w:pPr>
+      <w:r>
+        <w:rPr>
+          <w:rFonts w:ascii="Times New Roman" w:eastAsia="Times New Roman" w:hAnsi="Times New Roman" w:cs="Times New Roman"/>
+          <w:kern w:val="0"/>
+          <w14:ligatures w14:val="none"/>
+        </w:rPr>
+        <w:t>The LC output filter cutoff frequency fc​ is determined by:</w:t>
+      </w:r>
+    </w:p>
+    <w:p>
+      <w:pPr>
+        <w:spacing w:after="0" w:line="240" w:lineRule="auto"/>
+        <w:rPr>
+          <w:rFonts w:ascii="Times New Roman" w:eastAsia="Times New Roman" w:hAnsi="Times New Roman" w:cs="Times New Roman"/>
+          <w:kern w:val="0"/>
+          <w14:ligatures w14:val="none"/>
+        </w:rPr>
+      </w:pPr>
+      <m:oMathPara>
+        <m:oMath>
+          <m:sSub>
+            <m:sSubPr>
+              <m:ctrlPr>
+                <w:rPr>
+                  <w:rFonts w:ascii="Cambria Math" w:eastAsia="Times New Roman" w:hAnsi="Cambria Math" w:cs="Times New Roman"/>
+                  <w:i/>
+                  <w:kern w:val="0"/>
+                  <w14:ligatures w14:val="none"/>
+                </w:rPr>
+              </m:ctrlPr>
+            </m:sSubPr>
+            <m:e>
+              <m:r>
+                <m:rPr>
+                  <m:sty m:val="p"/>
+                </m:rPr>
+                <w:rPr>
+                  <w:rFonts w:ascii="Cambria Math" w:eastAsia="Times New Roman" w:hAnsi="Cambria Math" w:cs="Times New Roman"/>
+                  <w:kern w:val="0"/>
+                  <w14:ligatures w14:val="none"/>
+                </w:rPr>
+                <m:t>f</m:t>
+              </m:r>
+              <m:ctrlPr>
+                <w:rPr>
+                  <w:rFonts w:ascii="Cambria Math" w:eastAsia="Times New Roman" w:hAnsi="Cambria Math" w:cs="Times New Roman"/>
+                  <w:kern w:val="0"/>
+                  <w14:ligatures w14:val="none"/>
+                </w:rPr>
+              </m:ctrlPr>
+            </m:e>
+            <m:sub>
+              <m:r>
+                <w:rPr>
+                  <w:rFonts w:ascii="Cambria Math" w:eastAsia="Times New Roman" w:hAnsi="Cambria Math" w:cs="Times New Roman"/>
+                  <w:kern w:val="0"/>
+                  <w14:ligatures w14:val="none"/>
+                </w:rPr>
+                <m:t>c</m:t>
+              </m:r>
+            </m:sub>
+          </m:sSub>
+          <m:r>
+            <w:rPr>
+              <w:rFonts w:ascii="Cambria Math" w:eastAsia="Times New Roman" w:hAnsi="Cambria Math" w:cs="Times New Roman"/>
+              <w:kern w:val="0"/>
+              <w14:ligatures w14:val="none"/>
+            </w:rPr>
+            <m:t>=</m:t>
+          </m:r>
+          <m:f>
+            <m:fPr>
+              <m:ctrlPr>
+                <w:rPr>
+                  <w:rFonts w:ascii="Cambria Math" w:eastAsia="Times New Roman" w:hAnsi="Cambria Math" w:cs="Times New Roman"/>
+                  <w:kern w:val="0"/>
+                  <w14:ligatures w14:val="none"/>
+                </w:rPr>
+              </m:ctrlPr>
+            </m:fPr>
+            <m:num>
+              <m:r>
+                <w:rPr>
+                  <w:rFonts w:ascii="Cambria Math" w:eastAsia="Times New Roman" w:hAnsi="Cambria Math" w:cs="Times New Roman"/>
+                  <w:kern w:val="0"/>
+                  <w14:ligatures w14:val="none"/>
+                </w:rPr>
+                <m:t>1</m:t>
+              </m:r>
+            </m:num>
+            <m:den>
+              <m:r>
+                <w:rPr>
+                  <w:rFonts w:ascii="Cambria Math" w:eastAsia="Times New Roman" w:hAnsi="Cambria Math" w:cs="Times New Roman"/>
+                  <w:kern w:val="0"/>
+                  <w14:ligatures w14:val="none"/>
+                </w:rPr>
+                <m:t>2</m:t>
+              </m:r>
+              <m:r>
+                <m:rPr>
+                  <m:sty m:val="p"/>
+                </m:rPr>
+                <w:rPr>
+                  <w:rFonts w:ascii="Cambria Math" w:eastAsia="Times New Roman" w:hAnsi="Cambria Math" w:cs="Times New Roman"/>
+                  <w:kern w:val="0"/>
+                  <w14:ligatures w14:val="none"/>
+                </w:rPr>
+                <m:t>π</m:t>
+              </m:r>
+              <m:rad>
+                <m:radPr>
+                  <m:degHide m:val="1"/>
+                  <m:ctrlPr>
+                    <w:rPr>
+                      <w:rFonts w:ascii="Cambria Math" w:eastAsia="Times New Roman" w:hAnsi="Cambria Math" w:cs="Times New Roman"/>
+                      <w:kern w:val="0"/>
+                      <w14:ligatures w14:val="none"/>
+                    </w:rPr>
+                  </m:ctrlPr>
+                </m:radPr>
+                <m:deg>
+                  <m:ctrlPr>
+                    <w:rPr>
+                      <w:rFonts w:ascii="Cambria Math" w:eastAsia="Times New Roman" w:hAnsi="Cambria Math" w:cs="Times New Roman"/>
+                      <w:i/>
+                      <w:kern w:val="0"/>
+                      <w14:ligatures w14:val="none"/>
+                    </w:rPr>
+                  </m:ctrlPr>
+                </m:deg>
+                <m:e>
+                  <m:r>
+                    <w:rPr>
+                      <w:rFonts w:ascii="Cambria Math" w:eastAsia="Times New Roman" w:hAnsi="Cambria Math" w:cs="Times New Roman"/>
+                      <w:kern w:val="0"/>
+                      <w14:ligatures w14:val="none"/>
+                    </w:rPr>
+                    <m:t>LC</m:t>
+                  </m:r>
+                </m:e>
+              </m:rad>
+            </m:den>
+          </m:f>
+        </m:oMath>
+      </m:oMathPara>
+    </w:p>
+    <w:p>
+      <w:pPr>
+        <w:spacing w:before="100" w:beforeAutospacing="1" w:after="100" w:afterAutospacing="1" w:line="240" w:lineRule="auto"/>
+        <w:rPr>
+          <w:rFonts w:ascii="Times New Roman" w:eastAsia="Times New Roman" w:hAnsi="Times New Roman" w:cs="Times New Roman"/>
+          <w:kern w:val="0"/>
+          <w14:ligatures w14:val="none"/>
+        </w:rPr>
+      </w:pPr>
+      <m:oMathPara>
+        <m:oMathParaPr>
+          <m:jc m:val="left"/>
+        </m:oMathParaPr>
+        <m:oMath>
+          <m:r>
+            <w:rPr>
+              <w:rFonts w:ascii="Cambria Math" w:eastAsia="Times New Roman" w:hAnsi="Cambria Math" w:cs="Times New Roman"/>
+              <w:kern w:val="0"/>
+              <w14:ligatures w14:val="none"/>
+            </w:rPr>
+            <m:t>With</m:t>
+          </m:r>
+          <m:r>
+            <w:rPr>
+              <w:rFonts w:ascii="Cambria Math" w:eastAsia="Times New Roman" w:hAnsi="Cambria Math" w:cs="Times New Roman"/>
+              <w:kern w:val="0"/>
+              <w14:ligatures w14:val="none"/>
+            </w:rPr>
+            <m:t xml:space="preserve"> </m:t>
+          </m:r>
+          <m:r>
+            <w:rPr>
+              <w:rFonts w:ascii="Cambria Math" w:eastAsia="Times New Roman" w:hAnsi="Cambria Math" w:cs="Times New Roman"/>
+              <w:kern w:val="0"/>
+              <w14:ligatures w14:val="none"/>
+            </w:rPr>
+            <m:t>L=560 nH</m:t>
+          </m:r>
+          <m:r>
+            <w:rPr>
+              <w:rFonts w:ascii="Cambria Math" w:eastAsia="Times New Roman" w:hAnsi="Cambria Math" w:cs="Times New Roman"/>
+              <w:kern w:val="0"/>
+              <w14:ligatures w14:val="none"/>
+            </w:rPr>
+            <m:t xml:space="preserve"> </m:t>
+          </m:r>
+          <m:r>
+            <w:rPr>
+              <w:rFonts w:ascii="Cambria Math" w:eastAsia="Times New Roman" w:hAnsi="Cambria Math" w:cs="Times New Roman"/>
+              <w:kern w:val="0"/>
+              <w14:ligatures w14:val="none"/>
+            </w:rPr>
+            <m:t>and</m:t>
+          </m:r>
+          <m:r>
+            <w:rPr>
+              <w:rFonts w:ascii="Cambria Math" w:eastAsia="Times New Roman" w:hAnsi="Cambria Math" w:cs="Times New Roman"/>
+              <w:kern w:val="0"/>
+              <w14:ligatures w14:val="none"/>
+            </w:rPr>
+            <m:t xml:space="preserve"> </m:t>
+          </m:r>
+          <m:r>
+            <w:rPr>
+              <w:rFonts w:ascii="Cambria Math" w:eastAsia="Times New Roman" w:hAnsi="Cambria Math" w:cs="Times New Roman"/>
+              <w:kern w:val="0"/>
+              <w14:ligatures w14:val="none"/>
+            </w:rPr>
+            <m:t>C=100 μF</m:t>
+          </m:r>
+          <m:r>
+            <w:rPr>
+              <w:rFonts w:ascii="Cambria Math" w:eastAsia="Times New Roman" w:hAnsi="Cambria Math" w:cs="Times New Roman"/>
+              <w:kern w:val="0"/>
+              <w14:ligatures w14:val="none"/>
+            </w:rPr>
+            <m:t>:</m:t>
+          </m:r>
+        </m:oMath>
+      </m:oMathPara>
+    </w:p>
+    <w:p>
+      <w:pPr>
+        <w:spacing w:after="0" w:line="240" w:lineRule="auto"/>
+        <w:rPr>
+          <w:rFonts w:ascii="Times New Roman" w:eastAsia="Times New Roman" w:hAnsi="Times New Roman" w:cs="Times New Roman"/>
+          <w:kern w:val="0"/>
+          <w:lang w:val="de-DE"/>
+          <w14:ligatures w14:val="none"/>
+        </w:rPr>
+      </w:pPr>
+      <m:oMathPara>
+        <m:oMath>
+          <m:sSub>
+            <m:sSubPr>
+              <m:ctrlPr>
+                <w:rPr>
+                  <w:rFonts w:ascii="Cambria Math" w:eastAsia="Times New Roman" w:hAnsi="Cambria Math" w:cs="Times New Roman"/>
+                  <w:i/>
+                  <w:kern w:val="0"/>
+                  <w14:ligatures w14:val="none"/>
+                </w:rPr>
+              </m:ctrlPr>
+            </m:sSubPr>
+            <m:e>
+              <m:r>
+                <w:rPr>
+                  <w:rFonts w:ascii="Cambria Math" w:eastAsia="Times New Roman" w:hAnsi="Cambria Math" w:cs="Times New Roman"/>
+                  <w:kern w:val="0"/>
+                  <w14:ligatures w14:val="none"/>
+                </w:rPr>
+                <m:t>f</m:t>
+              </m:r>
+            </m:e>
+            <m:sub>
+              <m:r>
+                <w:rPr>
+                  <w:rFonts w:ascii="Cambria Math" w:eastAsia="Times New Roman" w:hAnsi="Cambria Math" w:cs="Times New Roman"/>
+                  <w:kern w:val="0"/>
+                  <w14:ligatures w14:val="none"/>
+                </w:rPr>
+                <m:t>c</m:t>
+              </m:r>
+            </m:sub>
+          </m:sSub>
+          <m:r>
+            <w:rPr>
+              <w:rFonts w:ascii="Cambria Math" w:eastAsia="Times New Roman" w:hAnsi="Cambria Math" w:cs="Times New Roman"/>
+              <w:kern w:val="0"/>
+              <w:lang w:val="de-DE"/>
+              <w14:ligatures w14:val="none"/>
+            </w:rPr>
+            <m:t>=</m:t>
+          </m:r>
+          <m:f>
+            <m:fPr>
+              <m:ctrlPr>
+                <w:rPr>
+                  <w:rFonts w:ascii="Cambria Math" w:eastAsia="Times New Roman" w:hAnsi="Cambria Math" w:cs="Times New Roman"/>
+                  <w:kern w:val="0"/>
+                  <w14:ligatures w14:val="none"/>
+                </w:rPr>
+              </m:ctrlPr>
+            </m:fPr>
+            <m:num>
+              <m:r>
+                <w:rPr>
+                  <w:rFonts w:ascii="Cambria Math" w:eastAsia="Times New Roman" w:hAnsi="Cambria Math" w:cs="Times New Roman"/>
+                  <w:kern w:val="0"/>
+                  <w:lang w:val="de-DE"/>
+                  <w14:ligatures w14:val="none"/>
+                </w:rPr>
+                <m:t>1</m:t>
+              </m:r>
+              <m:ctrlPr>
+                <w:rPr>
+                  <w:rFonts w:ascii="Cambria Math" w:eastAsia="Times New Roman" w:hAnsi="Cambria Math" w:cs="Times New Roman"/>
+                  <w:i/>
+                  <w:kern w:val="0"/>
+                  <w14:ligatures w14:val="none"/>
+                </w:rPr>
+              </m:ctrlPr>
+            </m:num>
+            <m:den>
+              <m:r>
+                <w:rPr>
+                  <w:rFonts w:ascii="Cambria Math" w:eastAsia="Times New Roman" w:hAnsi="Cambria Math" w:cs="Times New Roman"/>
+                  <w:kern w:val="0"/>
+                  <w:lang w:val="de-DE"/>
+                  <w14:ligatures w14:val="none"/>
+                </w:rPr>
+                <m:t>2</m:t>
+              </m:r>
+              <m:r>
+                <m:rPr>
+                  <m:sty m:val="p"/>
+                </m:rPr>
+                <w:rPr>
+                  <w:rFonts w:ascii="Cambria Math" w:eastAsia="Times New Roman" w:hAnsi="Cambria Math" w:cs="Times New Roman"/>
+                  <w:kern w:val="0"/>
+                  <w14:ligatures w14:val="none"/>
+                </w:rPr>
+                <m:t>π</m:t>
+              </m:r>
+              <m:rad>
+                <m:radPr>
+                  <m:degHide m:val="1"/>
+                  <m:ctrlPr>
+                    <w:rPr>
+                      <w:rFonts w:ascii="Cambria Math" w:eastAsia="Times New Roman" w:hAnsi="Cambria Math" w:cs="Times New Roman"/>
+                      <w:kern w:val="0"/>
+                      <w14:ligatures w14:val="none"/>
+                    </w:rPr>
+                  </m:ctrlPr>
+                </m:radPr>
+                <m:deg>
+                  <m:ctrlPr>
+                    <w:rPr>
+                      <w:rFonts w:ascii="Cambria Math" w:eastAsia="Times New Roman" w:hAnsi="Cambria Math" w:cs="Times New Roman"/>
+                      <w:i/>
+                      <w:kern w:val="0"/>
+                      <w14:ligatures w14:val="none"/>
+                    </w:rPr>
+                  </m:ctrlPr>
+                </m:deg>
+                <m:e>
+                  <m:r>
+                    <w:rPr>
+                      <w:rFonts w:ascii="Cambria Math" w:eastAsia="Times New Roman" w:hAnsi="Cambria Math" w:cs="Times New Roman"/>
+                      <w:kern w:val="0"/>
+                      <w:lang w:val="de-DE"/>
+                      <w14:ligatures w14:val="none"/>
+                    </w:rPr>
+                    <m:t>560</m:t>
+                  </m:r>
+                  <m:r>
+                    <m:rPr>
+                      <m:sty m:val="p"/>
+                    </m:rPr>
+                    <w:rPr>
+                      <w:rFonts w:ascii="Cambria Math" w:eastAsia="Times New Roman" w:hAnsi="Cambria Math" w:cs="Times New Roman"/>
+                      <w:kern w:val="0"/>
+                      <w:lang w:val="de-DE"/>
+                      <w14:ligatures w14:val="none"/>
+                    </w:rPr>
+                    <m:t>×</m:t>
+                  </m:r>
+                  <m:sSup>
+                    <m:sSupPr>
+                      <m:ctrlPr>
+                        <w:rPr>
+                          <w:rFonts w:ascii="Cambria Math" w:eastAsia="Times New Roman" w:hAnsi="Cambria Math" w:cs="Times New Roman"/>
+                          <w:i/>
+                          <w:kern w:val="0"/>
+                          <w14:ligatures w14:val="none"/>
+                        </w:rPr>
+                      </m:ctrlPr>
+                    </m:sSupPr>
+                    <m:e>
+                      <m:r>
+                        <w:rPr>
+                          <w:rFonts w:ascii="Cambria Math" w:eastAsia="Times New Roman" w:hAnsi="Cambria Math" w:cs="Times New Roman"/>
+                          <w:kern w:val="0"/>
+                          <w:lang w:val="de-DE"/>
+                          <w14:ligatures w14:val="none"/>
+                        </w:rPr>
+                        <m:t>10</m:t>
+                      </m:r>
+                      <m:ctrlPr>
+                        <w:rPr>
+                          <w:rFonts w:ascii="Cambria Math" w:eastAsia="Times New Roman" w:hAnsi="Cambria Math" w:cs="Times New Roman"/>
+                          <w:kern w:val="0"/>
+                          <w14:ligatures w14:val="none"/>
+                        </w:rPr>
+                      </m:ctrlPr>
+                    </m:e>
+                    <m:sup>
+                      <m:r>
+                        <w:rPr>
+                          <w:rFonts w:ascii="Cambria Math" w:eastAsia="Times New Roman" w:hAnsi="Cambria Math" w:cs="Times New Roman"/>
+                          <w:kern w:val="0"/>
+                          <w:lang w:val="de-DE"/>
+                          <w14:ligatures w14:val="none"/>
+                        </w:rPr>
+                        <m:t>-9</m:t>
+                      </m:r>
+                    </m:sup>
+                  </m:sSup>
+                  <m:r>
+                    <m:rPr>
+                      <m:sty m:val="p"/>
+                    </m:rPr>
+                    <w:rPr>
+                      <w:rFonts w:ascii="Cambria Math" w:eastAsia="Times New Roman" w:hAnsi="Cambria Math" w:cs="Times New Roman"/>
+                      <w:kern w:val="0"/>
+                      <w:lang w:val="de-DE"/>
+                      <w14:ligatures w14:val="none"/>
+                    </w:rPr>
+                    <m:t>×</m:t>
+                  </m:r>
+                  <m:r>
+                    <w:rPr>
+                      <w:rFonts w:ascii="Cambria Math" w:eastAsia="Times New Roman" w:hAnsi="Cambria Math" w:cs="Times New Roman"/>
+                      <w:kern w:val="0"/>
+                      <w:lang w:val="de-DE"/>
+                      <w14:ligatures w14:val="none"/>
+                    </w:rPr>
+                    <m:t>100</m:t>
+                  </m:r>
+                  <m:r>
+                    <m:rPr>
+                      <m:sty m:val="p"/>
+                    </m:rPr>
+                    <w:rPr>
+                      <w:rFonts w:ascii="Cambria Math" w:eastAsia="Times New Roman" w:hAnsi="Cambria Math" w:cs="Times New Roman"/>
+                      <w:kern w:val="0"/>
+                      <w:lang w:val="de-DE"/>
+                      <w14:ligatures w14:val="none"/>
+                    </w:rPr>
+                    <m:t>×</m:t>
+                  </m:r>
+                  <m:sSup>
+                    <m:sSupPr>
+                      <m:ctrlPr>
+                        <w:rPr>
+                          <w:rFonts w:ascii="Cambria Math" w:eastAsia="Times New Roman" w:hAnsi="Cambria Math" w:cs="Times New Roman"/>
+                          <w:i/>
+                          <w:kern w:val="0"/>
+                          <w14:ligatures w14:val="none"/>
+                        </w:rPr>
+                      </m:ctrlPr>
+                    </m:sSupPr>
+                    <m:e>
+                      <m:r>
+                        <w:rPr>
+                          <w:rFonts w:ascii="Cambria Math" w:eastAsia="Times New Roman" w:hAnsi="Cambria Math" w:cs="Times New Roman"/>
+                          <w:kern w:val="0"/>
+                          <w:lang w:val="de-DE"/>
+                          <w14:ligatures w14:val="none"/>
+                        </w:rPr>
+                        <m:t>10</m:t>
+                      </m:r>
+                      <m:ctrlPr>
+                        <w:rPr>
+                          <w:rFonts w:ascii="Cambria Math" w:eastAsia="Times New Roman" w:hAnsi="Cambria Math" w:cs="Times New Roman"/>
+                          <w:kern w:val="0"/>
+                          <w14:ligatures w14:val="none"/>
+                        </w:rPr>
+                      </m:ctrlPr>
+                    </m:e>
+                    <m:sup>
+                      <m:r>
+                        <w:rPr>
+                          <w:rFonts w:ascii="Cambria Math" w:eastAsia="Times New Roman" w:hAnsi="Cambria Math" w:cs="Times New Roman"/>
+                          <w:kern w:val="0"/>
+                          <w:lang w:val="de-DE"/>
+                          <w14:ligatures w14:val="none"/>
+                        </w:rPr>
+                        <m:t>-6</m:t>
+                      </m:r>
+                    </m:sup>
+                  </m:sSup>
+                </m:e>
+              </m:rad>
+              <m:ctrlPr>
+                <w:rPr>
+                  <w:rFonts w:ascii="Cambria Math" w:eastAsia="Times New Roman" w:hAnsi="Cambria Math" w:cs="Times New Roman"/>
+                  <w:i/>
+                  <w:kern w:val="0"/>
+                  <w14:ligatures w14:val="none"/>
+                </w:rPr>
+              </m:ctrlPr>
+            </m:den>
+          </m:f>
+          <m:r>
+            <m:rPr>
+              <m:sty m:val="p"/>
+            </m:rPr>
+            <w:rPr>
+              <w:rFonts w:ascii="Cambria Math" w:eastAsia="Times New Roman" w:hAnsi="Cambria Math" w:cs="Times New Roman"/>
+              <w:kern w:val="0"/>
+              <w:lang w:val="de-DE"/>
+              <w14:ligatures w14:val="none"/>
+            </w:rPr>
+            <m:t>≈</m:t>
+          </m:r>
+          <m:r>
+            <w:rPr>
+              <w:rFonts w:ascii="Cambria Math" w:eastAsia="Times New Roman" w:hAnsi="Cambria Math" w:cs="Times New Roman"/>
+              <w:kern w:val="0"/>
+              <w:lang w:val="de-DE"/>
+              <w14:ligatures w14:val="none"/>
+            </w:rPr>
+            <m:t>21.3 </m:t>
+          </m:r>
+          <m:r>
+            <m:rPr>
+              <m:nor/>
+            </m:rPr>
+            <w:rPr>
+              <w:rFonts w:ascii="Cambria Math" w:eastAsia="Times New Roman" w:hAnsi="Cambria Math" w:cs="Times New Roman"/>
+              <w:kern w:val="0"/>
+              <w:lang w:val="de-DE"/>
+              <w14:ligatures w14:val="none"/>
+            </w:rPr>
+            <m:t>kHz</m:t>
+          </m:r>
+        </m:oMath>
+      </m:oMathPara>
+    </w:p>
+    <w:p>
+      <w:pPr>
+        <w:spacing w:before="100" w:beforeAutospacing="1" w:after="100" w:afterAutospacing="1" w:line="240" w:lineRule="auto"/>
+        <w:rPr>
+          <w:rFonts w:ascii="Times New Roman" w:eastAsia="Times New Roman" w:hAnsi="Times New Roman" w:cs="Times New Roman"/>
+          <w:kern w:val="0"/>
+          <w14:ligatures w14:val="none"/>
+        </w:rPr>
+      </w:pPr>
+      <w:r>
+        <w:rPr>
+          <w:rFonts w:ascii="Times New Roman" w:eastAsia="Times New Roman" w:hAnsi="Times New Roman" w:cs="Times New Roman"/>
+          <w:kern w:val="0"/>
+          <w14:ligatures w14:val="none"/>
+        </w:rPr>
+        <w:t xml:space="preserve">At the switching frequency </w:t>
+      </w:r>
+      <m:oMath>
+        <m:sSub>
+          <m:sSubPr>
+            <m:ctrlPr>
+              <w:rPr>
+                <w:rFonts w:ascii="Cambria Math" w:eastAsia="Times New Roman" w:hAnsi="Cambria Math" w:cs="Times New Roman"/>
+                <w:i/>
+                <w:kern w:val="0"/>
+                <w14:ligatures w14:val="none"/>
+              </w:rPr>
+            </m:ctrlPr>
+          </m:sSubPr>
+          <m:e>
+            <m:r>
+              <w:rPr>
+                <w:rFonts w:ascii="Cambria Math" w:eastAsia="Times New Roman" w:hAnsi="Cambria Math" w:cs="Times New Roman"/>
+                <w:kern w:val="0"/>
+                <w14:ligatures w14:val="none"/>
+              </w:rPr>
+              <m:t>f</m:t>
+            </m:r>
+          </m:e>
+          <m:sub>
+            <m:r>
+              <w:rPr>
+                <w:rFonts w:ascii="Cambria Math" w:eastAsia="Times New Roman" w:hAnsi="Cambria Math" w:cs="Times New Roman"/>
+                <w:kern w:val="0"/>
+                <w14:ligatures w14:val="none"/>
+              </w:rPr>
+              <m:t>sw</m:t>
+            </m:r>
+          </m:sub>
+        </m:sSub>
+        <m:r>
+          <w:rPr>
+            <w:rFonts w:ascii="Cambria Math" w:eastAsia="Times New Roman" w:hAnsi="Cambria Math" w:cs="Times New Roman"/>
+            <w:kern w:val="0"/>
+            <w14:ligatures w14:val="none"/>
+          </w:rPr>
+          <m:t>=500</m:t>
+        </m:r>
+        <m:r>
+          <m:rPr>
+            <m:sty m:val="p"/>
+          </m:rPr>
+          <w:rPr>
+            <w:rFonts w:ascii="Cambria Math" w:eastAsia="Times New Roman" w:hAnsi="Cambria Math" w:cs="Times New Roman"/>
+            <w:kern w:val="0"/>
+            <w14:ligatures w14:val="none"/>
+          </w:rPr>
+          <m:t> </m:t>
+        </m:r>
+        <m:r>
+          <m:rPr>
+            <m:nor/>
+          </m:rPr>
+          <w:rPr>
+            <w:rFonts w:ascii="Cambria Math" w:eastAsia="Times New Roman" w:hAnsi="Cambria Math" w:cs="Times New Roman"/>
+            <w:kern w:val="0"/>
+            <w14:ligatures w14:val="none"/>
+          </w:rPr>
+          <m:t>kHz</m:t>
+        </m:r>
+      </m:oMath>
+      <w:r>
+        <w:rPr>
+          <w:rFonts w:ascii="Times New Roman" w:eastAsia="Times New Roman" w:hAnsi="Times New Roman" w:cs="Times New Roman"/>
+          <w:kern w:val="0"/>
+          <w14:ligatures w14:val="none"/>
+        </w:rPr>
+        <w:t>, the filter provides an attenuation of:</w:t>
+      </w:r>
+    </w:p>
+    <w:p>
+      <w:pPr>
+        <w:spacing w:after="0" w:line="240" w:lineRule="auto"/>
+        <w:rPr>
+          <w:rFonts w:ascii="Times New Roman" w:eastAsia="Times New Roman" w:hAnsi="Times New Roman" w:cs="Times New Roman"/>
+          <w:kern w:val="0"/>
+          <w:lang w:val="de-DE"/>
+          <w14:ligatures w14:val="none"/>
+        </w:rPr>
+      </w:pPr>
+      <m:oMathPara>
+        <m:oMath>
+          <m:sSub>
+            <m:sSubPr>
+              <m:ctrlPr>
+                <w:rPr>
+                  <w:rFonts w:ascii="Cambria Math" w:eastAsia="Times New Roman" w:hAnsi="Cambria Math" w:cs="Times New Roman"/>
+                  <w:i/>
+                  <w:kern w:val="0"/>
+                  <w14:ligatures w14:val="none"/>
+                </w:rPr>
+              </m:ctrlPr>
+            </m:sSubPr>
+            <m:e>
+              <m:r>
+                <w:rPr>
+                  <w:rFonts w:ascii="Cambria Math" w:eastAsia="Times New Roman" w:hAnsi="Cambria Math" w:cs="Times New Roman"/>
+                  <w:kern w:val="0"/>
+                  <w14:ligatures w14:val="none"/>
+                </w:rPr>
+                <m:t>A</m:t>
+              </m:r>
+            </m:e>
+            <m:sub>
+              <m:r>
+                <w:rPr>
+                  <w:rFonts w:ascii="Cambria Math" w:eastAsia="Times New Roman" w:hAnsi="Cambria Math" w:cs="Times New Roman"/>
+                  <w:kern w:val="0"/>
+                  <w14:ligatures w14:val="none"/>
+                </w:rPr>
+                <m:t>dB</m:t>
+              </m:r>
+            </m:sub>
+          </m:sSub>
+          <m:r>
+            <w:rPr>
+              <w:rFonts w:ascii="Cambria Math" w:eastAsia="Times New Roman" w:hAnsi="Cambria Math" w:cs="Times New Roman"/>
+              <w:kern w:val="0"/>
+              <w:lang w:val="de-DE"/>
+              <w14:ligatures w14:val="none"/>
+            </w:rPr>
+            <m:t>=40</m:t>
+          </m:r>
+          <m:r>
+            <m:rPr>
+              <m:sty m:val="p"/>
+            </m:rPr>
+            <w:rPr>
+              <w:rFonts w:ascii="Cambria Math" w:eastAsia="Times New Roman" w:hAnsi="Cambria Math" w:cs="Times New Roman"/>
+              <w:kern w:val="0"/>
+              <w:lang w:val="de-DE"/>
+              <w14:ligatures w14:val="none"/>
+            </w:rPr>
+            <m:t>×</m:t>
+          </m:r>
+          <m:func>
+            <m:funcPr>
+              <m:ctrlPr>
+                <w:rPr>
+                  <w:rFonts w:ascii="Cambria Math" w:eastAsia="Times New Roman" w:hAnsi="Cambria Math" w:cs="Times New Roman"/>
+                  <w:kern w:val="0"/>
+                  <w14:ligatures w14:val="none"/>
+                </w:rPr>
+              </m:ctrlPr>
+            </m:funcPr>
+            <m:fName>
+              <m:sSub>
+                <m:sSubPr>
+                  <m:ctrlPr>
+                    <w:rPr>
+                      <w:rFonts w:ascii="Cambria Math" w:eastAsia="Times New Roman" w:hAnsi="Cambria Math" w:cs="Times New Roman"/>
+                      <w:i/>
+                      <w:kern w:val="0"/>
+                      <w14:ligatures w14:val="none"/>
+                    </w:rPr>
+                  </m:ctrlPr>
+                </m:sSubPr>
+                <m:e>
+                  <m:r>
+                    <m:rPr>
+                      <m:sty m:val="p"/>
+                    </m:rPr>
+                    <w:rPr>
+                      <w:rFonts w:ascii="Cambria Math" w:eastAsia="Times New Roman" w:hAnsi="Cambria Math" w:cs="Times New Roman"/>
+                      <w:kern w:val="0"/>
+                      <w:lang w:val="de-DE"/>
+                      <w14:ligatures w14:val="none"/>
+                    </w:rPr>
+                    <m:t>log</m:t>
+                  </m:r>
+                </m:e>
+                <m:sub>
+                  <m:r>
+                    <w:rPr>
+                      <w:rFonts w:ascii="Cambria Math" w:eastAsia="Times New Roman" w:hAnsi="Cambria Math" w:cs="Times New Roman"/>
+                      <w:kern w:val="0"/>
+                      <w:lang w:val="de-DE"/>
+                      <w14:ligatures w14:val="none"/>
+                    </w:rPr>
+                    <m:t>10</m:t>
+                  </m:r>
+                  <m:ctrlPr>
+                    <w:rPr>
+                      <w:rFonts w:ascii="Cambria Math" w:eastAsia="Times New Roman" w:hAnsi="Cambria Math" w:cs="Times New Roman"/>
+                      <w:kern w:val="0"/>
+                      <w14:ligatures w14:val="none"/>
+                    </w:rPr>
+                  </m:ctrlPr>
+                </m:sub>
+              </m:sSub>
+              <m:ctrlPr>
+                <w:rPr>
+                  <w:rFonts w:ascii="Cambria Math" w:eastAsia="Times New Roman" w:hAnsi="Cambria Math" w:cs="Times New Roman"/>
+                  <w:i/>
+                  <w:kern w:val="0"/>
+                  <w14:ligatures w14:val="none"/>
+                </w:rPr>
+              </m:ctrlPr>
+            </m:fName>
+            <m:e>
+              <m:d>
+                <m:dPr>
+                  <m:ctrlPr>
+                    <w:rPr>
+                      <w:rFonts w:ascii="Cambria Math" w:eastAsia="Times New Roman" w:hAnsi="Cambria Math" w:cs="Times New Roman"/>
+                      <w:kern w:val="0"/>
+                      <w14:ligatures w14:val="none"/>
+                    </w:rPr>
+                  </m:ctrlPr>
+                </m:dPr>
+                <m:e>
+                  <m:f>
+                    <m:fPr>
+                      <m:ctrlPr>
+                        <w:rPr>
+                          <w:rFonts w:ascii="Cambria Math" w:eastAsia="Times New Roman" w:hAnsi="Cambria Math" w:cs="Times New Roman"/>
+                          <w:kern w:val="0"/>
+                          <w14:ligatures w14:val="none"/>
+                        </w:rPr>
+                      </m:ctrlPr>
+                    </m:fPr>
+                    <m:num>
+                      <m:sSub>
+                        <m:sSubPr>
+                          <m:ctrlPr>
+                            <w:rPr>
+                              <w:rFonts w:ascii="Cambria Math" w:eastAsia="Times New Roman" w:hAnsi="Cambria Math" w:cs="Times New Roman"/>
+                              <w:i/>
+                              <w:kern w:val="0"/>
+                              <w14:ligatures w14:val="none"/>
+                            </w:rPr>
+                          </m:ctrlPr>
+                        </m:sSubPr>
+                        <m:e>
+                          <m:r>
+                            <w:rPr>
+                              <w:rFonts w:ascii="Cambria Math" w:eastAsia="Times New Roman" w:hAnsi="Cambria Math" w:cs="Times New Roman"/>
+                              <w:kern w:val="0"/>
+                              <w14:ligatures w14:val="none"/>
+                            </w:rPr>
+                            <m:t>f</m:t>
+                          </m:r>
+                        </m:e>
+                        <m:sub>
+                          <m:r>
+                            <w:rPr>
+                              <w:rFonts w:ascii="Cambria Math" w:eastAsia="Times New Roman" w:hAnsi="Cambria Math" w:cs="Times New Roman"/>
+                              <w:kern w:val="0"/>
+                              <w14:ligatures w14:val="none"/>
+                            </w:rPr>
+                            <m:t>sw</m:t>
+                          </m:r>
+                        </m:sub>
+                      </m:sSub>
+                      <m:ctrlPr>
+                        <w:rPr>
+                          <w:rFonts w:ascii="Cambria Math" w:eastAsia="Times New Roman" w:hAnsi="Cambria Math" w:cs="Times New Roman"/>
+                          <w:i/>
+                          <w:kern w:val="0"/>
+                          <w14:ligatures w14:val="none"/>
+                        </w:rPr>
+                      </m:ctrlPr>
+                    </m:num>
+                    <m:den>
+                      <m:sSub>
+                        <m:sSubPr>
+                          <m:ctrlPr>
+                            <w:rPr>
+                              <w:rFonts w:ascii="Cambria Math" w:eastAsia="Times New Roman" w:hAnsi="Cambria Math" w:cs="Times New Roman"/>
+                              <w:i/>
+                              <w:kern w:val="0"/>
+                              <w14:ligatures w14:val="none"/>
+                            </w:rPr>
+                          </m:ctrlPr>
+                        </m:sSubPr>
+                        <m:e>
+                          <m:r>
+                            <w:rPr>
+                              <w:rFonts w:ascii="Cambria Math" w:eastAsia="Times New Roman" w:hAnsi="Cambria Math" w:cs="Times New Roman"/>
+                              <w:kern w:val="0"/>
+                              <w14:ligatures w14:val="none"/>
+                            </w:rPr>
+                            <m:t>f</m:t>
+                          </m:r>
+                        </m:e>
+                        <m:sub>
+                          <m:r>
+                            <w:rPr>
+                              <w:rFonts w:ascii="Cambria Math" w:eastAsia="Times New Roman" w:hAnsi="Cambria Math" w:cs="Times New Roman"/>
+                              <w:kern w:val="0"/>
+                              <w14:ligatures w14:val="none"/>
+                            </w:rPr>
+                            <m:t>c</m:t>
+                          </m:r>
+                        </m:sub>
+                      </m:sSub>
+                      <m:ctrlPr>
+                        <w:rPr>
+                          <w:rFonts w:ascii="Cambria Math" w:eastAsia="Times New Roman" w:hAnsi="Cambria Math" w:cs="Times New Roman"/>
+                          <w:i/>
+                          <w:kern w:val="0"/>
+                          <w14:ligatures w14:val="none"/>
+                        </w:rPr>
+                      </m:ctrlPr>
+                    </m:den>
+                  </m:f>
+                  <m:ctrlPr>
+                    <w:rPr>
+                      <w:rFonts w:ascii="Cambria Math" w:eastAsia="Times New Roman" w:hAnsi="Cambria Math" w:cs="Times New Roman"/>
+                      <w:i/>
+                      <w:kern w:val="0"/>
+                      <w14:ligatures w14:val="none"/>
+                    </w:rPr>
+                  </m:ctrlPr>
+                </m:e>
+              </m:d>
+              <m:ctrlPr>
+                <w:rPr>
+                  <w:rFonts w:ascii="Cambria Math" w:eastAsia="Times New Roman" w:hAnsi="Cambria Math" w:cs="Times New Roman"/>
+                  <w:i/>
+                  <w:kern w:val="0"/>
+                  <w14:ligatures w14:val="none"/>
+                </w:rPr>
+              </m:ctrlPr>
+            </m:e>
+          </m:func>
+          <m:r>
+            <w:rPr>
+              <w:rFonts w:ascii="Cambria Math" w:eastAsia="Times New Roman" w:hAnsi="Cambria Math" w:cs="Times New Roman"/>
+              <w:kern w:val="0"/>
+              <w:lang w:val="de-DE"/>
+              <w14:ligatures w14:val="none"/>
+            </w:rPr>
+            <m:t>=40</m:t>
+          </m:r>
+          <m:r>
+            <m:rPr>
+              <m:sty m:val="p"/>
+            </m:rPr>
+            <w:rPr>
+              <w:rFonts w:ascii="Cambria Math" w:eastAsia="Times New Roman" w:hAnsi="Cambria Math" w:cs="Times New Roman"/>
+              <w:kern w:val="0"/>
+              <w:lang w:val="de-DE"/>
+              <w14:ligatures w14:val="none"/>
+            </w:rPr>
+            <m:t>×</m:t>
+          </m:r>
+          <m:func>
+            <m:funcPr>
+              <m:ctrlPr>
+                <w:rPr>
+                  <w:rFonts w:ascii="Cambria Math" w:eastAsia="Times New Roman" w:hAnsi="Cambria Math" w:cs="Times New Roman"/>
+                  <w:kern w:val="0"/>
+                  <w14:ligatures w14:val="none"/>
+                </w:rPr>
+              </m:ctrlPr>
+            </m:funcPr>
+            <m:fName>
+              <m:sSub>
+                <m:sSubPr>
+                  <m:ctrlPr>
+                    <w:rPr>
+                      <w:rFonts w:ascii="Cambria Math" w:eastAsia="Times New Roman" w:hAnsi="Cambria Math" w:cs="Times New Roman"/>
+                      <w:i/>
+                      <w:kern w:val="0"/>
+                      <w14:ligatures w14:val="none"/>
+                    </w:rPr>
+                  </m:ctrlPr>
+                </m:sSubPr>
+                <m:e>
+                  <m:r>
+                    <m:rPr>
+                      <m:sty m:val="p"/>
+                    </m:rPr>
+                    <w:rPr>
+                      <w:rFonts w:ascii="Cambria Math" w:eastAsia="Times New Roman" w:hAnsi="Cambria Math" w:cs="Times New Roman"/>
+                      <w:kern w:val="0"/>
+                      <w:lang w:val="de-DE"/>
+                      <w14:ligatures w14:val="none"/>
+                    </w:rPr>
+                    <m:t>log</m:t>
+                  </m:r>
+                </m:e>
+                <m:sub>
+                  <m:r>
+                    <w:rPr>
+                      <w:rFonts w:ascii="Cambria Math" w:eastAsia="Times New Roman" w:hAnsi="Cambria Math" w:cs="Times New Roman"/>
+                      <w:kern w:val="0"/>
+                      <w:lang w:val="de-DE"/>
+                      <w14:ligatures w14:val="none"/>
+                    </w:rPr>
+                    <m:t>10</m:t>
+                  </m:r>
+                  <m:ctrlPr>
+                    <w:rPr>
+                      <w:rFonts w:ascii="Cambria Math" w:eastAsia="Times New Roman" w:hAnsi="Cambria Math" w:cs="Times New Roman"/>
+                      <w:kern w:val="0"/>
+                      <w14:ligatures w14:val="none"/>
+                    </w:rPr>
+                  </m:ctrlPr>
+                </m:sub>
+              </m:sSub>
+              <m:ctrlPr>
+                <w:rPr>
+                  <w:rFonts w:ascii="Cambria Math" w:eastAsia="Times New Roman" w:hAnsi="Cambria Math" w:cs="Times New Roman"/>
+                  <w:i/>
+                  <w:kern w:val="0"/>
+                  <w14:ligatures w14:val="none"/>
+                </w:rPr>
+              </m:ctrlPr>
+            </m:fName>
+            <m:e>
+              <m:d>
+                <m:dPr>
+                  <m:ctrlPr>
+                    <w:rPr>
+                      <w:rFonts w:ascii="Cambria Math" w:eastAsia="Times New Roman" w:hAnsi="Cambria Math" w:cs="Times New Roman"/>
+                      <w:kern w:val="0"/>
+                      <w14:ligatures w14:val="none"/>
+                    </w:rPr>
+                  </m:ctrlPr>
+                </m:dPr>
+                <m:e>
+                  <m:f>
+                    <m:fPr>
+                      <m:ctrlPr>
+                        <w:rPr>
+                          <w:rFonts w:ascii="Cambria Math" w:eastAsia="Times New Roman" w:hAnsi="Cambria Math" w:cs="Times New Roman"/>
+                          <w:kern w:val="0"/>
+                          <w14:ligatures w14:val="none"/>
+                        </w:rPr>
+                      </m:ctrlPr>
+                    </m:fPr>
+                    <m:num>
+                      <m:r>
+                        <w:rPr>
+                          <w:rFonts w:ascii="Cambria Math" w:eastAsia="Times New Roman" w:hAnsi="Cambria Math" w:cs="Times New Roman"/>
+                          <w:kern w:val="0"/>
+                          <w:lang w:val="de-DE"/>
+                          <w14:ligatures w14:val="none"/>
+                        </w:rPr>
+                        <m:t>500 </m:t>
+                      </m:r>
+                      <m:r>
+                        <m:rPr>
+                          <m:nor/>
+                        </m:rPr>
+                        <w:rPr>
+                          <w:rFonts w:ascii="Cambria Math" w:eastAsia="Times New Roman" w:hAnsi="Cambria Math" w:cs="Times New Roman"/>
+                          <w:kern w:val="0"/>
+                          <w:lang w:val="de-DE"/>
+                          <w14:ligatures w14:val="none"/>
+                        </w:rPr>
+                        <m:t>kHz</m:t>
+                      </m:r>
+                      <m:ctrlPr>
+                        <w:rPr>
+                          <w:rFonts w:ascii="Cambria Math" w:eastAsia="Times New Roman" w:hAnsi="Cambria Math" w:cs="Times New Roman"/>
+                          <w:i/>
+                          <w:kern w:val="0"/>
+                          <w14:ligatures w14:val="none"/>
+                        </w:rPr>
+                      </m:ctrlPr>
+                    </m:num>
+                    <m:den>
+                      <m:r>
+                        <w:rPr>
+                          <w:rFonts w:ascii="Cambria Math" w:eastAsia="Times New Roman" w:hAnsi="Cambria Math" w:cs="Times New Roman"/>
+                          <w:kern w:val="0"/>
+                          <w:lang w:val="de-DE"/>
+                          <w14:ligatures w14:val="none"/>
+                        </w:rPr>
+                        <m:t>21.3 </m:t>
+                      </m:r>
+                      <m:r>
+                        <m:rPr>
+                          <m:nor/>
+                        </m:rPr>
+                        <w:rPr>
+                          <w:rFonts w:ascii="Cambria Math" w:eastAsia="Times New Roman" w:hAnsi="Cambria Math" w:cs="Times New Roman"/>
+                          <w:kern w:val="0"/>
+                          <w:lang w:val="de-DE"/>
+                          <w14:ligatures w14:val="none"/>
+                        </w:rPr>
+                        <m:t>kHz</m:t>
+                      </m:r>
+                      <m:ctrlPr>
+                        <w:rPr>
+                          <w:rFonts w:ascii="Cambria Math" w:eastAsia="Times New Roman" w:hAnsi="Cambria Math" w:cs="Times New Roman"/>
+                          <w:i/>
+                          <w:kern w:val="0"/>
+                          <w14:ligatures w14:val="none"/>
+                        </w:rPr>
+                      </m:ctrlPr>
+                    </m:den>
+                  </m:f>
+                  <m:ctrlPr>
+                    <w:rPr>
+                      <w:rFonts w:ascii="Cambria Math" w:eastAsia="Times New Roman" w:hAnsi="Cambria Math" w:cs="Times New Roman"/>
+                      <w:i/>
+                      <w:kern w:val="0"/>
+                      <w14:ligatures w14:val="none"/>
+                    </w:rPr>
+                  </m:ctrlPr>
+                </m:e>
+              </m:d>
+              <m:ctrlPr>
+                <w:rPr>
+                  <w:rFonts w:ascii="Cambria Math" w:eastAsia="Times New Roman" w:hAnsi="Cambria Math" w:cs="Times New Roman"/>
+                  <w:i/>
+                  <w:kern w:val="0"/>
+                  <w14:ligatures w14:val="none"/>
+                </w:rPr>
+              </m:ctrlPr>
+            </m:e>
+          </m:func>
+          <m:r>
+            <m:rPr>
+              <m:sty m:val="p"/>
+            </m:rPr>
+            <w:rPr>
+              <w:rFonts w:ascii="Cambria Math" w:eastAsia="Times New Roman" w:hAnsi="Cambria Math" w:cs="Times New Roman"/>
+              <w:kern w:val="0"/>
+              <w:lang w:val="de-DE"/>
+              <w14:ligatures w14:val="none"/>
+            </w:rPr>
+            <m:t>≈</m:t>
+          </m:r>
+          <m:r>
+            <w:rPr>
+              <w:rFonts w:ascii="Cambria Math" w:eastAsia="Times New Roman" w:hAnsi="Cambria Math" w:cs="Times New Roman"/>
+              <w:kern w:val="0"/>
+              <w:lang w:val="de-DE"/>
+              <w14:ligatures w14:val="none"/>
+            </w:rPr>
+            <m:t>55 </m:t>
+          </m:r>
+          <m:r>
+            <m:rPr>
+              <m:nor/>
+            </m:rPr>
+            <w:rPr>
+              <w:rFonts w:ascii="Cambria Math" w:eastAsia="Times New Roman" w:hAnsi="Cambria Math" w:cs="Times New Roman"/>
+              <w:kern w:val="0"/>
+              <w:lang w:val="de-DE"/>
+              <w14:ligatures w14:val="none"/>
+            </w:rPr>
+            <m:t>dB</m:t>
+          </m:r>
+        </m:oMath>
+      </m:oMathPara>
+    </w:p>
+    <w:p>
+      <w:pPr>
+        <w:spacing w:before="100" w:beforeAutospacing="1" w:after="100" w:afterAutospacing="1" w:line="240" w:lineRule="auto"/>
+        <w:jc w:val="both"/>
+        <w:rPr>
+          <w:rFonts w:ascii="Times New Roman" w:eastAsia="Times New Roman" w:hAnsi="Times New Roman" w:cs="Times New Roman"/>
+          <w:kern w:val="0"/>
+          <w14:ligatures w14:val="none"/>
+        </w:rPr>
+      </w:pPr>
+      <w:r>
+        <w:rPr>
+          <w:rFonts w:ascii="Times New Roman" w:eastAsia="Times New Roman" w:hAnsi="Times New Roman" w:cs="Times New Roman"/>
+          <w:kern w:val="0"/>
+          <w14:ligatures w14:val="none"/>
+        </w:rPr>
+        <w:t>This attenuation reduces the primary harmonic voltage from approximately 2.36 V down to less than 20 mV at the output.</w:t>
+      </w:r>
+    </w:p>
+    <w:p>
+      <w:pPr>
+        <w:spacing w:before="100" w:beforeAutospacing="1" w:after="100" w:afterAutospacing="1" w:line="240" w:lineRule="auto"/>
+        <w:outlineLvl w:val="2"/>
+        <w:rPr>
+          <w:rFonts w:ascii="Times New Roman" w:eastAsia="Times New Roman" w:hAnsi="Times New Roman" w:cs="Times New Roman"/>
+          <w:b/>
+          <w:bCs/>
+          <w:kern w:val="0"/>
+          <w:sz w:val="27"/>
+          <w:szCs w:val="27"/>
+          <w14:ligatures w14:val="none"/>
+        </w:rPr>
+      </w:pPr>
+      <w:r>
+        <w:rPr>
+          <w:rFonts w:ascii="Times New Roman" w:eastAsia="Times New Roman" w:hAnsi="Times New Roman" w:cs="Times New Roman"/>
+          <w:b/>
+          <w:bCs/>
+          <w:kern w:val="0"/>
+          <w:sz w:val="27"/>
+          <w:szCs w:val="27"/>
+          <w14:ligatures w14:val="none"/>
+        </w:rPr>
+        <w:t>2.5 ESR-Induced Voltage Ripple</w:t>
+      </w:r>
+    </w:p>
+    <w:p>
+      <w:pPr>
+        <w:spacing w:before="100" w:beforeAutospacing="1" w:after="100" w:afterAutospacing="1" w:line="240" w:lineRule="auto"/>
+        <w:rPr>
+          <w:rFonts w:ascii="Times New Roman" w:eastAsia="Times New Roman" w:hAnsi="Times New Roman" w:cs="Times New Roman"/>
+          <w:kern w:val="0"/>
+          <w14:ligatures w14:val="none"/>
+        </w:rPr>
+      </w:pPr>
+      <w:r>
+        <w:rPr>
+          <w:rFonts w:ascii="Times New Roman" w:eastAsia="Times New Roman" w:hAnsi="Times New Roman" w:cs="Times New Roman"/>
+          <w:kern w:val="0"/>
+          <w14:ligatures w14:val="none"/>
+        </w:rPr>
+        <w:t xml:space="preserve">Assuming an Equivalent Series Resistance (ESR) of 5 </w:t>
+      </w:r>
+      <w:proofErr w:type="spellStart"/>
+      <w:r>
+        <w:rPr>
+          <w:rFonts w:ascii="Times New Roman" w:eastAsia="Times New Roman" w:hAnsi="Times New Roman" w:cs="Times New Roman"/>
+          <w:kern w:val="0"/>
+          <w14:ligatures w14:val="none"/>
+        </w:rPr>
+        <w:t>mΩ</w:t>
+      </w:r>
+      <w:proofErr w:type="spellEnd"/>
+      <w:r>
+        <w:rPr>
+          <w:rFonts w:ascii="Times New Roman" w:eastAsia="Times New Roman" w:hAnsi="Times New Roman" w:cs="Times New Roman"/>
+          <w:kern w:val="0"/>
+          <w14:ligatures w14:val="none"/>
+        </w:rPr>
+        <w:t xml:space="preserve"> for the output capacitors, the ESR-related ripple voltage is:</w:t>
+      </w:r>
+    </w:p>
+    <w:p>
+      <w:pPr>
+        <w:spacing w:after="0" w:line="240" w:lineRule="auto"/>
+        <w:rPr>
+          <w:rFonts w:ascii="Times New Roman" w:eastAsia="Times New Roman" w:hAnsi="Times New Roman" w:cs="Times New Roman"/>
+          <w:kern w:val="0"/>
+          <w14:ligatures w14:val="none"/>
+        </w:rPr>
+      </w:pPr>
+      <m:oMathPara>
+        <m:oMath>
+          <m:sSub>
+            <m:sSubPr>
+              <m:ctrlPr>
+                <w:rPr>
+                  <w:rFonts w:ascii="Cambria Math" w:eastAsia="Times New Roman" w:hAnsi="Cambria Math" w:cs="Times New Roman"/>
+                  <w:i/>
+                  <w:kern w:val="0"/>
+                  <w14:ligatures w14:val="none"/>
+                </w:rPr>
+              </m:ctrlPr>
+            </m:sSubPr>
+            <m:e>
+              <m:r>
+                <w:rPr>
+                  <w:rFonts w:ascii="Cambria Math" w:eastAsia="Times New Roman" w:hAnsi="Cambria Math" w:cs="Times New Roman"/>
+                  <w:kern w:val="0"/>
+                  <w14:ligatures w14:val="none"/>
+                </w:rPr>
+                <m:t>V</m:t>
+              </m:r>
+            </m:e>
+            <m:sub>
+              <m:r>
+                <w:rPr>
+                  <w:rFonts w:ascii="Cambria Math" w:eastAsia="Times New Roman" w:hAnsi="Cambria Math" w:cs="Times New Roman"/>
+                  <w:kern w:val="0"/>
+                  <w14:ligatures w14:val="none"/>
+                </w:rPr>
+                <m:t>ripple</m:t>
+              </m:r>
+            </m:sub>
+          </m:sSub>
+          <m:r>
+            <w:rPr>
+              <w:rFonts w:ascii="Cambria Math" w:eastAsia="Times New Roman" w:hAnsi="Cambria Math" w:cs="Times New Roman"/>
+              <w:kern w:val="0"/>
+              <w14:ligatures w14:val="none"/>
+            </w:rPr>
+            <m:t>=</m:t>
+          </m:r>
+          <m:r>
+            <m:rPr>
+              <m:sty m:val="p"/>
+            </m:rPr>
+            <w:rPr>
+              <w:rFonts w:ascii="Cambria Math" w:eastAsia="Times New Roman" w:hAnsi="Cambria Math" w:cs="Times New Roman"/>
+              <w:kern w:val="0"/>
+              <w14:ligatures w14:val="none"/>
+            </w:rPr>
+            <m:t>Δ</m:t>
+          </m:r>
+          <m:sSub>
+            <m:sSubPr>
+              <m:ctrlPr>
+                <w:rPr>
+                  <w:rFonts w:ascii="Cambria Math" w:eastAsia="Times New Roman" w:hAnsi="Cambria Math" w:cs="Times New Roman"/>
+                  <w:i/>
+                  <w:kern w:val="0"/>
+                  <w14:ligatures w14:val="none"/>
+                </w:rPr>
+              </m:ctrlPr>
+            </m:sSubPr>
+            <m:e>
+              <m:r>
+                <w:rPr>
+                  <w:rFonts w:ascii="Cambria Math" w:eastAsia="Times New Roman" w:hAnsi="Cambria Math" w:cs="Times New Roman"/>
+                  <w:kern w:val="0"/>
+                  <w14:ligatures w14:val="none"/>
+                </w:rPr>
+                <m:t>I</m:t>
+              </m:r>
+            </m:e>
+            <m:sub>
+              <m:r>
+                <w:rPr>
+                  <w:rFonts w:ascii="Cambria Math" w:eastAsia="Times New Roman" w:hAnsi="Cambria Math" w:cs="Times New Roman"/>
+                  <w:kern w:val="0"/>
+                  <w14:ligatures w14:val="none"/>
+                </w:rPr>
+                <m:t>L</m:t>
+              </m:r>
+            </m:sub>
+          </m:sSub>
+          <m:r>
+            <m:rPr>
+              <m:sty m:val="p"/>
+            </m:rPr>
+            <w:rPr>
+              <w:rFonts w:ascii="Cambria Math" w:eastAsia="Times New Roman" w:hAnsi="Cambria Math" w:cs="Times New Roman"/>
+              <w:kern w:val="0"/>
+              <w14:ligatures w14:val="none"/>
+            </w:rPr>
+            <m:t>×</m:t>
+          </m:r>
+          <m:sSub>
+            <m:sSubPr>
+              <m:ctrlPr>
+                <w:rPr>
+                  <w:rFonts w:ascii="Cambria Math" w:eastAsia="Times New Roman" w:hAnsi="Cambria Math" w:cs="Times New Roman"/>
+                  <w:i/>
+                  <w:kern w:val="0"/>
+                  <w14:ligatures w14:val="none"/>
+                </w:rPr>
+              </m:ctrlPr>
+            </m:sSubPr>
+            <m:e>
+              <m:r>
+                <w:rPr>
+                  <w:rFonts w:ascii="Cambria Math" w:eastAsia="Times New Roman" w:hAnsi="Cambria Math" w:cs="Times New Roman"/>
+                  <w:kern w:val="0"/>
+                  <w14:ligatures w14:val="none"/>
+                </w:rPr>
+                <m:t>R</m:t>
+              </m:r>
+              <m:ctrlPr>
+                <w:rPr>
+                  <w:rFonts w:ascii="Cambria Math" w:eastAsia="Times New Roman" w:hAnsi="Cambria Math" w:cs="Times New Roman"/>
+                  <w:kern w:val="0"/>
+                  <w14:ligatures w14:val="none"/>
+                </w:rPr>
+              </m:ctrlPr>
+            </m:e>
+            <m:sub>
+              <m:r>
+                <w:rPr>
+                  <w:rFonts w:ascii="Cambria Math" w:eastAsia="Times New Roman" w:hAnsi="Cambria Math" w:cs="Times New Roman"/>
+                  <w:kern w:val="0"/>
+                  <w14:ligatures w14:val="none"/>
+                </w:rPr>
+                <m:t>ESR</m:t>
+              </m:r>
+            </m:sub>
+          </m:sSub>
+          <m:r>
+            <w:rPr>
+              <w:rFonts w:ascii="Cambria Math" w:eastAsia="Times New Roman" w:hAnsi="Cambria Math" w:cs="Times New Roman"/>
+              <w:kern w:val="0"/>
+              <w14:ligatures w14:val="none"/>
+            </w:rPr>
+            <m:t>=3.86</m:t>
+          </m:r>
+          <m:r>
+            <w:rPr>
+              <w:rFonts w:ascii="Cambria Math" w:eastAsia="Times New Roman" w:hAnsi="Cambria Math" w:cs="Times New Roman"/>
+              <w:kern w:val="0"/>
+              <w14:ligatures w14:val="none"/>
+            </w:rPr>
+            <m:t> </m:t>
+          </m:r>
+          <m:r>
+            <m:rPr>
+              <m:nor/>
+            </m:rPr>
+            <w:rPr>
+              <w:rFonts w:ascii="Cambria Math" w:eastAsia="Times New Roman" w:hAnsi="Cambria Math" w:cs="Times New Roman"/>
+              <w:kern w:val="0"/>
+              <w14:ligatures w14:val="none"/>
+            </w:rPr>
+            <m:t>A</m:t>
+          </m:r>
+          <m:r>
+            <m:rPr>
+              <m:sty m:val="p"/>
+            </m:rPr>
+            <w:rPr>
+              <w:rFonts w:ascii="Cambria Math" w:eastAsia="Times New Roman" w:hAnsi="Cambria Math" w:cs="Times New Roman"/>
+              <w:kern w:val="0"/>
+              <w14:ligatures w14:val="none"/>
+            </w:rPr>
+            <m:t>×</m:t>
+          </m:r>
+          <m:r>
+            <w:rPr>
+              <w:rFonts w:ascii="Cambria Math" w:eastAsia="Times New Roman" w:hAnsi="Cambria Math" w:cs="Times New Roman"/>
+              <w:kern w:val="0"/>
+              <w14:ligatures w14:val="none"/>
+            </w:rPr>
+            <m:t>5</m:t>
+          </m:r>
+          <m:r>
+            <m:rPr>
+              <m:sty m:val="p"/>
+            </m:rPr>
+            <w:rPr>
+              <w:rFonts w:ascii="Cambria Math" w:eastAsia="Times New Roman" w:hAnsi="Cambria Math" w:cs="Times New Roman"/>
+              <w:kern w:val="0"/>
+              <w14:ligatures w14:val="none"/>
+            </w:rPr>
+            <m:t>×</m:t>
+          </m:r>
+          <m:sSup>
+            <m:sSupPr>
+              <m:ctrlPr>
+                <w:rPr>
+                  <w:rFonts w:ascii="Cambria Math" w:eastAsia="Times New Roman" w:hAnsi="Cambria Math" w:cs="Times New Roman"/>
+                  <w:i/>
+                  <w:kern w:val="0"/>
+                  <w14:ligatures w14:val="none"/>
+                </w:rPr>
+              </m:ctrlPr>
+            </m:sSupPr>
+            <m:e>
+              <m:r>
+                <w:rPr>
+                  <w:rFonts w:ascii="Cambria Math" w:eastAsia="Times New Roman" w:hAnsi="Cambria Math" w:cs="Times New Roman"/>
+                  <w:kern w:val="0"/>
+                  <w14:ligatures w14:val="none"/>
+                </w:rPr>
+                <m:t>10</m:t>
+              </m:r>
+              <m:ctrlPr>
+                <w:rPr>
+                  <w:rFonts w:ascii="Cambria Math" w:eastAsia="Times New Roman" w:hAnsi="Cambria Math" w:cs="Times New Roman"/>
+                  <w:kern w:val="0"/>
+                  <w14:ligatures w14:val="none"/>
+                </w:rPr>
+              </m:ctrlPr>
+            </m:e>
+            <m:sup>
+              <m:r>
+                <w:rPr>
+                  <w:rFonts w:ascii="Cambria Math" w:eastAsia="Times New Roman" w:hAnsi="Cambria Math" w:cs="Times New Roman"/>
+                  <w:kern w:val="0"/>
+                  <w14:ligatures w14:val="none"/>
+                </w:rPr>
+                <m:t>-3</m:t>
+              </m:r>
+            </m:sup>
+          </m:sSup>
+          <m:r>
+            <w:rPr>
+              <w:rFonts w:ascii="Cambria Math" w:eastAsia="Times New Roman" w:hAnsi="Cambria Math" w:cs="Times New Roman"/>
+              <w:kern w:val="0"/>
+              <w14:ligatures w14:val="none"/>
+            </w:rPr>
+            <m:t> </m:t>
+          </m:r>
+          <m:r>
+            <m:rPr>
+              <m:sty m:val="p"/>
+            </m:rPr>
+            <w:rPr>
+              <w:rFonts w:ascii="Cambria Math" w:eastAsia="Times New Roman" w:hAnsi="Cambria Math" w:cs="Times New Roman"/>
+              <w:kern w:val="0"/>
+              <w14:ligatures w14:val="none"/>
+            </w:rPr>
+            <m:t>Ω</m:t>
+          </m:r>
+          <m:r>
+            <w:rPr>
+              <w:rFonts w:ascii="Cambria Math" w:eastAsia="Times New Roman" w:hAnsi="Cambria Math" w:cs="Times New Roman"/>
+              <w:kern w:val="0"/>
+              <w14:ligatures w14:val="none"/>
+            </w:rPr>
+            <m:t>=19.3mV</m:t>
+          </m:r>
+        </m:oMath>
+      </m:oMathPara>
+    </w:p>
+    <w:p>
+      <w:pPr>
+        <w:spacing w:before="100" w:beforeAutospacing="1" w:after="100" w:afterAutospacing="1" w:line="240" w:lineRule="auto"/>
+        <w:rPr>
+          <w:rFonts w:ascii="Times New Roman" w:eastAsia="Times New Roman" w:hAnsi="Times New Roman" w:cs="Times New Roman"/>
+          <w:kern w:val="0"/>
+          <w14:ligatures w14:val="none"/>
+        </w:rPr>
+      </w:pPr>
+      <w:r>
+        <w:rPr>
+          <w:rFonts w:ascii="Times New Roman" w:eastAsia="Times New Roman" w:hAnsi="Times New Roman" w:cs="Times New Roman"/>
+          <w:kern w:val="0"/>
+          <w14:ligatures w14:val="none"/>
+        </w:rPr>
+        <w:t>This level of ripple is acceptable for powering digital loads at 1.2 V.</w:t>
+      </w:r>
+    </w:p>
+    <w:p>
+      <w:pPr>
+        <w:spacing w:after="0" w:line="240" w:lineRule="auto"/>
+        <w:rPr>
+          <w:rFonts w:ascii="Times New Roman" w:eastAsia="Times New Roman" w:hAnsi="Times New Roman" w:cs="Times New Roman"/>
+          <w:kern w:val="0"/>
+          <w14:ligatures w14:val="none"/>
+        </w:rPr>
+      </w:pPr>
+      <w:r>
+        <w:rPr>
+          <w:rFonts w:ascii="Times New Roman" w:eastAsia="Times New Roman" w:hAnsi="Times New Roman" w:cs="Times New Roman"/>
+          <w:kern w:val="0"/>
+          <w14:ligatures w14:val="none"/>
+        </w:rPr>
+        <w:pict w14:anchorId="1597A712">
+          <v:rect id="_x0000_i1036" style="width:0;height:1.5pt" o:hralign="center" o:hrstd="t" o:hr="t" fillcolor="#a0a0a0" stroked="f"/>
+        </w:pict>
+      </w:r>
+    </w:p>
+    <w:p>
+      <w:pPr>
+        <w:spacing w:before="100" w:beforeAutospacing="1" w:after="100" w:afterAutospacing="1" w:line="240" w:lineRule="auto"/>
+        <w:outlineLvl w:val="2"/>
+        <w:rPr>
+          <w:rFonts w:ascii="Times New Roman" w:eastAsia="Times New Roman" w:hAnsi="Times New Roman" w:cs="Times New Roman"/>
+          <w:b/>
+          <w:bCs/>
+          <w:kern w:val="0"/>
+          <w:sz w:val="27"/>
+          <w:szCs w:val="27"/>
+          <w14:ligatures w14:val="none"/>
+        </w:rPr>
+      </w:pPr>
+      <w:r>
+        <w:rPr>
+          <w:rFonts w:ascii="Times New Roman" w:eastAsia="Times New Roman" w:hAnsi="Times New Roman" w:cs="Times New Roman"/>
+          <w:b/>
+          <w:bCs/>
+          <w:kern w:val="0"/>
+          <w:sz w:val="27"/>
+          <w:szCs w:val="27"/>
+          <w14:ligatures w14:val="none"/>
+        </w:rPr>
+        <w:t>2.6 Practical Design Guidelines</w:t>
+      </w:r>
+    </w:p>
+    <w:p>
+      <w:pPr>
+        <w:numPr>
+          <w:ilvl w:val="0"/>
+          <w:numId w:val="11"/>
+        </w:numPr>
+        <w:spacing w:before="100" w:beforeAutospacing="1" w:after="100" w:afterAutospacing="1" w:line="240" w:lineRule="auto"/>
+        <w:rPr>
+          <w:rFonts w:ascii="Times New Roman" w:eastAsia="Times New Roman" w:hAnsi="Times New Roman" w:cs="Times New Roman"/>
+          <w:kern w:val="0"/>
+          <w14:ligatures w14:val="none"/>
+        </w:rPr>
+      </w:pPr>
+      <w:r>
+        <w:rPr>
+          <w:rFonts w:ascii="Times New Roman" w:eastAsia="Times New Roman" w:hAnsi="Times New Roman" w:cs="Times New Roman"/>
+          <w:b/>
+          <w:bCs/>
+          <w:kern w:val="0"/>
+          <w14:ligatures w14:val="none"/>
+        </w:rPr>
+        <w:t>Capacitors:</w:t>
+      </w:r>
+      <w:r>
+        <w:rPr>
+          <w:rFonts w:ascii="Times New Roman" w:eastAsia="Times New Roman" w:hAnsi="Times New Roman" w:cs="Times New Roman"/>
+          <w:kern w:val="0"/>
+          <w14:ligatures w14:val="none"/>
+        </w:rPr>
+        <w:t xml:space="preserve"> Use multiple low-ESR X7R ceramic capacitors in parallel with bulk capacitance (polymer or tantalum) to optimize transient response and stability.</w:t>
+      </w:r>
+    </w:p>
+    <w:p>
+      <w:pPr>
+        <w:numPr>
+          <w:ilvl w:val="0"/>
+          <w:numId w:val="11"/>
+        </w:numPr>
+        <w:spacing w:before="100" w:beforeAutospacing="1" w:after="100" w:afterAutospacing="1" w:line="240" w:lineRule="auto"/>
+        <w:rPr>
+          <w:rFonts w:ascii="Times New Roman" w:eastAsia="Times New Roman" w:hAnsi="Times New Roman" w:cs="Times New Roman"/>
+          <w:kern w:val="0"/>
+          <w14:ligatures w14:val="none"/>
+        </w:rPr>
+      </w:pPr>
+      <w:r>
+        <w:rPr>
+          <w:rFonts w:ascii="Times New Roman" w:eastAsia="Times New Roman" w:hAnsi="Times New Roman" w:cs="Times New Roman"/>
+          <w:b/>
+          <w:bCs/>
+          <w:kern w:val="0"/>
+          <w14:ligatures w14:val="none"/>
+        </w:rPr>
+        <w:t>Layout:</w:t>
+      </w:r>
+      <w:r>
+        <w:rPr>
+          <w:rFonts w:ascii="Times New Roman" w:eastAsia="Times New Roman" w:hAnsi="Times New Roman" w:cs="Times New Roman"/>
+          <w:kern w:val="0"/>
+          <w14:ligatures w14:val="none"/>
+        </w:rPr>
+        <w:t xml:space="preserve"> Minimize high di/dt loop areas to reduce electromagnetic noise and ringing.</w:t>
+      </w:r>
+    </w:p>
+    <w:p>
+      <w:pPr>
+        <w:numPr>
+          <w:ilvl w:val="0"/>
+          <w:numId w:val="11"/>
+        </w:numPr>
+        <w:spacing w:before="100" w:beforeAutospacing="1" w:after="100" w:afterAutospacing="1" w:line="240" w:lineRule="auto"/>
+        <w:rPr>
+          <w:rFonts w:ascii="Times New Roman" w:eastAsia="Times New Roman" w:hAnsi="Times New Roman" w:cs="Times New Roman"/>
+          <w:kern w:val="0"/>
+          <w14:ligatures w14:val="none"/>
+        </w:rPr>
+      </w:pPr>
+      <w:r>
+        <w:rPr>
+          <w:rFonts w:ascii="Times New Roman" w:eastAsia="Times New Roman" w:hAnsi="Times New Roman" w:cs="Times New Roman"/>
+          <w:b/>
+          <w:bCs/>
+          <w:kern w:val="0"/>
+          <w14:ligatures w14:val="none"/>
+        </w:rPr>
+        <w:t>Snubbers:</w:t>
+      </w:r>
+      <w:r>
+        <w:rPr>
+          <w:rFonts w:ascii="Times New Roman" w:eastAsia="Times New Roman" w:hAnsi="Times New Roman" w:cs="Times New Roman"/>
+          <w:kern w:val="0"/>
+          <w14:ligatures w14:val="none"/>
+        </w:rPr>
+        <w:t xml:space="preserve"> Implement snubber or damping circuits if oscillations or ringing are observed at the switching node.</w:t>
+      </w:r>
+    </w:p>
+    <w:p>
+      <w:pPr>
+        <w:numPr>
+          <w:ilvl w:val="0"/>
+          <w:numId w:val="11"/>
+        </w:numPr>
+        <w:spacing w:before="100" w:beforeAutospacing="1" w:after="100" w:afterAutospacing="1" w:line="240" w:lineRule="auto"/>
+        <w:rPr>
+          <w:rFonts w:ascii="Times New Roman" w:eastAsia="Times New Roman" w:hAnsi="Times New Roman" w:cs="Times New Roman"/>
+          <w:kern w:val="0"/>
+          <w14:ligatures w14:val="none"/>
+        </w:rPr>
+      </w:pPr>
+      <w:r>
+        <w:rPr>
+          <w:rFonts w:ascii="Times New Roman" w:eastAsia="Times New Roman" w:hAnsi="Times New Roman" w:cs="Times New Roman"/>
+          <w:b/>
+          <w:bCs/>
+          <w:kern w:val="0"/>
+          <w14:ligatures w14:val="none"/>
+        </w:rPr>
+        <w:t>Measurement:</w:t>
+      </w:r>
+      <w:r>
+        <w:rPr>
+          <w:rFonts w:ascii="Times New Roman" w:eastAsia="Times New Roman" w:hAnsi="Times New Roman" w:cs="Times New Roman"/>
+          <w:kern w:val="0"/>
+          <w14:ligatures w14:val="none"/>
+        </w:rPr>
+        <w:t xml:space="preserve"> Validate harmonic attenuation using FFT analysis on oscilloscope captures of the switch node and output.</w:t>
+      </w:r>
+    </w:p>
+    <w:p>
+      <w:pPr>
+        <w:numPr>
+          <w:ilvl w:val="0"/>
+          <w:numId w:val="11"/>
+        </w:numPr>
+        <w:spacing w:before="100" w:beforeAutospacing="1" w:after="100" w:afterAutospacing="1" w:line="240" w:lineRule="auto"/>
+        <w:rPr>
+          <w:rFonts w:ascii="Times New Roman" w:eastAsia="Times New Roman" w:hAnsi="Times New Roman" w:cs="Times New Roman"/>
+          <w:kern w:val="0"/>
+          <w14:ligatures w14:val="none"/>
+        </w:rPr>
+      </w:pPr>
+      <w:r>
+        <w:rPr>
+          <w:rFonts w:ascii="Times New Roman" w:eastAsia="Times New Roman" w:hAnsi="Times New Roman" w:cs="Times New Roman"/>
+          <w:b/>
+          <w:bCs/>
+          <w:kern w:val="0"/>
+          <w14:ligatures w14:val="none"/>
+        </w:rPr>
+        <w:t>Thermal Management:</w:t>
+      </w:r>
+      <w:r>
+        <w:rPr>
+          <w:rFonts w:ascii="Times New Roman" w:eastAsia="Times New Roman" w:hAnsi="Times New Roman" w:cs="Times New Roman"/>
+          <w:kern w:val="0"/>
+          <w14:ligatures w14:val="none"/>
+        </w:rPr>
+        <w:t xml:space="preserve"> Ensure adequate copper pours and via stitching under heat-generating components to dissipate approximately 3.27 W power loss efficiently.</w:t>
+      </w:r>
+    </w:p>
+    <w:p>
+      <w:pPr>
+        <w:tabs>
+          <w:tab w:val="left" w:pos="1778"/>
+        </w:tabs>
+      </w:pPr>
+    </w:p>
     <w:sectPr>
       <w:pgSz w:w="12240" w:h="15840"/>
       <w:pgMar w:top="1440" w:right="1440" w:bottom="1440" w:left="1440" w:header="720" w:footer="720" w:gutter="0"/>
@@ -5632,6 +8669,56 @@
     </w:sectPr>
   </w:body>
 </w:document>
+</file>
+
+<file path=word/endnotes.xml><?xml version="1.0" encoding="utf-8"?>
+<w:endnotes xmlns:wpc="http://schemas.microsoft.com/office/word/2010/wordprocessingCanvas" xmlns:cx="http://schemas.microsoft.com/office/drawing/2014/chartex" xmlns:cx1="http://schemas.microsoft.com/office/drawing/2015/9/8/chartex" xmlns:cx2="http://schemas.microsoft.com/office/drawing/2015/10/21/chartex" xmlns:cx3="http://schemas.microsoft.com/office/drawing/2016/5/9/chartex" xmlns:cx4="http://schemas.microsoft.com/office/drawing/2016/5/10/chartex" xmlns:cx5="http://schemas.microsoft.com/office/drawing/2016/5/11/chartex" xmlns:cx6="http://schemas.microsoft.com/office/drawing/2016/5/12/chartex" xmlns:cx7="http://schemas.microsoft.com/office/drawing/2016/5/13/chartex" xmlns:cx8="http://schemas.microsoft.com/office/drawing/2016/5/14/chartex" xmlns:mc="http://schemas.openxmlformats.org/markup-compatibility/2006" xmlns:aink="http://schemas.microsoft.com/office/drawing/2016/ink" xmlns:am3d="http://schemas.microsoft.com/office/drawing/2017/model3d" xmlns:o="urn:schemas-microsoft-com:office:office" xmlns:oel="http://schemas.microsoft.com/office/2019/extlst" xmlns:r="http://schemas.openxmlformats.org/officeDocument/2006/relationships" xmlns:m="http://schemas.openxmlformats.org/officeDocument/2006/math" xmlns:v="urn:schemas-microsoft-com:vml" xmlns:wp14="http://schemas.microsoft.com/office/word/2010/wordprocessingDrawing" xmlns:wp="http://schemas.openxmlformats.org/drawingml/2006/wordprocessingDrawing" xmlns:w10="urn:schemas-microsoft-com:office:word" xmlns:w="http://schemas.openxmlformats.org/wordprocessingml/2006/main" xmlns:w14="http://schemas.microsoft.com/office/word/2010/wordml" xmlns:w15="http://schemas.microsoft.com/office/word/2012/wordml" xmlns:w16cex="http://schemas.microsoft.com/office/word/2018/wordml/cex" xmlns:w16cid="http://schemas.microsoft.com/office/word/2016/wordml/cid" xmlns:w16="http://schemas.microsoft.com/office/word/2018/wordml" xmlns:w16sdtdh="http://schemas.microsoft.com/office/word/2020/wordml/sdtdatahash" xmlns:w16se="http://schemas.microsoft.com/office/word/2015/wordml/symex" xmlns:wpg="http://schemas.microsoft.com/office/word/2010/wordprocessingGroup" xmlns:wpi="http://schemas.microsoft.com/office/word/2010/wordprocessingInk" xmlns:wne="http://schemas.microsoft.com/office/word/2006/wordml" xmlns:wps="http://schemas.microsoft.com/office/word/2010/wordprocessingShape" mc:Ignorable="w14 w15 w16se w16cid w16 w16cex w16sdtdh wp14">
+  <w:endnote w:type="separator" w:id="-1">
+    <w:p>
+      <w:pPr>
+        <w:spacing w:after="0" w:line="240" w:lineRule="auto"/>
+      </w:pPr>
+      <w:r>
+        <w:separator/>
+      </w:r>
+    </w:p>
+  </w:endnote>
+  <w:endnote w:type="continuationSeparator" w:id="0">
+    <w:p>
+      <w:pPr>
+        <w:spacing w:after="0" w:line="240" w:lineRule="auto"/>
+      </w:pPr>
+      <w:r>
+        <w:continuationSeparator/>
+      </w:r>
+    </w:p>
+  </w:endnote>
+</w:endnotes>
+</file>
+
+<file path=word/footnotes.xml><?xml version="1.0" encoding="utf-8"?>
+<w:footnotes xmlns:wpc="http://schemas.microsoft.com/office/word/2010/wordprocessingCanvas" xmlns:cx="http://schemas.microsoft.com/office/drawing/2014/chartex" xmlns:cx1="http://schemas.microsoft.com/office/drawing/2015/9/8/chartex" xmlns:cx2="http://schemas.microsoft.com/office/drawing/2015/10/21/chartex" xmlns:cx3="http://schemas.microsoft.com/office/drawing/2016/5/9/chartex" xmlns:cx4="http://schemas.microsoft.com/office/drawing/2016/5/10/chartex" xmlns:cx5="http://schemas.microsoft.com/office/drawing/2016/5/11/chartex" xmlns:cx6="http://schemas.microsoft.com/office/drawing/2016/5/12/chartex" xmlns:cx7="http://schemas.microsoft.com/office/drawing/2016/5/13/chartex" xmlns:cx8="http://schemas.microsoft.com/office/drawing/2016/5/14/chartex" xmlns:mc="http://schemas.openxmlformats.org/markup-compatibility/2006" xmlns:aink="http://schemas.microsoft.com/office/drawing/2016/ink" xmlns:am3d="http://schemas.microsoft.com/office/drawing/2017/model3d" xmlns:o="urn:schemas-microsoft-com:office:office" xmlns:oel="http://schemas.microsoft.com/office/2019/extlst" xmlns:r="http://schemas.openxmlformats.org/officeDocument/2006/relationships" xmlns:m="http://schemas.openxmlformats.org/officeDocument/2006/math" xmlns:v="urn:schemas-microsoft-com:vml" xmlns:wp14="http://schemas.microsoft.com/office/word/2010/wordprocessingDrawing" xmlns:wp="http://schemas.openxmlformats.org/drawingml/2006/wordprocessingDrawing" xmlns:w10="urn:schemas-microsoft-com:office:word" xmlns:w="http://schemas.openxmlformats.org/wordprocessingml/2006/main" xmlns:w14="http://schemas.microsoft.com/office/word/2010/wordml" xmlns:w15="http://schemas.microsoft.com/office/word/2012/wordml" xmlns:w16cex="http://schemas.microsoft.com/office/word/2018/wordml/cex" xmlns:w16cid="http://schemas.microsoft.com/office/word/2016/wordml/cid" xmlns:w16="http://schemas.microsoft.com/office/word/2018/wordml" xmlns:w16sdtdh="http://schemas.microsoft.com/office/word/2020/wordml/sdtdatahash" xmlns:w16se="http://schemas.microsoft.com/office/word/2015/wordml/symex" xmlns:wpg="http://schemas.microsoft.com/office/word/2010/wordprocessingGroup" xmlns:wpi="http://schemas.microsoft.com/office/word/2010/wordprocessingInk" xmlns:wne="http://schemas.microsoft.com/office/word/2006/wordml" xmlns:wps="http://schemas.microsoft.com/office/word/2010/wordprocessingShape" mc:Ignorable="w14 w15 w16se w16cid w16 w16cex w16sdtdh wp14">
+  <w:footnote w:type="separator" w:id="-1">
+    <w:p>
+      <w:pPr>
+        <w:spacing w:after="0" w:line="240" w:lineRule="auto"/>
+      </w:pPr>
+      <w:r>
+        <w:separator/>
+      </w:r>
+    </w:p>
+  </w:footnote>
+  <w:footnote w:type="continuationSeparator" w:id="0">
+    <w:p>
+      <w:pPr>
+        <w:spacing w:after="0" w:line="240" w:lineRule="auto"/>
+      </w:pPr>
+      <w:r>
+        <w:continuationSeparator/>
+      </w:r>
+    </w:p>
+  </w:footnote>
+</w:footnotes>
 </file>
 
 <file path=word/numbering.xml><?xml version="1.0" encoding="utf-8"?>
@@ -6829,6 +9916,304 @@
     </w:lvl>
   </w:abstractNum>
   <w:abstractNum w:abstractNumId="8" w15:restartNumberingAfterBreak="0">
+    <w:nsid w:val="5D78134B"/>
+    <w:multiLevelType w:val="multilevel"/>
+    <w:tmpl w:val="8CF406D6"/>
+    <w:lvl w:ilvl="0">
+      <w:start w:val="1"/>
+      <w:numFmt w:val="bullet"/>
+      <w:lvlText w:val=""/>
+      <w:lvlJc w:val="left"/>
+      <w:pPr>
+        <w:tabs>
+          <w:tab w:val="num" w:pos="720"/>
+        </w:tabs>
+        <w:ind w:left="720" w:hanging="360"/>
+      </w:pPr>
+      <w:rPr>
+        <w:rFonts w:ascii="Symbol" w:hAnsi="Symbol" w:hint="default"/>
+        <w:sz w:val="20"/>
+      </w:rPr>
+    </w:lvl>
+    <w:lvl w:ilvl="1" w:tentative="1">
+      <w:start w:val="1"/>
+      <w:numFmt w:val="bullet"/>
+      <w:lvlText w:val="o"/>
+      <w:lvlJc w:val="left"/>
+      <w:pPr>
+        <w:tabs>
+          <w:tab w:val="num" w:pos="1440"/>
+        </w:tabs>
+        <w:ind w:left="1440" w:hanging="360"/>
+      </w:pPr>
+      <w:rPr>
+        <w:rFonts w:ascii="Courier New" w:hAnsi="Courier New" w:hint="default"/>
+        <w:sz w:val="20"/>
+      </w:rPr>
+    </w:lvl>
+    <w:lvl w:ilvl="2" w:tentative="1">
+      <w:start w:val="1"/>
+      <w:numFmt w:val="bullet"/>
+      <w:lvlText w:val=""/>
+      <w:lvlJc w:val="left"/>
+      <w:pPr>
+        <w:tabs>
+          <w:tab w:val="num" w:pos="2160"/>
+        </w:tabs>
+        <w:ind w:left="2160" w:hanging="360"/>
+      </w:pPr>
+      <w:rPr>
+        <w:rFonts w:ascii="Wingdings" w:hAnsi="Wingdings" w:hint="default"/>
+        <w:sz w:val="20"/>
+      </w:rPr>
+    </w:lvl>
+    <w:lvl w:ilvl="3" w:tentative="1">
+      <w:start w:val="1"/>
+      <w:numFmt w:val="bullet"/>
+      <w:lvlText w:val=""/>
+      <w:lvlJc w:val="left"/>
+      <w:pPr>
+        <w:tabs>
+          <w:tab w:val="num" w:pos="2880"/>
+        </w:tabs>
+        <w:ind w:left="2880" w:hanging="360"/>
+      </w:pPr>
+      <w:rPr>
+        <w:rFonts w:ascii="Wingdings" w:hAnsi="Wingdings" w:hint="default"/>
+        <w:sz w:val="20"/>
+      </w:rPr>
+    </w:lvl>
+    <w:lvl w:ilvl="4" w:tentative="1">
+      <w:start w:val="1"/>
+      <w:numFmt w:val="bullet"/>
+      <w:lvlText w:val=""/>
+      <w:lvlJc w:val="left"/>
+      <w:pPr>
+        <w:tabs>
+          <w:tab w:val="num" w:pos="3600"/>
+        </w:tabs>
+        <w:ind w:left="3600" w:hanging="360"/>
+      </w:pPr>
+      <w:rPr>
+        <w:rFonts w:ascii="Wingdings" w:hAnsi="Wingdings" w:hint="default"/>
+        <w:sz w:val="20"/>
+      </w:rPr>
+    </w:lvl>
+    <w:lvl w:ilvl="5" w:tentative="1">
+      <w:start w:val="1"/>
+      <w:numFmt w:val="bullet"/>
+      <w:lvlText w:val=""/>
+      <w:lvlJc w:val="left"/>
+      <w:pPr>
+        <w:tabs>
+          <w:tab w:val="num" w:pos="4320"/>
+        </w:tabs>
+        <w:ind w:left="4320" w:hanging="360"/>
+      </w:pPr>
+      <w:rPr>
+        <w:rFonts w:ascii="Wingdings" w:hAnsi="Wingdings" w:hint="default"/>
+        <w:sz w:val="20"/>
+      </w:rPr>
+    </w:lvl>
+    <w:lvl w:ilvl="6" w:tentative="1">
+      <w:start w:val="1"/>
+      <w:numFmt w:val="bullet"/>
+      <w:lvlText w:val=""/>
+      <w:lvlJc w:val="left"/>
+      <w:pPr>
+        <w:tabs>
+          <w:tab w:val="num" w:pos="5040"/>
+        </w:tabs>
+        <w:ind w:left="5040" w:hanging="360"/>
+      </w:pPr>
+      <w:rPr>
+        <w:rFonts w:ascii="Wingdings" w:hAnsi="Wingdings" w:hint="default"/>
+        <w:sz w:val="20"/>
+      </w:rPr>
+    </w:lvl>
+    <w:lvl w:ilvl="7" w:tentative="1">
+      <w:start w:val="1"/>
+      <w:numFmt w:val="bullet"/>
+      <w:lvlText w:val=""/>
+      <w:lvlJc w:val="left"/>
+      <w:pPr>
+        <w:tabs>
+          <w:tab w:val="num" w:pos="5760"/>
+        </w:tabs>
+        <w:ind w:left="5760" w:hanging="360"/>
+      </w:pPr>
+      <w:rPr>
+        <w:rFonts w:ascii="Wingdings" w:hAnsi="Wingdings" w:hint="default"/>
+        <w:sz w:val="20"/>
+      </w:rPr>
+    </w:lvl>
+    <w:lvl w:ilvl="8" w:tentative="1">
+      <w:start w:val="1"/>
+      <w:numFmt w:val="bullet"/>
+      <w:lvlText w:val=""/>
+      <w:lvlJc w:val="left"/>
+      <w:pPr>
+        <w:tabs>
+          <w:tab w:val="num" w:pos="6480"/>
+        </w:tabs>
+        <w:ind w:left="6480" w:hanging="360"/>
+      </w:pPr>
+      <w:rPr>
+        <w:rFonts w:ascii="Wingdings" w:hAnsi="Wingdings" w:hint="default"/>
+        <w:sz w:val="20"/>
+      </w:rPr>
+    </w:lvl>
+  </w:abstractNum>
+  <w:abstractNum w:abstractNumId="9" w15:restartNumberingAfterBreak="0">
+    <w:nsid w:val="652C052D"/>
+    <w:multiLevelType w:val="multilevel"/>
+    <w:tmpl w:val="8EB092EE"/>
+    <w:lvl w:ilvl="0">
+      <w:start w:val="1"/>
+      <w:numFmt w:val="bullet"/>
+      <w:lvlText w:val=""/>
+      <w:lvlJc w:val="left"/>
+      <w:pPr>
+        <w:tabs>
+          <w:tab w:val="num" w:pos="720"/>
+        </w:tabs>
+        <w:ind w:left="720" w:hanging="360"/>
+      </w:pPr>
+      <w:rPr>
+        <w:rFonts w:ascii="Symbol" w:hAnsi="Symbol" w:hint="default"/>
+        <w:sz w:val="20"/>
+      </w:rPr>
+    </w:lvl>
+    <w:lvl w:ilvl="1" w:tentative="1">
+      <w:start w:val="1"/>
+      <w:numFmt w:val="bullet"/>
+      <w:lvlText w:val="o"/>
+      <w:lvlJc w:val="left"/>
+      <w:pPr>
+        <w:tabs>
+          <w:tab w:val="num" w:pos="1440"/>
+        </w:tabs>
+        <w:ind w:left="1440" w:hanging="360"/>
+      </w:pPr>
+      <w:rPr>
+        <w:rFonts w:ascii="Courier New" w:hAnsi="Courier New" w:hint="default"/>
+        <w:sz w:val="20"/>
+      </w:rPr>
+    </w:lvl>
+    <w:lvl w:ilvl="2" w:tentative="1">
+      <w:start w:val="1"/>
+      <w:numFmt w:val="bullet"/>
+      <w:lvlText w:val=""/>
+      <w:lvlJc w:val="left"/>
+      <w:pPr>
+        <w:tabs>
+          <w:tab w:val="num" w:pos="2160"/>
+        </w:tabs>
+        <w:ind w:left="2160" w:hanging="360"/>
+      </w:pPr>
+      <w:rPr>
+        <w:rFonts w:ascii="Wingdings" w:hAnsi="Wingdings" w:hint="default"/>
+        <w:sz w:val="20"/>
+      </w:rPr>
+    </w:lvl>
+    <w:lvl w:ilvl="3" w:tentative="1">
+      <w:start w:val="1"/>
+      <w:numFmt w:val="bullet"/>
+      <w:lvlText w:val=""/>
+      <w:lvlJc w:val="left"/>
+      <w:pPr>
+        <w:tabs>
+          <w:tab w:val="num" w:pos="2880"/>
+        </w:tabs>
+        <w:ind w:left="2880" w:hanging="360"/>
+      </w:pPr>
+      <w:rPr>
+        <w:rFonts w:ascii="Wingdings" w:hAnsi="Wingdings" w:hint="default"/>
+        <w:sz w:val="20"/>
+      </w:rPr>
+    </w:lvl>
+    <w:lvl w:ilvl="4" w:tentative="1">
+      <w:start w:val="1"/>
+      <w:numFmt w:val="bullet"/>
+      <w:lvlText w:val=""/>
+      <w:lvlJc w:val="left"/>
+      <w:pPr>
+        <w:tabs>
+          <w:tab w:val="num" w:pos="3600"/>
+        </w:tabs>
+        <w:ind w:left="3600" w:hanging="360"/>
+      </w:pPr>
+      <w:rPr>
+        <w:rFonts w:ascii="Wingdings" w:hAnsi="Wingdings" w:hint="default"/>
+        <w:sz w:val="20"/>
+      </w:rPr>
+    </w:lvl>
+    <w:lvl w:ilvl="5" w:tentative="1">
+      <w:start w:val="1"/>
+      <w:numFmt w:val="bullet"/>
+      <w:lvlText w:val=""/>
+      <w:lvlJc w:val="left"/>
+      <w:pPr>
+        <w:tabs>
+          <w:tab w:val="num" w:pos="4320"/>
+        </w:tabs>
+        <w:ind w:left="4320" w:hanging="360"/>
+      </w:pPr>
+      <w:rPr>
+        <w:rFonts w:ascii="Wingdings" w:hAnsi="Wingdings" w:hint="default"/>
+        <w:sz w:val="20"/>
+      </w:rPr>
+    </w:lvl>
+    <w:lvl w:ilvl="6" w:tentative="1">
+      <w:start w:val="1"/>
+      <w:numFmt w:val="bullet"/>
+      <w:lvlText w:val=""/>
+      <w:lvlJc w:val="left"/>
+      <w:pPr>
+        <w:tabs>
+          <w:tab w:val="num" w:pos="5040"/>
+        </w:tabs>
+        <w:ind w:left="5040" w:hanging="360"/>
+      </w:pPr>
+      <w:rPr>
+        <w:rFonts w:ascii="Wingdings" w:hAnsi="Wingdings" w:hint="default"/>
+        <w:sz w:val="20"/>
+      </w:rPr>
+    </w:lvl>
+    <w:lvl w:ilvl="7" w:tentative="1">
+      <w:start w:val="1"/>
+      <w:numFmt w:val="bullet"/>
+      <w:lvlText w:val=""/>
+      <w:lvlJc w:val="left"/>
+      <w:pPr>
+        <w:tabs>
+          <w:tab w:val="num" w:pos="5760"/>
+        </w:tabs>
+        <w:ind w:left="5760" w:hanging="360"/>
+      </w:pPr>
+      <w:rPr>
+        <w:rFonts w:ascii="Wingdings" w:hAnsi="Wingdings" w:hint="default"/>
+        <w:sz w:val="20"/>
+      </w:rPr>
+    </w:lvl>
+    <w:lvl w:ilvl="8" w:tentative="1">
+      <w:start w:val="1"/>
+      <w:numFmt w:val="bullet"/>
+      <w:lvlText w:val=""/>
+      <w:lvlJc w:val="left"/>
+      <w:pPr>
+        <w:tabs>
+          <w:tab w:val="num" w:pos="6480"/>
+        </w:tabs>
+        <w:ind w:left="6480" w:hanging="360"/>
+      </w:pPr>
+      <w:rPr>
+        <w:rFonts w:ascii="Wingdings" w:hAnsi="Wingdings" w:hint="default"/>
+        <w:sz w:val="20"/>
+      </w:rPr>
+    </w:lvl>
+  </w:abstractNum>
+  <w:abstractNum w:abstractNumId="10" w15:restartNumberingAfterBreak="0">
     <w:nsid w:val="6A72601C"/>
     <w:multiLevelType w:val="multilevel"/>
     <w:tmpl w:val="A072E11A"/>
@@ -6987,7 +10372,7 @@
     <w:abstractNumId w:val="7"/>
   </w:num>
   <w:num w:numId="4" w16cid:durableId="585844538">
-    <w:abstractNumId w:val="8"/>
+    <w:abstractNumId w:val="10"/>
   </w:num>
   <w:num w:numId="5" w16cid:durableId="66537861">
     <w:abstractNumId w:val="2"/>
@@ -7003,6 +10388,12 @@
   </w:num>
   <w:num w:numId="9" w16cid:durableId="831023620">
     <w:abstractNumId w:val="3"/>
+  </w:num>
+  <w:num w:numId="10" w16cid:durableId="1137718784">
+    <w:abstractNumId w:val="8"/>
+  </w:num>
+  <w:num w:numId="11" w16cid:durableId="575012892">
+    <w:abstractNumId w:val="9"/>
   </w:num>
 </w:numbering>
 </file>
@@ -7969,6 +11360,50 @@
       </w:tblBorders>
     </w:tblPr>
   </w:style>
+  <w:style w:type="paragraph" w:styleId="Header">
+    <w:name w:val="header"/>
+    <w:basedOn w:val="Normal"/>
+    <w:link w:val="HeaderChar"/>
+    <w:uiPriority w:val="99"/>
+    <w:unhideWhenUsed/>
+    <w:rsid w:val="005E59AE"/>
+    <w:pPr>
+      <w:tabs>
+        <w:tab w:val="center" w:pos="4680"/>
+        <w:tab w:val="right" w:pos="9360"/>
+      </w:tabs>
+      <w:spacing w:after="0" w:line="240" w:lineRule="auto"/>
+    </w:pPr>
+  </w:style>
+  <w:style w:type="character" w:customStyle="1" w:styleId="HeaderChar">
+    <w:name w:val="Header Char"/>
+    <w:basedOn w:val="DefaultParagraphFont"/>
+    <w:link w:val="Header"/>
+    <w:uiPriority w:val="99"/>
+    <w:rsid w:val="005E59AE"/>
+  </w:style>
+  <w:style w:type="paragraph" w:styleId="Footer">
+    <w:name w:val="footer"/>
+    <w:basedOn w:val="Normal"/>
+    <w:link w:val="FooterChar"/>
+    <w:uiPriority w:val="99"/>
+    <w:unhideWhenUsed/>
+    <w:rsid w:val="005E59AE"/>
+    <w:pPr>
+      <w:tabs>
+        <w:tab w:val="center" w:pos="4680"/>
+        <w:tab w:val="right" w:pos="9360"/>
+      </w:tabs>
+      <w:spacing w:after="0" w:line="240" w:lineRule="auto"/>
+    </w:pPr>
+  </w:style>
+  <w:style w:type="character" w:customStyle="1" w:styleId="FooterChar">
+    <w:name w:val="Footer Char"/>
+    <w:basedOn w:val="DefaultParagraphFont"/>
+    <w:link w:val="Footer"/>
+    <w:uiPriority w:val="99"/>
+    <w:rsid w:val="005E59AE"/>
+  </w:style>
 </w:styles>
 </file>
 

</xml_diff>

<commit_message>
Further Schematic review, Added BOM approx 27 Euro
</commit_message>
<xml_diff>
--- a/00_Design_Calculations/Components_Nominal_Values.docx
+++ b/00_Design_Calculations/Components_Nominal_Values.docx
@@ -457,29 +457,7 @@
                 <w:kern w:val="0"/>
                 <w14:ligatures w14:val="none"/>
               </w:rPr>
-              <m:t>peak to peak input</m:t>
-            </m:r>
-            <m:r>
-              <m:rPr>
-                <m:sty m:val="p"/>
-              </m:rPr>
-              <w:rPr>
-                <w:rFonts w:ascii="Cambria Math" w:eastAsia="Times New Roman" w:hAnsi="Cambria Math" w:cs="Times New Roman"/>
-                <w:kern w:val="0"/>
-                <w14:ligatures w14:val="none"/>
-              </w:rPr>
-              <m:t xml:space="preserve"> </m:t>
-            </m:r>
-            <m:r>
-              <m:rPr>
-                <m:sty m:val="p"/>
-              </m:rPr>
-              <w:rPr>
-                <w:rFonts w:ascii="Cambria Math" w:eastAsia="Times New Roman" w:hAnsi="Cambria Math" w:cs="Times New Roman"/>
-                <w:kern w:val="0"/>
-                <w14:ligatures w14:val="none"/>
-              </w:rPr>
-              <m:t>ripple</m:t>
+              <m:t>peak to peak input ripple</m:t>
             </m:r>
           </m:e>
         </m:d>
@@ -2599,15 +2577,7 @@
             <w:kern w:val="0"/>
             <w14:ligatures w14:val="none"/>
           </w:rPr>
-          <m:t>=12</m:t>
-        </m:r>
-        <m:r>
-          <w:rPr>
-            <w:rFonts w:ascii="Cambria Math" w:eastAsia="Times New Roman" w:hAnsi="Cambria Math" w:cs="Times New Roman"/>
-            <w:kern w:val="0"/>
-            <w14:ligatures w14:val="none"/>
-          </w:rPr>
-          <m:t> </m:t>
+          <m:t>=12 </m:t>
         </m:r>
         <m:r>
           <m:rPr>
@@ -2618,7 +2588,88 @@
             <w:kern w:val="0"/>
             <w14:ligatures w14:val="none"/>
           </w:rPr>
-          <m:t>mV</m:t>
+          <m:t xml:space="preserve">mV </m:t>
+        </m:r>
+        <m:d>
+          <m:dPr>
+            <m:ctrlPr>
+              <w:rPr>
+                <w:rFonts w:ascii="Cambria Math" w:eastAsia="Times New Roman" w:hAnsi="Cambria Math" w:cs="Times New Roman"/>
+                <w:i/>
+                <w:kern w:val="0"/>
+                <w14:ligatures w14:val="none"/>
+              </w:rPr>
+            </m:ctrlPr>
+          </m:dPr>
+          <m:e>
+            <m:r>
+              <w:rPr>
+                <w:rFonts w:ascii="Cambria Math" w:eastAsia="Times New Roman" w:hAnsi="Cambria Math" w:cs="Times New Roman"/>
+                <w:kern w:val="0"/>
+                <w14:ligatures w14:val="none"/>
+              </w:rPr>
+              <m:t>Targeted≤1%of1.2 V</m:t>
+            </m:r>
+          </m:e>
+        </m:d>
+      </m:oMath>
+    </w:p>
+    <w:p>
+      <w:pPr>
+        <w:numPr>
+          <w:ilvl w:val="0"/>
+          <w:numId w:val="12"/>
+        </w:numPr>
+        <w:spacing w:before="100" w:beforeAutospacing="1" w:after="100" w:afterAutospacing="1" w:line="240" w:lineRule="auto"/>
+        <w:rPr>
+          <w:rFonts w:ascii="Times New Roman" w:eastAsia="Times New Roman" w:hAnsi="Times New Roman" w:cs="Times New Roman"/>
+          <w:kern w:val="0"/>
+          <w14:ligatures w14:val="none"/>
+        </w:rPr>
+      </w:pPr>
+      <m:oMath>
+        <m:sSub>
+          <m:sSubPr>
+            <m:ctrlPr>
+              <w:rPr>
+                <w:rFonts w:ascii="Cambria Math" w:eastAsia="Times New Roman" w:hAnsi="Cambria Math" w:cs="Times New Roman"/>
+                <w:i/>
+                <w:kern w:val="0"/>
+                <w14:ligatures w14:val="none"/>
+              </w:rPr>
+            </m:ctrlPr>
+          </m:sSubPr>
+          <m:e>
+            <m:r>
+              <w:rPr>
+                <w:rFonts w:ascii="Cambria Math" w:eastAsia="Times New Roman" w:hAnsi="Cambria Math" w:cs="Times New Roman"/>
+                <w:kern w:val="0"/>
+                <w14:ligatures w14:val="none"/>
+              </w:rPr>
+              <m:t>I</m:t>
+            </m:r>
+          </m:e>
+          <m:sub>
+            <m:r>
+              <m:rPr>
+                <m:nor/>
+              </m:rPr>
+              <w:rPr>
+                <w:rFonts w:ascii="Cambria Math" w:eastAsia="Times New Roman" w:hAnsi="Cambria Math" w:cs="Times New Roman"/>
+                <w:kern w:val="0"/>
+                <w14:ligatures w14:val="none"/>
+              </w:rPr>
+              <m:t>RIPPLE</m:t>
+            </m:r>
+          </m:sub>
+        </m:sSub>
+        <m:r>
+          <w:rPr>
+            <w:rFonts w:ascii="Cambria Math" w:eastAsia="Times New Roman" w:hAnsi="Cambria Math" w:cs="Times New Roman"/>
+            <w:kern w:val="0"/>
+            <w14:ligatures w14:val="none"/>
+          </w:rPr>
+          <m:t>=3.86 </m:t>
         </m:r>
         <m:r>
           <m:rPr>
@@ -2629,7 +2680,7 @@
             <w:kern w:val="0"/>
             <w14:ligatures w14:val="none"/>
           </w:rPr>
-          <m:t xml:space="preserve"> </m:t>
+          <m:t xml:space="preserve">A </m:t>
         </m:r>
         <m:d>
           <m:dPr>
@@ -2649,166 +2700,7 @@
                 <w:kern w:val="0"/>
                 <w14:ligatures w14:val="none"/>
               </w:rPr>
-              <m:t>Targeted≤1%of1.2 V</m:t>
-            </m:r>
-          </m:e>
-        </m:d>
-      </m:oMath>
-    </w:p>
-    <w:p>
-      <w:pPr>
-        <w:numPr>
-          <w:ilvl w:val="0"/>
-          <w:numId w:val="12"/>
-        </w:numPr>
-        <w:spacing w:before="100" w:beforeAutospacing="1" w:after="100" w:afterAutospacing="1" w:line="240" w:lineRule="auto"/>
-        <w:rPr>
-          <w:rFonts w:ascii="Times New Roman" w:eastAsia="Times New Roman" w:hAnsi="Times New Roman" w:cs="Times New Roman"/>
-          <w:kern w:val="0"/>
-          <w14:ligatures w14:val="none"/>
-        </w:rPr>
-      </w:pPr>
-      <m:oMath>
-        <m:sSub>
-          <m:sSubPr>
-            <m:ctrlPr>
-              <w:rPr>
-                <w:rFonts w:ascii="Cambria Math" w:eastAsia="Times New Roman" w:hAnsi="Cambria Math" w:cs="Times New Roman"/>
-                <w:i/>
-                <w:kern w:val="0"/>
-                <w14:ligatures w14:val="none"/>
-              </w:rPr>
-            </m:ctrlPr>
-          </m:sSubPr>
-          <m:e>
-            <m:r>
-              <w:rPr>
-                <w:rFonts w:ascii="Cambria Math" w:eastAsia="Times New Roman" w:hAnsi="Cambria Math" w:cs="Times New Roman"/>
-                <w:kern w:val="0"/>
-                <w14:ligatures w14:val="none"/>
-              </w:rPr>
-              <m:t>I</m:t>
-            </m:r>
-          </m:e>
-          <m:sub>
-            <m:r>
-              <m:rPr>
-                <m:nor/>
-              </m:rPr>
-              <w:rPr>
-                <w:rFonts w:ascii="Cambria Math" w:eastAsia="Times New Roman" w:hAnsi="Cambria Math" w:cs="Times New Roman"/>
-                <w:kern w:val="0"/>
-                <w14:ligatures w14:val="none"/>
-              </w:rPr>
-              <m:t>RIPPLE</m:t>
-            </m:r>
-          </m:sub>
-        </m:sSub>
-        <m:r>
-          <w:rPr>
-            <w:rFonts w:ascii="Cambria Math" w:eastAsia="Times New Roman" w:hAnsi="Cambria Math" w:cs="Times New Roman"/>
-            <w:kern w:val="0"/>
-            <w14:ligatures w14:val="none"/>
-          </w:rPr>
-          <m:t>=3.86</m:t>
-        </m:r>
-        <m:r>
-          <w:rPr>
-            <w:rFonts w:ascii="Cambria Math" w:eastAsia="Times New Roman" w:hAnsi="Cambria Math" w:cs="Times New Roman"/>
-            <w:kern w:val="0"/>
-            <w14:ligatures w14:val="none"/>
-          </w:rPr>
-          <m:t> </m:t>
-        </m:r>
-        <m:r>
-          <m:rPr>
-            <m:nor/>
-          </m:rPr>
-          <w:rPr>
-            <w:rFonts w:ascii="Cambria Math" w:eastAsia="Times New Roman" w:hAnsi="Cambria Math" w:cs="Times New Roman"/>
-            <w:kern w:val="0"/>
-            <w14:ligatures w14:val="none"/>
-          </w:rPr>
-          <m:t>A</m:t>
-        </m:r>
-        <m:r>
-          <m:rPr>
-            <m:nor/>
-          </m:rPr>
-          <w:rPr>
-            <w:rFonts w:ascii="Cambria Math" w:eastAsia="Times New Roman" w:hAnsi="Cambria Math" w:cs="Times New Roman"/>
-            <w:kern w:val="0"/>
-            <w14:ligatures w14:val="none"/>
-          </w:rPr>
-          <m:t xml:space="preserve"> </m:t>
-        </m:r>
-        <m:d>
-          <m:dPr>
-            <m:ctrlPr>
-              <w:rPr>
-                <w:rFonts w:ascii="Cambria Math" w:eastAsia="Times New Roman" w:hAnsi="Cambria Math" w:cs="Times New Roman"/>
-                <w:i/>
-                <w:kern w:val="0"/>
-                <w14:ligatures w14:val="none"/>
-              </w:rPr>
-            </m:ctrlPr>
-          </m:dPr>
-          <m:e>
-            <m:r>
-              <w:rPr>
-                <w:rFonts w:ascii="Cambria Math" w:eastAsia="Times New Roman" w:hAnsi="Cambria Math" w:cs="Times New Roman"/>
-                <w:kern w:val="0"/>
-                <w14:ligatures w14:val="none"/>
-              </w:rPr>
-              <m:t>Peak-to-peak</m:t>
-            </m:r>
-            <m:r>
-              <w:rPr>
-                <w:rFonts w:ascii="Cambria Math" w:eastAsia="Times New Roman" w:hAnsi="Cambria Math" w:cs="Times New Roman"/>
-                <w:kern w:val="0"/>
-                <w14:ligatures w14:val="none"/>
-              </w:rPr>
-              <m:t xml:space="preserve"> </m:t>
-            </m:r>
-            <m:r>
-              <w:rPr>
-                <w:rFonts w:ascii="Cambria Math" w:eastAsia="Times New Roman" w:hAnsi="Cambria Math" w:cs="Times New Roman"/>
-                <w:kern w:val="0"/>
-                <w14:ligatures w14:val="none"/>
-              </w:rPr>
-              <m:t>inductor</m:t>
-            </m:r>
-            <m:r>
-              <w:rPr>
-                <w:rFonts w:ascii="Cambria Math" w:eastAsia="Times New Roman" w:hAnsi="Cambria Math" w:cs="Times New Roman"/>
-                <w:kern w:val="0"/>
-                <w14:ligatures w14:val="none"/>
-              </w:rPr>
-              <m:t xml:space="preserve"> </m:t>
-            </m:r>
-            <m:r>
-              <w:rPr>
-                <w:rFonts w:ascii="Cambria Math" w:eastAsia="Times New Roman" w:hAnsi="Cambria Math" w:cs="Times New Roman"/>
-                <w:kern w:val="0"/>
-                <w14:ligatures w14:val="none"/>
-              </w:rPr>
-              <m:t>current</m:t>
-            </m:r>
-            <m:r>
-              <w:rPr>
-                <w:rFonts w:ascii="Cambria Math" w:eastAsia="Times New Roman" w:hAnsi="Cambria Math" w:cs="Times New Roman"/>
-                <w:kern w:val="0"/>
-                <w14:ligatures w14:val="none"/>
-              </w:rPr>
-              <m:t xml:space="preserve"> </m:t>
-            </m:r>
-            <m:r>
-              <w:rPr>
-                <w:rFonts w:ascii="Cambria Math" w:eastAsia="Times New Roman" w:hAnsi="Cambria Math" w:cs="Times New Roman"/>
-                <w:kern w:val="0"/>
-                <w14:ligatures w14:val="none"/>
-              </w:rPr>
-              <m:t>ripple</m:t>
+              <m:t>Peak-to-peak inductor current ripple</m:t>
             </m:r>
           </m:e>
         </m:d>
@@ -3672,15 +3564,7 @@
             <w:kern w:val="0"/>
             <w14:ligatures w14:val="none"/>
           </w:rPr>
-          <m:t>=20</m:t>
-        </m:r>
-        <m:r>
-          <w:rPr>
-            <w:rFonts w:ascii="Cambria Math" w:eastAsia="Times New Roman" w:hAnsi="Cambria Math" w:cs="Times New Roman"/>
-            <w:kern w:val="0"/>
-            <w14:ligatures w14:val="none"/>
-          </w:rPr>
-          <m:t> </m:t>
+          <m:t>=20 </m:t>
         </m:r>
         <m:r>
           <m:rPr>
@@ -3751,15 +3635,7 @@
             <w:kern w:val="0"/>
             <w14:ligatures w14:val="none"/>
           </w:rPr>
-          <m:t>=3.86</m:t>
-        </m:r>
-        <m:r>
-          <w:rPr>
-            <w:rFonts w:ascii="Cambria Math" w:eastAsia="Times New Roman" w:hAnsi="Cambria Math" w:cs="Times New Roman"/>
-            <w:kern w:val="0"/>
-            <w14:ligatures w14:val="none"/>
-          </w:rPr>
-          <m:t> </m:t>
+          <m:t>=3.86 </m:t>
         </m:r>
         <m:r>
           <m:rPr>
@@ -3830,15 +3706,7 @@
             <w:kern w:val="0"/>
             <w14:ligatures w14:val="none"/>
           </w:rPr>
-          <m:t>=1.2</m:t>
-        </m:r>
-        <m:r>
-          <w:rPr>
-            <w:rFonts w:ascii="Cambria Math" w:eastAsia="Times New Roman" w:hAnsi="Cambria Math" w:cs="Times New Roman"/>
-            <w:kern w:val="0"/>
-            <w14:ligatures w14:val="none"/>
-          </w:rPr>
-          <m:t> </m:t>
+          <m:t>=1.2 </m:t>
         </m:r>
         <m:r>
           <m:rPr>
@@ -3909,15 +3777,7 @@
             <w:kern w:val="0"/>
             <w14:ligatures w14:val="none"/>
           </w:rPr>
-          <m:t>=1.25</m:t>
-        </m:r>
-        <m:r>
-          <w:rPr>
-            <w:rFonts w:ascii="Cambria Math" w:eastAsia="Times New Roman" w:hAnsi="Cambria Math" w:cs="Times New Roman"/>
-            <w:kern w:val="0"/>
-            <w14:ligatures w14:val="none"/>
-          </w:rPr>
-          <m:t> </m:t>
+          <m:t>=1.25 </m:t>
         </m:r>
         <m:r>
           <m:rPr>
@@ -4472,25 +4332,7 @@
               <w:lang w:val="de-DE"/>
               <w14:ligatures w14:val="none"/>
             </w:rPr>
-            <m:t>=2200</m:t>
-          </m:r>
-          <m:r>
-            <w:rPr>
-              <w:rFonts w:ascii="Cambria Math" w:eastAsia="Times New Roman" w:hAnsi="Cambria Math" w:cs="Times New Roman"/>
-              <w:kern w:val="0"/>
-              <w:lang w:val="de-DE"/>
-              <w14:ligatures w14:val="none"/>
-            </w:rPr>
-            <m:t>μF</m:t>
-          </m:r>
-          <m:r>
-            <w:rPr>
-              <w:rFonts w:ascii="Cambria Math" w:eastAsia="Times New Roman" w:hAnsi="Cambria Math" w:cs="Times New Roman"/>
-              <w:kern w:val="0"/>
-              <w:lang w:val="de-DE"/>
-              <w14:ligatures w14:val="none"/>
-            </w:rPr>
-            <m:t>​</m:t>
+            <m:t>=2200μF​</m:t>
           </m:r>
         </m:oMath>
       </m:oMathPara>
@@ -4910,15 +4752,7 @@
             <w:kern w:val="0"/>
             <w14:ligatures w14:val="none"/>
           </w:rPr>
-          <m:t>=20</m:t>
-        </m:r>
-        <m:r>
-          <w:rPr>
-            <w:rFonts w:ascii="Cambria Math" w:eastAsia="Times New Roman" w:hAnsi="Cambria Math" w:cs="Times New Roman"/>
-            <w:kern w:val="0"/>
-            <w14:ligatures w14:val="none"/>
-          </w:rPr>
-          <m:t> </m:t>
+          <m:t>=20 </m:t>
         </m:r>
         <m:r>
           <m:rPr>
@@ -5342,15 +5176,7 @@
                   <w:kern w:val="0"/>
                   <w14:ligatures w14:val="none"/>
                 </w:rPr>
-                <m:t>8.87</m:t>
-              </m:r>
-              <m:r>
-                <w:rPr>
-                  <w:rFonts w:ascii="Cambria Math" w:eastAsia="Times New Roman" w:hAnsi="Cambria Math" w:cs="Times New Roman"/>
-                  <w:kern w:val="0"/>
-                  <w14:ligatures w14:val="none"/>
-                </w:rPr>
-                <m:t> </m:t>
+                <m:t>8.87 </m:t>
               </m:r>
               <m:r>
                 <m:rPr>
@@ -5822,15 +5648,7 @@
             <w:kern w:val="0"/>
             <w14:ligatures w14:val="none"/>
           </w:rPr>
-          <m:t>=0.5</m:t>
-        </m:r>
-        <m:r>
-          <w:rPr>
-            <w:rFonts w:ascii="Cambria Math" w:eastAsia="Times New Roman" w:hAnsi="Cambria Math" w:cs="Times New Roman"/>
-            <w:kern w:val="0"/>
-            <w14:ligatures w14:val="none"/>
-          </w:rPr>
-          <m:t> </m:t>
+          <m:t>=0.5 </m:t>
         </m:r>
         <m:r>
           <m:rPr>
@@ -5861,39 +5679,7 @@
                 <w:kern w:val="0"/>
                 <w14:ligatures w14:val="none"/>
               </w:rPr>
-              <m:t>max</m:t>
-            </m:r>
-            <m:r>
-              <w:rPr>
-                <w:rFonts w:ascii="Cambria Math" w:eastAsia="Times New Roman" w:hAnsi="Cambria Math" w:cs="Times New Roman"/>
-                <w:kern w:val="0"/>
-                <w14:ligatures w14:val="none"/>
-              </w:rPr>
-              <m:t xml:space="preserve"> </m:t>
-            </m:r>
-            <m:r>
-              <w:rPr>
-                <w:rFonts w:ascii="Cambria Math" w:eastAsia="Times New Roman" w:hAnsi="Cambria Math" w:cs="Times New Roman"/>
-                <w:kern w:val="0"/>
-                <w14:ligatures w14:val="none"/>
-              </w:rPr>
-              <m:t>allowed</m:t>
-            </m:r>
-            <m:r>
-              <w:rPr>
-                <w:rFonts w:ascii="Cambria Math" w:eastAsia="Times New Roman" w:hAnsi="Cambria Math" w:cs="Times New Roman"/>
-                <w:kern w:val="0"/>
-                <w14:ligatures w14:val="none"/>
-              </w:rPr>
-              <m:t xml:space="preserve"> </m:t>
-            </m:r>
-            <m:r>
-              <w:rPr>
-                <w:rFonts w:ascii="Cambria Math" w:eastAsia="Times New Roman" w:hAnsi="Cambria Math" w:cs="Times New Roman"/>
-                <w:kern w:val="0"/>
-                <w14:ligatures w14:val="none"/>
-              </w:rPr>
-              <m:t>ripple</m:t>
+              <m:t>max allowed ripple</m:t>
             </m:r>
           </m:e>
         </m:d>
@@ -10596,6 +10382,7 @@
       </w:pPr>
     </w:p>
     <w:sectPr>
+      <w:footerReference w:type="default" r:id="rId8"/>
       <w:pgSz w:w="12240" w:h="15840"/>
       <w:pgMar w:top="1440" w:right="1440" w:bottom="1440" w:left="1440" w:header="720" w:footer="720" w:gutter="0"/>
       <w:cols w:space="720"/>
@@ -10628,6 +10415,84 @@
     </w:p>
   </w:endnote>
 </w:endnotes>
+</file>
+
+<file path=word/footer1.xml><?xml version="1.0" encoding="utf-8"?>
+<w:ftr xmlns:wpc="http://schemas.microsoft.com/office/word/2010/wordprocessingCanvas" xmlns:cx="http://schemas.microsoft.com/office/drawing/2014/chartex" xmlns:cx1="http://schemas.microsoft.com/office/drawing/2015/9/8/chartex" xmlns:cx2="http://schemas.microsoft.com/office/drawing/2015/10/21/chartex" xmlns:cx3="http://schemas.microsoft.com/office/drawing/2016/5/9/chartex" xmlns:cx4="http://schemas.microsoft.com/office/drawing/2016/5/10/chartex" xmlns:cx5="http://schemas.microsoft.com/office/drawing/2016/5/11/chartex" xmlns:cx6="http://schemas.microsoft.com/office/drawing/2016/5/12/chartex" xmlns:cx7="http://schemas.microsoft.com/office/drawing/2016/5/13/chartex" xmlns:cx8="http://schemas.microsoft.com/office/drawing/2016/5/14/chartex" xmlns:mc="http://schemas.openxmlformats.org/markup-compatibility/2006" xmlns:aink="http://schemas.microsoft.com/office/drawing/2016/ink" xmlns:am3d="http://schemas.microsoft.com/office/drawing/2017/model3d" xmlns:o="urn:schemas-microsoft-com:office:office" xmlns:oel="http://schemas.microsoft.com/office/2019/extlst" xmlns:r="http://schemas.openxmlformats.org/officeDocument/2006/relationships" xmlns:m="http://schemas.openxmlformats.org/officeDocument/2006/math" xmlns:v="urn:schemas-microsoft-com:vml" xmlns:wp14="http://schemas.microsoft.com/office/word/2010/wordprocessingDrawing" xmlns:wp="http://schemas.openxmlformats.org/drawingml/2006/wordprocessingDrawing" xmlns:w10="urn:schemas-microsoft-com:office:word" xmlns:w="http://schemas.openxmlformats.org/wordprocessingml/2006/main" xmlns:w14="http://schemas.microsoft.com/office/word/2010/wordml" xmlns:w15="http://schemas.microsoft.com/office/word/2012/wordml" xmlns:w16cex="http://schemas.microsoft.com/office/word/2018/wordml/cex" xmlns:w16cid="http://schemas.microsoft.com/office/word/2016/wordml/cid" xmlns:w16="http://schemas.microsoft.com/office/word/2018/wordml" xmlns:w16sdtdh="http://schemas.microsoft.com/office/word/2020/wordml/sdtdatahash" xmlns:w16se="http://schemas.microsoft.com/office/word/2015/wordml/symex" xmlns:wpg="http://schemas.microsoft.com/office/word/2010/wordprocessingGroup" xmlns:wpi="http://schemas.microsoft.com/office/word/2010/wordprocessingInk" xmlns:wne="http://schemas.microsoft.com/office/word/2006/wordml" xmlns:wps="http://schemas.microsoft.com/office/word/2010/wordprocessingShape" mc:Ignorable="w14 w15 w16se w16cid w16 w16cex w16sdtdh wp14">
+  <w:sdt>
+    <w:sdtPr>
+      <w:id w:val="-304387593"/>
+      <w:docPartObj>
+        <w:docPartGallery w:val="Page Numbers (Bottom of Page)"/>
+        <w:docPartUnique/>
+      </w:docPartObj>
+    </w:sdtPr>
+    <w:sdtEndPr>
+      <w:rPr>
+        <w:color w:val="7F7F7F" w:themeColor="background1" w:themeShade="7F"/>
+        <w:spacing w:val="60"/>
+      </w:rPr>
+    </w:sdtEndPr>
+    <w:sdtContent>
+      <w:p>
+        <w:pPr>
+          <w:pStyle w:val="Footer"/>
+          <w:pBdr>
+            <w:top w:val="single" w:sz="4" w:space="1" w:color="D9D9D9" w:themeColor="background1" w:themeShade="D9"/>
+          </w:pBdr>
+          <w:rPr>
+            <w:b/>
+            <w:bCs/>
+          </w:rPr>
+        </w:pPr>
+        <w:r>
+          <w:fldChar w:fldCharType="begin"/>
+        </w:r>
+        <w:r>
+          <w:instrText xml:space="preserve"> PAGE   \* MERGEFORMAT </w:instrText>
+        </w:r>
+        <w:r>
+          <w:fldChar w:fldCharType="separate"/>
+        </w:r>
+        <w:r>
+          <w:rPr>
+            <w:b/>
+            <w:bCs/>
+            <w:noProof/>
+          </w:rPr>
+          <w:t>2</w:t>
+        </w:r>
+        <w:r>
+          <w:rPr>
+            <w:b/>
+            <w:bCs/>
+            <w:noProof/>
+          </w:rPr>
+          <w:fldChar w:fldCharType="end"/>
+        </w:r>
+        <w:r>
+          <w:rPr>
+            <w:b/>
+            <w:bCs/>
+          </w:rPr>
+          <w:t xml:space="preserve"> | </w:t>
+        </w:r>
+        <w:r>
+          <w:rPr>
+            <w:color w:val="7F7F7F" w:themeColor="background1" w:themeShade="7F"/>
+            <w:spacing w:val="60"/>
+          </w:rPr>
+          <w:t>Page</w:t>
+        </w:r>
+      </w:p>
+    </w:sdtContent>
+  </w:sdt>
+  <w:p>
+    <w:pPr>
+      <w:pStyle w:val="Footer"/>
+    </w:pPr>
+  </w:p>
+</w:ftr>
 </file>
 
 <file path=word/footnotes.xml><?xml version="1.0" encoding="utf-8"?>

</xml_diff>